<commit_message>
deleted:    ".~lock.\320\270\321\201\320\277\321\200\320\260\320\262\320\273\320\265\320\275\320\275\320\260\321\217.docx#" 	modified:   __pycache__/chooses.cpython-312.pyc 	modified:   __pycache__/filework.cpython-312.pyc 	modified:   chooses.py 	modified:   cursach.py 	modified:   filework.py 	modified:   "\320\270\321\201\320\277\321\200\320\260\320\262\320\273\320\265\320\275\320\275\320\260\321\217.docx"
</commit_message>
<xml_diff>
--- a/исправленная.docx
+++ b/исправленная.docx
@@ -2784,7 +2784,7 @@
         <w:rPr>
           <w:rFonts w:cs="Arial"/>
         </w:rPr>
-        <w:t>АЛГОРИТМ: Поиск минимального остовного дерева (алгоритм Прима)ФУНКЦИЯ Дейкстра(graph, startVertex):</w:t>
+        <w:t>АЛГОРИТМ Дейкстра(graph, startVertex):</w:t>
       </w:r>
     </w:p>
     <w:p>
@@ -4488,11 +4488,110 @@
       </w:pPr>
       <w:r>
         <w:rPr/>
+      </w:r>
+    </w:p>
+    <w:p>
+      <w:pPr>
+        <w:pStyle w:val="Normal"/>
+        <w:spacing w:lineRule="auto" w:line="360" w:before="0" w:after="0"/>
+        <w:jc w:val="center"/>
+        <w:rPr>
+          <w:rFonts w:cs="Arial"/>
+          <w:shd w:fill="FFFFFF" w:val="clear"/>
+        </w:rPr>
+      </w:pPr>
+      <w:r>
+        <w:rPr>
+          <w:rFonts w:cs="Arial"/>
+          <w:shd w:fill="FFFFFF" w:val="clear"/>
+        </w:rPr>
+        <w:t>Рисунок 1 – меню</w:t>
+      </w:r>
+    </w:p>
+    <w:p>
+      <w:pPr>
+        <w:pStyle w:val="Normal"/>
+        <w:spacing w:lineRule="auto" w:line="360" w:before="0" w:after="0"/>
+        <w:jc w:val="center"/>
+        <w:rPr>
+          <w:rFonts w:cs="Arial"/>
+          <w:shd w:fill="FFFFFF" w:val="clear"/>
+        </w:rPr>
+      </w:pPr>
+      <w:r>
+        <w:rPr>
+          <w:rFonts w:cs="Arial"/>
+          <w:shd w:fill="FFFFFF" w:val="clear"/>
+        </w:rPr>
+      </w:r>
+    </w:p>
+    <w:p>
+      <w:pPr>
+        <w:pStyle w:val="Normal"/>
+        <w:spacing w:lineRule="auto" w:line="360" w:before="0" w:after="0"/>
+        <w:rPr>
+          <w:rFonts w:cs="Arial"/>
+          <w:color w:val="0F1115"/>
+          <w:shd w:fill="FFFFFF" w:val="clear"/>
+        </w:rPr>
+      </w:pPr>
+      <w:r>
+        <w:rPr>
+          <w:rFonts w:cs="Arial"/>
+          <w:color w:val="0F1115"/>
+          <w:shd w:fill="FFFFFF" w:val="clear"/>
+        </w:rPr>
+        <w:t>Каждый пункт выполняет определённую функцию и возвращает пользователя обратно в меню после завершения операции (кроме пункта 0).</w:t>
+      </w:r>
+    </w:p>
+    <w:p>
+      <w:pPr>
+        <w:pStyle w:val="Normal"/>
+        <w:spacing w:lineRule="auto" w:line="259" w:before="0" w:after="160"/>
+        <w:ind w:hanging="0"/>
+        <w:jc w:val="left"/>
+        <w:rPr>
+          <w:rStyle w:val="Strong"/>
+          <w:rFonts w:cs="Arial"/>
+          <w:b w:val="false"/>
+          <w:bCs w:val="false"/>
+          <w:shd w:fill="FFFFFF" w:val="clear"/>
+        </w:rPr>
+      </w:pPr>
+      <w:r>
+        <w:rPr>
+          <w:rFonts w:cs="Arial"/>
+          <w:b w:val="false"/>
+          <w:bCs w:val="false"/>
+          <w:shd w:fill="FFFFFF" w:val="clear"/>
+        </w:rPr>
+      </w:r>
+      <w:r>
+        <w:br w:type="page"/>
+      </w:r>
+    </w:p>
+    <w:p>
+      <w:pPr>
+        <w:pStyle w:val="Normal"/>
+        <w:spacing w:lineRule="auto" w:line="360" w:before="0" w:after="0"/>
+        <w:jc w:val="center"/>
+        <w:rPr>
+          <w:rStyle w:val="Strong"/>
+          <w:rFonts w:cs="Arial"/>
+          <w:b w:val="false"/>
+          <w:bCs w:val="false"/>
+          <w:color w:val="0F1115"/>
+          <w:sz w:val="30"/>
+          <w:szCs w:val="30"/>
+        </w:rPr>
+      </w:pPr>
+      <w:r>
+        <w:rPr/>
         <w:drawing>
           <wp:inline distT="0" distB="0" distL="0" distR="0">
-            <wp:extent cx="2135505" cy="2132330"/>
+            <wp:extent cx="2757170" cy="1057275"/>
             <wp:effectExtent l="0" t="0" r="0" b="0"/>
-            <wp:docPr id="1" name="Рисунок 1" descr=""/>
+            <wp:docPr id="1" name="Рисунок 115" descr=""/>
             <wp:cNvGraphicFramePr>
               <a:graphicFrameLocks xmlns:a="http://schemas.openxmlformats.org/drawingml/2006/main" noChangeAspect="1"/>
             </wp:cNvGraphicFramePr>
@@ -4500,140 +4599,13 @@
               <a:graphicData uri="http://schemas.openxmlformats.org/drawingml/2006/picture">
                 <pic:pic xmlns:pic="http://schemas.openxmlformats.org/drawingml/2006/picture">
                   <pic:nvPicPr>
-                    <pic:cNvPr id="1" name="Рисунок 1" descr=""/>
+                    <pic:cNvPr id="1" name="Рисунок 115" descr=""/>
                     <pic:cNvPicPr>
                       <a:picLocks noChangeAspect="1" noChangeArrowheads="1"/>
                     </pic:cNvPicPr>
                   </pic:nvPicPr>
                   <pic:blipFill>
                     <a:blip r:embed="rId20"/>
-                    <a:srcRect l="542" t="0" r="0" b="0"/>
-                    <a:stretch>
-                      <a:fillRect/>
-                    </a:stretch>
-                  </pic:blipFill>
-                  <pic:spPr bwMode="auto">
-                    <a:xfrm>
-                      <a:off x="0" y="0"/>
-                      <a:ext cx="2135505" cy="2132330"/>
-                    </a:xfrm>
-                    <a:prstGeom prst="rect">
-                      <a:avLst/>
-                    </a:prstGeom>
-                    <a:noFill/>
-                  </pic:spPr>
-                </pic:pic>
-              </a:graphicData>
-            </a:graphic>
-          </wp:inline>
-        </w:drawing>
-      </w:r>
-      <w:r>
-        <w:rPr>
-          <w:rFonts w:cs="Arial"/>
-          <w:shd w:fill="FFFFFF" w:val="clear"/>
-        </w:rPr>
-        <w:t>Рисунок 1 – меню</w:t>
-      </w:r>
-    </w:p>
-    <w:p>
-      <w:pPr>
-        <w:pStyle w:val="Normal"/>
-        <w:spacing w:lineRule="auto" w:line="360" w:before="0" w:after="0"/>
-        <w:jc w:val="center"/>
-        <w:rPr>
-          <w:rFonts w:cs="Arial"/>
-          <w:shd w:fill="FFFFFF" w:val="clear"/>
-        </w:rPr>
-      </w:pPr>
-      <w:r>
-        <w:rPr>
-          <w:rFonts w:cs="Arial"/>
-          <w:shd w:fill="FFFFFF" w:val="clear"/>
-        </w:rPr>
-      </w:r>
-    </w:p>
-    <w:p>
-      <w:pPr>
-        <w:pStyle w:val="Normal"/>
-        <w:spacing w:lineRule="auto" w:line="360" w:before="0" w:after="0"/>
-        <w:rPr>
-          <w:rFonts w:cs="Arial"/>
-          <w:color w:val="0F1115"/>
-          <w:shd w:fill="FFFFFF" w:val="clear"/>
-        </w:rPr>
-      </w:pPr>
-      <w:r>
-        <w:rPr>
-          <w:rFonts w:cs="Arial"/>
-          <w:color w:val="0F1115"/>
-          <w:shd w:fill="FFFFFF" w:val="clear"/>
-        </w:rPr>
-        <w:t>Каждый пункт выполняет определённую функцию и возвращает пользователя обратно в меню после завершения операции (кроме пункта 0).</w:t>
-      </w:r>
-    </w:p>
-    <w:p>
-      <w:pPr>
-        <w:pStyle w:val="Normal"/>
-        <w:spacing w:lineRule="auto" w:line="259" w:before="0" w:after="160"/>
-        <w:ind w:hanging="0"/>
-        <w:jc w:val="left"/>
-        <w:rPr>
-          <w:rStyle w:val="Strong"/>
-          <w:rFonts w:cs="Arial"/>
-          <w:b w:val="false"/>
-          <w:bCs w:val="false"/>
-          <w:shd w:fill="FFFFFF" w:val="clear"/>
-        </w:rPr>
-      </w:pPr>
-      <w:r>
-        <w:rPr>
-          <w:rFonts w:cs="Arial"/>
-          <w:b w:val="false"/>
-          <w:bCs w:val="false"/>
-          <w:shd w:fill="FFFFFF" w:val="clear"/>
-        </w:rPr>
-      </w:r>
-      <w:r>
-        <w:br w:type="page"/>
-      </w:r>
-    </w:p>
-    <w:p>
-      <w:pPr>
-        <w:pStyle w:val="Normal"/>
-        <w:spacing w:lineRule="auto" w:line="360" w:before="0" w:after="0"/>
-        <w:jc w:val="center"/>
-        <w:rPr>
-          <w:rStyle w:val="Strong"/>
-          <w:rFonts w:cs="Arial"/>
-          <w:b w:val="false"/>
-          <w:bCs w:val="false"/>
-          <w:color w:val="0F1115"/>
-          <w:sz w:val="30"/>
-          <w:szCs w:val="30"/>
-        </w:rPr>
-      </w:pPr>
-      <w:r>
-        <w:rPr/>
-        <w:drawing>
-          <wp:inline distT="0" distB="0" distL="0" distR="0">
-            <wp:extent cx="2757170" cy="1057275"/>
-            <wp:effectExtent l="0" t="0" r="0" b="0"/>
-            <wp:docPr id="2" name="Рисунок 115" descr=""/>
-            <wp:cNvGraphicFramePr>
-              <a:graphicFrameLocks xmlns:a="http://schemas.openxmlformats.org/drawingml/2006/main" noChangeAspect="1"/>
-            </wp:cNvGraphicFramePr>
-            <a:graphic xmlns:a="http://schemas.openxmlformats.org/drawingml/2006/main">
-              <a:graphicData uri="http://schemas.openxmlformats.org/drawingml/2006/picture">
-                <pic:pic xmlns:pic="http://schemas.openxmlformats.org/drawingml/2006/picture">
-                  <pic:nvPicPr>
-                    <pic:cNvPr id="2" name="Рисунок 115" descr=""/>
-                    <pic:cNvPicPr>
-                      <a:picLocks noChangeAspect="1" noChangeArrowheads="1"/>
-                    </pic:cNvPicPr>
-                  </pic:nvPicPr>
-                  <pic:blipFill>
-                    <a:blip r:embed="rId21"/>
                     <a:srcRect l="545" t="0" r="0" b="0"/>
                     <a:stretch>
                       <a:fillRect/>
@@ -4761,7 +4733,7 @@
           <wp:inline distT="0" distB="0" distL="0" distR="0">
             <wp:extent cx="2797810" cy="1352550"/>
             <wp:effectExtent l="0" t="0" r="0" b="0"/>
-            <wp:docPr id="3" name="Рисунок 116" descr=""/>
+            <wp:docPr id="2" name="Рисунок 116" descr=""/>
             <wp:cNvGraphicFramePr>
               <a:graphicFrameLocks xmlns:a="http://schemas.openxmlformats.org/drawingml/2006/main" noChangeAspect="1"/>
             </wp:cNvGraphicFramePr>
@@ -4769,13 +4741,13 @@
               <a:graphicData uri="http://schemas.openxmlformats.org/drawingml/2006/picture">
                 <pic:pic xmlns:pic="http://schemas.openxmlformats.org/drawingml/2006/picture">
                   <pic:nvPicPr>
-                    <pic:cNvPr id="3" name="Рисунок 116" descr=""/>
+                    <pic:cNvPr id="2" name="Рисунок 116" descr=""/>
                     <pic:cNvPicPr>
                       <a:picLocks noChangeAspect="1" noChangeArrowheads="1"/>
                     </pic:cNvPicPr>
                   </pic:nvPicPr>
                   <pic:blipFill>
-                    <a:blip r:embed="rId22"/>
+                    <a:blip r:embed="rId21"/>
                     <a:srcRect l="448" t="0" r="0" b="0"/>
                     <a:stretch>
                       <a:fillRect/>
@@ -4923,7 +4895,7 @@
           <wp:inline distT="0" distB="0" distL="0" distR="0">
             <wp:extent cx="2343785" cy="1733550"/>
             <wp:effectExtent l="0" t="0" r="0" b="0"/>
-            <wp:docPr id="4" name="Рисунок 119" descr=""/>
+            <wp:docPr id="3" name="Рисунок 119" descr=""/>
             <wp:cNvGraphicFramePr>
               <a:graphicFrameLocks xmlns:a="http://schemas.openxmlformats.org/drawingml/2006/main" noChangeAspect="1"/>
             </wp:cNvGraphicFramePr>
@@ -4931,13 +4903,13 @@
               <a:graphicData uri="http://schemas.openxmlformats.org/drawingml/2006/picture">
                 <pic:pic xmlns:pic="http://schemas.openxmlformats.org/drawingml/2006/picture">
                   <pic:nvPicPr>
-                    <pic:cNvPr id="4" name="Рисунок 119" descr=""/>
+                    <pic:cNvPr id="3" name="Рисунок 119" descr=""/>
                     <pic:cNvPicPr>
                       <a:picLocks noChangeAspect="1" noChangeArrowheads="1"/>
                     </pic:cNvPicPr>
                   </pic:nvPicPr>
                   <pic:blipFill>
-                    <a:blip r:embed="rId23"/>
+                    <a:blip r:embed="rId22"/>
                     <a:stretch>
                       <a:fillRect/>
                     </a:stretch>
@@ -5030,7 +5002,7 @@
           <wp:inline distT="0" distB="0" distL="0" distR="0">
             <wp:extent cx="2343150" cy="1543050"/>
             <wp:effectExtent l="0" t="0" r="0" b="0"/>
-            <wp:docPr id="5" name="Рисунок 120" descr=""/>
+            <wp:docPr id="4" name="Рисунок 120" descr=""/>
             <wp:cNvGraphicFramePr>
               <a:graphicFrameLocks xmlns:a="http://schemas.openxmlformats.org/drawingml/2006/main" noChangeAspect="1"/>
             </wp:cNvGraphicFramePr>
@@ -5038,13 +5010,13 @@
               <a:graphicData uri="http://schemas.openxmlformats.org/drawingml/2006/picture">
                 <pic:pic xmlns:pic="http://schemas.openxmlformats.org/drawingml/2006/picture">
                   <pic:nvPicPr>
-                    <pic:cNvPr id="5" name="Рисунок 120" descr=""/>
+                    <pic:cNvPr id="4" name="Рисунок 120" descr=""/>
                     <pic:cNvPicPr>
                       <a:picLocks noChangeAspect="1" noChangeArrowheads="1"/>
                     </pic:cNvPicPr>
                   </pic:nvPicPr>
                   <pic:blipFill>
-                    <a:blip r:embed="rId24"/>
+                    <a:blip r:embed="rId23"/>
                     <a:srcRect l="578" t="0" r="0" b="0"/>
                     <a:stretch>
                       <a:fillRect/>
@@ -5191,7 +5163,7 @@
           <wp:inline distT="0" distB="0" distL="0" distR="0">
             <wp:extent cx="3839845" cy="590550"/>
             <wp:effectExtent l="0" t="0" r="0" b="0"/>
-            <wp:docPr id="6" name="Рисунок 127" descr=""/>
+            <wp:docPr id="5" name="Рисунок 127" descr=""/>
             <wp:cNvGraphicFramePr>
               <a:graphicFrameLocks xmlns:a="http://schemas.openxmlformats.org/drawingml/2006/main" noChangeAspect="1"/>
             </wp:cNvGraphicFramePr>
@@ -5199,13 +5171,13 @@
               <a:graphicData uri="http://schemas.openxmlformats.org/drawingml/2006/picture">
                 <pic:pic xmlns:pic="http://schemas.openxmlformats.org/drawingml/2006/picture">
                   <pic:nvPicPr>
-                    <pic:cNvPr id="6" name="Рисунок 127" descr=""/>
+                    <pic:cNvPr id="5" name="Рисунок 127" descr=""/>
                     <pic:cNvPicPr>
                       <a:picLocks noChangeAspect="1" noChangeArrowheads="1"/>
                     </pic:cNvPicPr>
                   </pic:nvPicPr>
                   <pic:blipFill>
-                    <a:blip r:embed="rId25"/>
+                    <a:blip r:embed="rId24"/>
                     <a:srcRect l="457" t="0" r="0" b="0"/>
                     <a:stretch>
                       <a:fillRect/>
@@ -5299,7 +5271,7 @@
           <wp:inline distT="0" distB="0" distL="0" distR="0">
             <wp:extent cx="3839210" cy="1219835"/>
             <wp:effectExtent l="0" t="0" r="0" b="0"/>
-            <wp:docPr id="7" name="Рисунок 131" descr=""/>
+            <wp:docPr id="6" name="Рисунок 131" descr=""/>
             <wp:cNvGraphicFramePr>
               <a:graphicFrameLocks xmlns:a="http://schemas.openxmlformats.org/drawingml/2006/main" noChangeAspect="1"/>
             </wp:cNvGraphicFramePr>
@@ -5307,13 +5279,13 @@
               <a:graphicData uri="http://schemas.openxmlformats.org/drawingml/2006/picture">
                 <pic:pic xmlns:pic="http://schemas.openxmlformats.org/drawingml/2006/picture">
                   <pic:nvPicPr>
-                    <pic:cNvPr id="7" name="Рисунок 131" descr=""/>
+                    <pic:cNvPr id="6" name="Рисунок 131" descr=""/>
                     <pic:cNvPicPr>
                       <a:picLocks noChangeAspect="1" noChangeArrowheads="1"/>
                     </pic:cNvPicPr>
                   </pic:nvPicPr>
                   <pic:blipFill>
-                    <a:blip r:embed="rId26"/>
+                    <a:blip r:embed="rId25"/>
                     <a:srcRect l="564" t="0" r="0" b="0"/>
                     <a:stretch>
                       <a:fillRect/>
@@ -5484,8 +5456,8 @@
       <w:tblGrid>
         <w:gridCol w:w="1148"/>
         <w:gridCol w:w="2819"/>
-        <w:gridCol w:w="2769"/>
-        <w:gridCol w:w="2830"/>
+        <w:gridCol w:w="2770"/>
+        <w:gridCol w:w="2829"/>
       </w:tblGrid>
       <w:tr>
         <w:trPr/>
@@ -5545,7 +5517,7 @@
         </w:tc>
         <w:tc>
           <w:tcPr>
-            <w:tcW w:w="2769" w:type="dxa"/>
+            <w:tcW w:w="2770" w:type="dxa"/>
             <w:tcBorders/>
           </w:tcPr>
           <w:p>
@@ -5572,7 +5544,7 @@
         </w:tc>
         <w:tc>
           <w:tcPr>
-            <w:tcW w:w="2830" w:type="dxa"/>
+            <w:tcW w:w="2829" w:type="dxa"/>
             <w:tcBorders/>
           </w:tcPr>
           <w:p>
@@ -5658,7 +5630,7 @@
         </w:tc>
         <w:tc>
           <w:tcPr>
-            <w:tcW w:w="2769" w:type="dxa"/>
+            <w:tcW w:w="2770" w:type="dxa"/>
             <w:tcBorders/>
           </w:tcPr>
           <w:p>
@@ -5684,7 +5656,7 @@
         </w:tc>
         <w:tc>
           <w:tcPr>
-            <w:tcW w:w="2830" w:type="dxa"/>
+            <w:tcW w:w="2829" w:type="dxa"/>
             <w:tcBorders/>
           </w:tcPr>
           <w:p>
@@ -5772,7 +5744,7 @@
         </w:tc>
         <w:tc>
           <w:tcPr>
-            <w:tcW w:w="2769" w:type="dxa"/>
+            <w:tcW w:w="2770" w:type="dxa"/>
             <w:tcBorders/>
           </w:tcPr>
           <w:p>
@@ -5811,7 +5783,7 @@
         </w:tc>
         <w:tc>
           <w:tcPr>
-            <w:tcW w:w="2830" w:type="dxa"/>
+            <w:tcW w:w="2829" w:type="dxa"/>
             <w:tcBorders/>
           </w:tcPr>
           <w:p>
@@ -5834,27 +5806,7 @@
                 <w:shd w:fill="FFFFFF" w:val="clear"/>
                 <w:lang w:val="ru-RU" w:bidi="ar-SA"/>
               </w:rPr>
-              <w:t xml:space="preserve">Создание </w:t>
-            </w:r>
-            <w:r>
-              <w:rPr>
-                <w:rFonts w:cs="Arial"/>
-                <w:color w:val="0F1115"/>
-                <w:kern w:val="0"/>
-                <w:shd w:fill="FFFFFF" w:val="clear"/>
-                <w:lang w:val="ru-RU" w:bidi="ar-SA"/>
-              </w:rPr>
-              <w:t xml:space="preserve">ориентированного </w:t>
-            </w:r>
-            <w:r>
-              <w:rPr>
-                <w:rFonts w:cs="Arial"/>
-                <w:color w:val="0F1115"/>
-                <w:kern w:val="0"/>
-                <w:shd w:fill="FFFFFF" w:val="clear"/>
-                <w:lang w:val="ru-RU" w:bidi="ar-SA"/>
-              </w:rPr>
-              <w:t>графа с 5 вершинами</w:t>
+              <w:t>Создание ориентированного графа с 5 вершинами</w:t>
             </w:r>
           </w:p>
         </w:tc>
@@ -5923,7 +5875,7 @@
         </w:tc>
         <w:tc>
           <w:tcPr>
-            <w:tcW w:w="2769" w:type="dxa"/>
+            <w:tcW w:w="2770" w:type="dxa"/>
             <w:tcBorders/>
           </w:tcPr>
           <w:p>
@@ -5952,7 +5904,7 @@
         </w:tc>
         <w:tc>
           <w:tcPr>
-            <w:tcW w:w="2830" w:type="dxa"/>
+            <w:tcW w:w="2829" w:type="dxa"/>
             <w:tcBorders/>
           </w:tcPr>
           <w:p>
@@ -6040,7 +5992,7 @@
         </w:tc>
         <w:tc>
           <w:tcPr>
-            <w:tcW w:w="2769" w:type="dxa"/>
+            <w:tcW w:w="2770" w:type="dxa"/>
             <w:tcBorders/>
           </w:tcPr>
           <w:p>
@@ -6069,7 +6021,7 @@
         </w:tc>
         <w:tc>
           <w:tcPr>
-            <w:tcW w:w="2830" w:type="dxa"/>
+            <w:tcW w:w="2829" w:type="dxa"/>
             <w:tcBorders/>
           </w:tcPr>
           <w:p>
@@ -6157,7 +6109,7 @@
         </w:tc>
         <w:tc>
           <w:tcPr>
-            <w:tcW w:w="2769" w:type="dxa"/>
+            <w:tcW w:w="2770" w:type="dxa"/>
             <w:tcBorders/>
           </w:tcPr>
           <w:p>
@@ -6186,7 +6138,7 @@
         </w:tc>
         <w:tc>
           <w:tcPr>
-            <w:tcW w:w="2830" w:type="dxa"/>
+            <w:tcW w:w="2829" w:type="dxa"/>
             <w:tcBorders/>
           </w:tcPr>
           <w:p>
@@ -6348,7 +6300,7 @@
         </w:tc>
         <w:tc>
           <w:tcPr>
-            <w:tcW w:w="2769" w:type="dxa"/>
+            <w:tcW w:w="2770" w:type="dxa"/>
             <w:tcBorders/>
           </w:tcPr>
           <w:p>
@@ -6373,7 +6325,7 @@
         </w:tc>
         <w:tc>
           <w:tcPr>
-            <w:tcW w:w="2830" w:type="dxa"/>
+            <w:tcW w:w="2829" w:type="dxa"/>
             <w:tcBorders/>
           </w:tcPr>
           <w:p>
@@ -6396,17 +6348,7 @@
                 <w:shd w:fill="FFFFFF" w:val="clear"/>
                 <w:lang w:val="ru-RU" w:bidi="ar-SA"/>
               </w:rPr>
-              <w:t xml:space="preserve">Корректное нахождение минимального </w:t>
-            </w:r>
-            <w:r>
-              <w:rPr>
-                <w:rFonts w:cs="Arial"/>
-                <w:color w:val="0F1115"/>
-                <w:kern w:val="0"/>
-                <w:shd w:fill="FFFFFF" w:val="clear"/>
-                <w:lang w:val="ru-RU" w:bidi="ar-SA"/>
-              </w:rPr>
-              <w:t>расстоянияя и пути</w:t>
+              <w:t>Корректное нахождение минимального расстоянияя и пути</w:t>
             </w:r>
           </w:p>
         </w:tc>
@@ -6471,7 +6413,7 @@
         </w:tc>
         <w:tc>
           <w:tcPr>
-            <w:tcW w:w="2769" w:type="dxa"/>
+            <w:tcW w:w="2770" w:type="dxa"/>
             <w:tcBorders/>
           </w:tcPr>
           <w:p>
@@ -6496,7 +6438,7 @@
         </w:tc>
         <w:tc>
           <w:tcPr>
-            <w:tcW w:w="2830" w:type="dxa"/>
+            <w:tcW w:w="2829" w:type="dxa"/>
             <w:tcBorders/>
           </w:tcPr>
           <w:p>
@@ -6604,8 +6546,8 @@
         <w:tblLook w:firstRow="1" w:noVBand="1" w:lastRow="0" w:firstColumn="1" w:lastColumn="0" w:noHBand="0" w:val="04a0"/>
       </w:tblPr>
       <w:tblGrid>
-        <w:gridCol w:w="1238"/>
-        <w:gridCol w:w="2606"/>
+        <w:gridCol w:w="1237"/>
+        <w:gridCol w:w="2607"/>
         <w:gridCol w:w="2791"/>
         <w:gridCol w:w="2931"/>
       </w:tblGrid>
@@ -6613,7 +6555,7 @@
         <w:trPr/>
         <w:tc>
           <w:tcPr>
-            <w:tcW w:w="1238" w:type="dxa"/>
+            <w:tcW w:w="1237" w:type="dxa"/>
             <w:tcBorders/>
           </w:tcPr>
           <w:p>
@@ -6640,7 +6582,7 @@
         </w:tc>
         <w:tc>
           <w:tcPr>
-            <w:tcW w:w="2606" w:type="dxa"/>
+            <w:tcW w:w="2607" w:type="dxa"/>
             <w:tcBorders/>
           </w:tcPr>
           <w:p>
@@ -6726,7 +6668,7 @@
         </w:trPr>
         <w:tc>
           <w:tcPr>
-            <w:tcW w:w="1238" w:type="dxa"/>
+            <w:tcW w:w="1237" w:type="dxa"/>
             <w:tcBorders/>
           </w:tcPr>
           <w:p>
@@ -6753,7 +6695,7 @@
         </w:tc>
         <w:tc>
           <w:tcPr>
-            <w:tcW w:w="2606" w:type="dxa"/>
+            <w:tcW w:w="2607" w:type="dxa"/>
             <w:tcBorders/>
           </w:tcPr>
           <w:p>
@@ -6862,7 +6804,7 @@
         <w:trPr/>
         <w:tc>
           <w:tcPr>
-            <w:tcW w:w="1238" w:type="dxa"/>
+            <w:tcW w:w="1237" w:type="dxa"/>
             <w:tcBorders/>
           </w:tcPr>
           <w:p>
@@ -6875,22 +6817,21 @@
               <w:jc w:val="center"/>
               <w:rPr>
                 <w:rFonts w:cs="Arial"/>
-                <w:lang w:val="en-US"/>
               </w:rPr>
             </w:pPr>
             <w:r>
               <w:rPr>
                 <w:rFonts w:cs="Arial"/>
                 <w:kern w:val="0"/>
-                <w:lang w:val="en-US" w:bidi="ar-SA"/>
-              </w:rPr>
-              <w:t>9</w:t>
+                <w:lang w:val="ru-RU" w:bidi="ar-SA"/>
+              </w:rPr>
+              <w:t>10</w:t>
             </w:r>
           </w:p>
         </w:tc>
         <w:tc>
           <w:tcPr>
-            <w:tcW w:w="2606" w:type="dxa"/>
+            <w:tcW w:w="2607" w:type="dxa"/>
             <w:tcBorders/>
           </w:tcPr>
           <w:p>
@@ -6903,8 +6844,6 @@
               <w:jc w:val="center"/>
               <w:rPr>
                 <w:rFonts w:cs="Arial"/>
-                <w:color w:val="0F1115"/>
-                <w:shd w:fill="FFFFFF" w:val="clear"/>
               </w:rPr>
             </w:pPr>
             <w:r>
@@ -6915,7 +6854,7 @@
                 <w:shd w:fill="FFFFFF" w:val="clear"/>
                 <w:lang w:val="ru-RU" w:bidi="ar-SA"/>
               </w:rPr>
-              <w:t>Замер времени выполнения</w:t>
+              <w:t>Некорректный ввод параметров</w:t>
             </w:r>
           </w:p>
         </w:tc>
@@ -6934,7 +6873,6 @@
               <w:jc w:val="center"/>
               <w:rPr>
                 <w:rFonts w:cs="Arial"/>
-                <w:color w:val="0F1115"/>
               </w:rPr>
             </w:pPr>
             <w:r>
@@ -6945,7 +6883,37 @@
                 <w:shd w:fill="FFFFFF" w:val="clear"/>
                 <w:lang w:val="ru-RU" w:bidi="ar-SA"/>
               </w:rPr>
-              <w:t>Графы разного размера (10, 50, 100 вершин)</w:t>
+              <w:t xml:space="preserve">vertices=-5, </w:t>
+            </w:r>
+            <w:r>
+              <w:rPr>
+                <w:rFonts w:cs="Arial"/>
+                <w:color w:val="0F1115"/>
+                <w:kern w:val="0"/>
+                <w:shd w:fill="FFFFFF" w:val="clear"/>
+                <w:lang w:val="en-US" w:bidi="ar-SA"/>
+              </w:rPr>
+              <w:t>vai</w:t>
+            </w:r>
+            <w:r>
+              <w:rPr>
+                <w:rFonts w:cs="Arial"/>
+                <w:color w:val="0F1115"/>
+                <w:kern w:val="0"/>
+                <w:shd w:fill="FFFFFF" w:val="clear"/>
+                <w:lang w:val="ru-RU" w:bidi="ar-SA"/>
+              </w:rPr>
+              <w:t>=</w:t>
+            </w:r>
+            <w:r>
+              <w:rPr>
+                <w:rFonts w:cs="Arial"/>
+                <w:color w:val="0F1115"/>
+                <w:kern w:val="0"/>
+                <w:shd w:fill="FFFFFF" w:val="clear"/>
+                <w:lang w:val="en-US" w:bidi="ar-SA"/>
+              </w:rPr>
+              <w:t>100</w:t>
             </w:r>
           </w:p>
         </w:tc>
@@ -6964,8 +6932,6 @@
               <w:jc w:val="center"/>
               <w:rPr>
                 <w:rFonts w:cs="Arial"/>
-                <w:color w:val="0F1115"/>
-                <w:shd w:fill="FFFFFF" w:val="clear"/>
               </w:rPr>
             </w:pPr>
             <w:r>
@@ -6976,7 +6942,7 @@
                 <w:shd w:fill="FFFFFF" w:val="clear"/>
                 <w:lang w:val="ru-RU" w:bidi="ar-SA"/>
               </w:rPr>
-              <w:t>Вывод времени в микросекундах</w:t>
+              <w:t>Сообщение об ошибке и повторный запрос</w:t>
             </w:r>
           </w:p>
         </w:tc>
@@ -6985,7 +6951,7 @@
         <w:trPr/>
         <w:tc>
           <w:tcPr>
-            <w:tcW w:w="1238" w:type="dxa"/>
+            <w:tcW w:w="1237" w:type="dxa"/>
             <w:tcBorders/>
           </w:tcPr>
           <w:p>
@@ -7006,13 +6972,13 @@
                 <w:kern w:val="0"/>
                 <w:lang w:val="ru-RU" w:bidi="ar-SA"/>
               </w:rPr>
-              <w:t>10</w:t>
+              <w:t>12</w:t>
             </w:r>
           </w:p>
         </w:tc>
         <w:tc>
           <w:tcPr>
-            <w:tcW w:w="2606" w:type="dxa"/>
+            <w:tcW w:w="2607" w:type="dxa"/>
             <w:tcBorders/>
           </w:tcPr>
           <w:p>
@@ -7035,7 +7001,7 @@
                 <w:shd w:fill="FFFFFF" w:val="clear"/>
                 <w:lang w:val="ru-RU" w:bidi="ar-SA"/>
               </w:rPr>
-              <w:t>Некорректный ввод параметров</w:t>
+              <w:t>Выполнение алгоритма без графа</w:t>
             </w:r>
           </w:p>
         </w:tc>
@@ -7064,7 +7030,7 @@
                 <w:shd w:fill="FFFFFF" w:val="clear"/>
                 <w:lang w:val="ru-RU" w:bidi="ar-SA"/>
               </w:rPr>
-              <w:t>vertices=-5, density=2.0</w:t>
+              <w:t>Попытка выполнить пункт 5 без создания графа</w:t>
             </w:r>
           </w:p>
         </w:tc>
@@ -7093,240 +7059,6 @@
                 <w:shd w:fill="FFFFFF" w:val="clear"/>
                 <w:lang w:val="ru-RU" w:bidi="ar-SA"/>
               </w:rPr>
-              <w:t>Сообщение об ошибке и повторный запрос</w:t>
-            </w:r>
-          </w:p>
-        </w:tc>
-      </w:tr>
-      <w:tr>
-        <w:trPr/>
-        <w:tc>
-          <w:tcPr>
-            <w:tcW w:w="1238" w:type="dxa"/>
-            <w:tcBorders/>
-          </w:tcPr>
-          <w:p>
-            <w:pPr>
-              <w:pStyle w:val="Normal"/>
-              <w:widowControl/>
-              <w:suppressAutoHyphens w:val="true"/>
-              <w:spacing w:lineRule="auto" w:line="360" w:before="0" w:after="0"/>
-              <w:ind w:hanging="0"/>
-              <w:jc w:val="center"/>
-              <w:rPr>
-                <w:rFonts w:cs="Arial"/>
-              </w:rPr>
-            </w:pPr>
-            <w:r>
-              <w:rPr>
-                <w:rFonts w:cs="Arial"/>
-                <w:kern w:val="0"/>
-                <w:lang w:val="ru-RU" w:bidi="ar-SA"/>
-              </w:rPr>
-              <w:t>11</w:t>
-            </w:r>
-          </w:p>
-        </w:tc>
-        <w:tc>
-          <w:tcPr>
-            <w:tcW w:w="2606" w:type="dxa"/>
-            <w:tcBorders/>
-          </w:tcPr>
-          <w:p>
-            <w:pPr>
-              <w:pStyle w:val="Normal"/>
-              <w:widowControl/>
-              <w:suppressAutoHyphens w:val="true"/>
-              <w:spacing w:lineRule="auto" w:line="360" w:before="0" w:after="0"/>
-              <w:ind w:hanging="0"/>
-              <w:jc w:val="center"/>
-              <w:rPr>
-                <w:rFonts w:cs="Arial"/>
-              </w:rPr>
-            </w:pPr>
-            <w:r>
-              <w:rPr>
-                <w:rFonts w:cs="Arial"/>
-                <w:color w:val="0F1115"/>
-                <w:kern w:val="0"/>
-                <w:shd w:fill="FFFFFF" w:val="clear"/>
-                <w:lang w:val="ru-RU" w:bidi="ar-SA"/>
-              </w:rPr>
-              <w:t>Загрузка несуществующего файла</w:t>
-            </w:r>
-          </w:p>
-        </w:tc>
-        <w:tc>
-          <w:tcPr>
-            <w:tcW w:w="2791" w:type="dxa"/>
-            <w:tcBorders/>
-          </w:tcPr>
-          <w:p>
-            <w:pPr>
-              <w:pStyle w:val="Normal"/>
-              <w:widowControl/>
-              <w:suppressAutoHyphens w:val="true"/>
-              <w:spacing w:lineRule="auto" w:line="360" w:before="0" w:after="0"/>
-              <w:ind w:hanging="0"/>
-              <w:jc w:val="center"/>
-              <w:rPr>
-                <w:rFonts w:cs="Arial"/>
-              </w:rPr>
-            </w:pPr>
-            <w:r>
-              <w:rPr>
-                <w:rFonts w:cs="Arial"/>
-                <w:color w:val="0F1115"/>
-                <w:kern w:val="0"/>
-                <w:shd w:fill="FFFFFF" w:val="clear"/>
-                <w:lang w:val="ru-RU" w:bidi="ar-SA"/>
-              </w:rPr>
-              <w:t>Имя несуществующего файла</w:t>
-            </w:r>
-          </w:p>
-        </w:tc>
-        <w:tc>
-          <w:tcPr>
-            <w:tcW w:w="2931" w:type="dxa"/>
-            <w:tcBorders/>
-          </w:tcPr>
-          <w:p>
-            <w:pPr>
-              <w:pStyle w:val="Normal"/>
-              <w:widowControl/>
-              <w:suppressAutoHyphens w:val="true"/>
-              <w:spacing w:lineRule="auto" w:line="360" w:before="0" w:after="0"/>
-              <w:ind w:hanging="0"/>
-              <w:jc w:val="center"/>
-              <w:rPr>
-                <w:rFonts w:cs="Arial"/>
-              </w:rPr>
-            </w:pPr>
-            <w:r>
-              <w:rPr>
-                <w:rFonts w:cs="Arial"/>
-                <w:color w:val="0F1115"/>
-                <w:kern w:val="0"/>
-                <w:shd w:fill="FFFFFF" w:val="clear"/>
-                <w:lang w:val="ru-RU" w:bidi="ar-SA"/>
-              </w:rPr>
-              <w:t>Сообщение об ошибке открытия файла</w:t>
-            </w:r>
-          </w:p>
-        </w:tc>
-      </w:tr>
-      <w:tr>
-        <w:trPr/>
-        <w:tc>
-          <w:tcPr>
-            <w:tcW w:w="1238" w:type="dxa"/>
-            <w:tcBorders/>
-          </w:tcPr>
-          <w:p>
-            <w:pPr>
-              <w:pStyle w:val="Normal"/>
-              <w:widowControl/>
-              <w:suppressAutoHyphens w:val="true"/>
-              <w:spacing w:lineRule="auto" w:line="360" w:before="0" w:after="0"/>
-              <w:ind w:hanging="0"/>
-              <w:jc w:val="center"/>
-              <w:rPr>
-                <w:rFonts w:cs="Arial"/>
-              </w:rPr>
-            </w:pPr>
-            <w:r>
-              <w:rPr>
-                <w:rFonts w:cs="Arial"/>
-                <w:kern w:val="0"/>
-                <w:lang w:val="ru-RU" w:bidi="ar-SA"/>
-              </w:rPr>
-              <w:t>12</w:t>
-            </w:r>
-          </w:p>
-        </w:tc>
-        <w:tc>
-          <w:tcPr>
-            <w:tcW w:w="2606" w:type="dxa"/>
-            <w:tcBorders/>
-          </w:tcPr>
-          <w:p>
-            <w:pPr>
-              <w:pStyle w:val="Normal"/>
-              <w:widowControl/>
-              <w:suppressAutoHyphens w:val="true"/>
-              <w:spacing w:lineRule="auto" w:line="360" w:before="0" w:after="0"/>
-              <w:ind w:hanging="0"/>
-              <w:jc w:val="center"/>
-              <w:rPr>
-                <w:rFonts w:cs="Arial"/>
-              </w:rPr>
-            </w:pPr>
-            <w:r>
-              <w:rPr>
-                <w:rFonts w:cs="Arial"/>
-                <w:color w:val="0F1115"/>
-                <w:kern w:val="0"/>
-                <w:shd w:fill="FFFFFF" w:val="clear"/>
-                <w:lang w:val="ru-RU" w:bidi="ar-SA"/>
-              </w:rPr>
-              <w:t>Выполнение алгоритма без графа</w:t>
-            </w:r>
-          </w:p>
-        </w:tc>
-        <w:tc>
-          <w:tcPr>
-            <w:tcW w:w="2791" w:type="dxa"/>
-            <w:tcBorders/>
-          </w:tcPr>
-          <w:p>
-            <w:pPr>
-              <w:pStyle w:val="Normal"/>
-              <w:widowControl/>
-              <w:suppressAutoHyphens w:val="true"/>
-              <w:spacing w:lineRule="auto" w:line="360" w:before="0" w:after="0"/>
-              <w:ind w:hanging="0"/>
-              <w:jc w:val="center"/>
-              <w:rPr>
-                <w:rFonts w:cs="Arial"/>
-              </w:rPr>
-            </w:pPr>
-            <w:r>
-              <w:rPr>
-                <w:rFonts w:cs="Arial"/>
-                <w:color w:val="0F1115"/>
-                <w:kern w:val="0"/>
-                <w:shd w:fill="FFFFFF" w:val="clear"/>
-                <w:lang w:val="ru-RU" w:bidi="ar-SA"/>
-              </w:rPr>
-              <w:t>Попытка выполнить пункт 5 без создания графа</w:t>
-            </w:r>
-          </w:p>
-        </w:tc>
-        <w:tc>
-          <w:tcPr>
-            <w:tcW w:w="2931" w:type="dxa"/>
-            <w:tcBorders/>
-          </w:tcPr>
-          <w:p>
-            <w:pPr>
-              <w:pStyle w:val="Normal"/>
-              <w:widowControl/>
-              <w:suppressAutoHyphens w:val="true"/>
-              <w:spacing w:lineRule="auto" w:line="360" w:before="0" w:after="0"/>
-              <w:ind w:hanging="0"/>
-              <w:jc w:val="center"/>
-              <w:rPr>
-                <w:rFonts w:cs="Arial"/>
-              </w:rPr>
-            </w:pPr>
-            <w:r>
-              <w:rPr>
-                <w:rFonts w:cs="Arial"/>
-                <w:color w:val="0F1115"/>
-                <w:kern w:val="0"/>
-                <w:shd w:fill="FFFFFF" w:val="clear"/>
-                <w:lang w:val="ru-RU" w:bidi="ar-SA"/>
-              </w:rPr>
               <w:t>Сообщение "Сначала создайте или загрузите граф!"</w:t>
             </w:r>
           </w:p>
@@ -7377,34 +7109,20 @@
       <w:pPr>
         <w:pStyle w:val="Normal"/>
         <w:spacing w:lineRule="auto" w:line="360" w:before="0" w:after="0"/>
-        <w:rPr>
-          <w:rFonts w:cs="Arial"/>
-        </w:rPr>
-      </w:pPr>
-      <w:r>
-        <w:rPr>
-          <w:rFonts w:cs="Arial"/>
-        </w:rPr>
-      </w:r>
-    </w:p>
-    <w:p>
-      <w:pPr>
-        <w:pStyle w:val="ListParagraph"/>
-        <w:spacing w:lineRule="auto" w:line="360" w:before="0" w:after="0"/>
-        <w:ind w:firstLine="709" w:left="0"/>
-        <w:contextualSpacing/>
         <w:jc w:val="center"/>
         <w:rPr>
           <w:rFonts w:cs="Arial"/>
         </w:rPr>
       </w:pPr>
       <w:r>
-        <w:rPr/>
+        <w:rPr>
+          <w:rFonts w:cs="Arial"/>
+        </w:rPr>
         <w:drawing>
           <wp:inline distT="0" distB="0" distL="0" distR="0">
-            <wp:extent cx="5323205" cy="682625"/>
+            <wp:extent cx="4572635" cy="1733550"/>
             <wp:effectExtent l="0" t="0" r="0" b="0"/>
-            <wp:docPr id="8" name="Рисунок 205" descr=""/>
+            <wp:docPr id="7" name="Изображение1" descr=""/>
             <wp:cNvGraphicFramePr>
               <a:graphicFrameLocks xmlns:a="http://schemas.openxmlformats.org/drawingml/2006/main" noChangeAspect="1"/>
             </wp:cNvGraphicFramePr>
@@ -7412,7 +7130,135 @@
               <a:graphicData uri="http://schemas.openxmlformats.org/drawingml/2006/picture">
                 <pic:pic xmlns:pic="http://schemas.openxmlformats.org/drawingml/2006/picture">
                   <pic:nvPicPr>
-                    <pic:cNvPr id="8" name="Рисунок 205" descr=""/>
+                    <pic:cNvPr id="7" name="Изображение1" descr=""/>
+                    <pic:cNvPicPr>
+                      <a:picLocks noChangeAspect="1" noChangeArrowheads="1"/>
+                    </pic:cNvPicPr>
+                  </pic:nvPicPr>
+                  <pic:blipFill>
+                    <a:blip r:embed="rId26"/>
+                    <a:stretch>
+                      <a:fillRect/>
+                    </a:stretch>
+                  </pic:blipFill>
+                  <pic:spPr bwMode="auto">
+                    <a:xfrm>
+                      <a:off x="0" y="0"/>
+                      <a:ext cx="4572635" cy="1733550"/>
+                    </a:xfrm>
+                    <a:prstGeom prst="rect">
+                      <a:avLst/>
+                    </a:prstGeom>
+                    <a:noFill/>
+                  </pic:spPr>
+                </pic:pic>
+              </a:graphicData>
+            </a:graphic>
+          </wp:inline>
+        </w:drawing>
+      </w:r>
+    </w:p>
+    <w:p>
+      <w:pPr>
+        <w:pStyle w:val="ListParagraph"/>
+        <w:spacing w:lineRule="auto" w:line="360" w:before="0" w:after="0"/>
+        <w:ind w:firstLine="709" w:left="0"/>
+        <w:contextualSpacing/>
+        <w:jc w:val="center"/>
+        <w:rPr>
+          <w:rFonts w:cs="Arial"/>
+        </w:rPr>
+      </w:pPr>
+      <w:r>
+        <w:rPr/>
+      </w:r>
+    </w:p>
+    <w:p>
+      <w:pPr>
+        <w:pStyle w:val="Normal"/>
+        <w:spacing w:lineRule="auto" w:line="360" w:before="0" w:after="0"/>
+        <w:jc w:val="center"/>
+        <w:rPr>
+          <w:rFonts w:cs="Arial"/>
+          <w:shd w:fill="FFFFFF" w:val="clear"/>
+        </w:rPr>
+      </w:pPr>
+      <w:r>
+        <w:rPr>
+          <w:rFonts w:cs="Arial"/>
+          <w:shd w:fill="FFFFFF" w:val="clear"/>
+        </w:rPr>
+        <w:t>Рисунок 8 –</w:t>
+      </w:r>
+      <w:r>
+        <w:rPr>
+          <w:rStyle w:val="Strong"/>
+          <w:rFonts w:cs="Arial"/>
+          <w:b w:val="false"/>
+          <w:bCs w:val="false"/>
+          <w:color w:val="0F1115"/>
+        </w:rPr>
+        <w:t xml:space="preserve"> </w:t>
+      </w:r>
+      <w:r>
+        <w:rPr>
+          <w:rFonts w:cs="Arial"/>
+          <w:shd w:fill="FFFFFF" w:val="clear"/>
+        </w:rPr>
+        <w:t>запуск программы</w:t>
+      </w:r>
+    </w:p>
+    <w:p>
+      <w:pPr>
+        <w:pStyle w:val="ListParagraph"/>
+        <w:spacing w:lineRule="auto" w:line="360" w:before="0" w:after="0"/>
+        <w:ind w:firstLine="709" w:left="0"/>
+        <w:contextualSpacing/>
+        <w:jc w:val="center"/>
+        <w:rPr>
+          <w:rFonts w:cs="Arial"/>
+          <w:lang w:val="en-US"/>
+        </w:rPr>
+      </w:pPr>
+      <w:r>
+        <w:rPr>
+          <w:rFonts w:cs="Arial"/>
+          <w:lang w:val="en-US"/>
+        </w:rPr>
+      </w:r>
+    </w:p>
+    <w:p>
+      <w:pPr>
+        <w:pStyle w:val="ListParagraph"/>
+        <w:spacing w:lineRule="auto" w:line="360" w:before="0" w:after="0"/>
+        <w:ind w:firstLine="709" w:left="0"/>
+        <w:contextualSpacing/>
+        <w:jc w:val="center"/>
+        <w:rPr/>
+      </w:pPr>
+      <w:r>
+        <w:rPr/>
+        <w:drawing>
+          <wp:anchor behindDoc="0" distT="0" distB="0" distL="0" distR="0" simplePos="0" locked="0" layoutInCell="0" allowOverlap="1" relativeHeight="26">
+            <wp:simplePos x="0" y="0"/>
+            <wp:positionH relativeFrom="column">
+              <wp:align>center</wp:align>
+            </wp:positionH>
+            <wp:positionV relativeFrom="paragraph">
+              <wp:posOffset>635</wp:posOffset>
+            </wp:positionV>
+            <wp:extent cx="5887085" cy="600075"/>
+            <wp:effectExtent l="0" t="0" r="0" b="0"/>
+            <wp:wrapSquare wrapText="largest"/>
+            <wp:docPr id="8" name="Изображение2" descr=""/>
+            <wp:cNvGraphicFramePr>
+              <a:graphicFrameLocks xmlns:a="http://schemas.openxmlformats.org/drawingml/2006/main" noChangeAspect="1"/>
+            </wp:cNvGraphicFramePr>
+            <a:graphic xmlns:a="http://schemas.openxmlformats.org/drawingml/2006/main">
+              <a:graphicData uri="http://schemas.openxmlformats.org/drawingml/2006/picture">
+                <pic:pic xmlns:pic="http://schemas.openxmlformats.org/drawingml/2006/picture">
+                  <pic:nvPicPr>
+                    <pic:cNvPr id="8" name="Изображение2" descr=""/>
                     <pic:cNvPicPr>
                       <a:picLocks noChangeAspect="1" noChangeArrowheads="1"/>
                     </pic:cNvPicPr>
@@ -7426,7 +7272,7 @@
                   <pic:spPr bwMode="auto">
                     <a:xfrm>
                       <a:off x="0" y="0"/>
-                      <a:ext cx="5323205" cy="682625"/>
+                      <a:ext cx="5887085" cy="600075"/>
                     </a:xfrm>
                     <a:prstGeom prst="rect">
                       <a:avLst/>
@@ -7436,7 +7282,7 @@
                 </pic:pic>
               </a:graphicData>
             </a:graphic>
-          </wp:inline>
+          </wp:anchor>
         </w:drawing>
       </w:r>
     </w:p>
@@ -7455,7 +7301,7 @@
           <w:rFonts w:cs="Arial"/>
           <w:shd w:fill="FFFFFF" w:val="clear"/>
         </w:rPr>
-        <w:t>Рисунок 8 –</w:t>
+        <w:t>Рисунок 9 –</w:t>
       </w:r>
       <w:r>
         <w:rPr>
@@ -7472,7 +7318,7 @@
           <w:rFonts w:cs="Arial"/>
           <w:shd w:fill="FFFFFF" w:val="clear"/>
         </w:rPr>
-        <w:t>запуск программы</w:t>
+        <w:t>меню программы</w:t>
       </w:r>
     </w:p>
     <w:p>
@@ -7484,14 +7330,67 @@
         <w:jc w:val="center"/>
         <w:rPr>
           <w:rFonts w:cs="Arial"/>
-          <w:lang w:val="en-US"/>
-        </w:rPr>
-      </w:pPr>
-      <w:r>
-        <w:rPr>
-          <w:rFonts w:cs="Arial"/>
-          <w:lang w:val="en-US"/>
-        </w:rPr>
+        </w:rPr>
+      </w:pPr>
+      <w:r>
+        <w:rPr>
+          <w:rFonts w:cs="Arial"/>
+        </w:rPr>
+      </w:r>
+    </w:p>
+    <w:p>
+      <w:pPr>
+        <w:pStyle w:val="Normal"/>
+        <w:spacing w:lineRule="auto" w:line="360" w:before="0" w:after="0"/>
+        <w:rPr>
+          <w:rFonts w:cs="Arial"/>
+        </w:rPr>
+      </w:pPr>
+      <w:r>
+        <w:rPr>
+          <w:rFonts w:cs="Arial"/>
+        </w:rPr>
+        <w:t>Результат: Меню отображается корректно.</w:t>
+      </w:r>
+    </w:p>
+    <w:p>
+      <w:pPr>
+        <w:pStyle w:val="Normal"/>
+        <w:spacing w:lineRule="auto" w:line="360" w:before="0" w:after="0"/>
+        <w:rPr>
+          <w:rFonts w:cs="Arial"/>
+        </w:rPr>
+      </w:pPr>
+      <w:r>
+        <w:rPr>
+          <w:rFonts w:cs="Arial"/>
+        </w:rPr>
+      </w:r>
+    </w:p>
+    <w:p>
+      <w:pPr>
+        <w:pStyle w:val="ListParagraph"/>
+        <w:numPr>
+          <w:ilvl w:val="0"/>
+          <w:numId w:val="4"/>
+        </w:numPr>
+        <w:spacing w:lineRule="auto" w:line="360" w:before="0" w:after="0"/>
+        <w:contextualSpacing/>
+        <w:rPr>
+          <w:rFonts w:cs="Arial"/>
+        </w:rPr>
+      </w:pPr>
+      <w:r>
+        <w:rPr>
+          <w:rFonts w:cs="Arial"/>
+        </w:rPr>
+        <w:t>Создание графа и отображение матрицы смежности</w:t>
+      </w:r>
+      <w:r>
+        <w:rPr>
+          <w:rFonts w:cs="Arial"/>
+        </w:rPr>
+        <w:t>.</w:t>
       </w:r>
     </w:p>
     <w:p>
@@ -7508,10 +7407,18 @@
       <w:r>
         <w:rPr/>
         <w:drawing>
-          <wp:inline distT="0" distB="0" distL="0" distR="0">
-            <wp:extent cx="2745105" cy="2562225"/>
+          <wp:anchor behindDoc="0" distT="0" distB="0" distL="0" distR="0" simplePos="0" locked="0" layoutInCell="0" allowOverlap="1" relativeHeight="27">
+            <wp:simplePos x="0" y="0"/>
+            <wp:positionH relativeFrom="column">
+              <wp:align>center</wp:align>
+            </wp:positionH>
+            <wp:positionV relativeFrom="paragraph">
+              <wp:posOffset>635</wp:posOffset>
+            </wp:positionV>
+            <wp:extent cx="5937885" cy="2741930"/>
             <wp:effectExtent l="0" t="0" r="0" b="0"/>
-            <wp:docPr id="9" name="Рисунок 206" descr=""/>
+            <wp:wrapSquare wrapText="largest"/>
+            <wp:docPr id="9" name="Изображение3" descr=""/>
             <wp:cNvGraphicFramePr>
               <a:graphicFrameLocks xmlns:a="http://schemas.openxmlformats.org/drawingml/2006/main" noChangeAspect="1"/>
             </wp:cNvGraphicFramePr>
@@ -7519,14 +7426,13 @@
               <a:graphicData uri="http://schemas.openxmlformats.org/drawingml/2006/picture">
                 <pic:pic xmlns:pic="http://schemas.openxmlformats.org/drawingml/2006/picture">
                   <pic:nvPicPr>
-                    <pic:cNvPr id="9" name="Рисунок 206" descr=""/>
+                    <pic:cNvPr id="9" name="Изображение3" descr=""/>
                     <pic:cNvPicPr>
                       <a:picLocks noChangeAspect="1" noChangeArrowheads="1"/>
                     </pic:cNvPicPr>
                   </pic:nvPicPr>
                   <pic:blipFill>
                     <a:blip r:embed="rId28"/>
-                    <a:srcRect l="935" t="0" r="0" b="0"/>
                     <a:stretch>
                       <a:fillRect/>
                     </a:stretch>
@@ -7534,7 +7440,7 @@
                   <pic:spPr bwMode="auto">
                     <a:xfrm>
                       <a:off x="0" y="0"/>
-                      <a:ext cx="2745105" cy="2562225"/>
+                      <a:ext cx="5937885" cy="2741930"/>
                     </a:xfrm>
                     <a:prstGeom prst="rect">
                       <a:avLst/>
@@ -7544,7 +7450,7 @@
                 </pic:pic>
               </a:graphicData>
             </a:graphic>
-          </wp:inline>
+          </wp:anchor>
         </w:drawing>
       </w:r>
     </w:p>
@@ -7563,7 +7469,7 @@
           <w:rFonts w:cs="Arial"/>
           <w:shd w:fill="FFFFFF" w:val="clear"/>
         </w:rPr>
-        <w:t>Рисунок 9 –</w:t>
+        <w:t>Рисунок 10 –</w:t>
       </w:r>
       <w:r>
         <w:rPr>
@@ -7578,9 +7484,8 @@
       <w:r>
         <w:rPr>
           <w:rFonts w:cs="Arial"/>
-          <w:shd w:fill="FFFFFF" w:val="clear"/>
-        </w:rPr>
-        <w:t>меню программы</w:t>
+        </w:rPr>
+        <w:t>генерация случайного графа</w:t>
       </w:r>
     </w:p>
     <w:p>
@@ -7589,44 +7494,48 @@
         <w:spacing w:lineRule="auto" w:line="360" w:before="0" w:after="0"/>
         <w:ind w:firstLine="709" w:left="0"/>
         <w:contextualSpacing/>
-        <w:jc w:val="center"/>
-        <w:rPr>
-          <w:rFonts w:cs="Arial"/>
-        </w:rPr>
-      </w:pPr>
-      <w:r>
-        <w:rPr>
-          <w:rFonts w:cs="Arial"/>
-        </w:rPr>
-      </w:r>
-    </w:p>
-    <w:p>
-      <w:pPr>
-        <w:pStyle w:val="Normal"/>
-        <w:spacing w:lineRule="auto" w:line="360" w:before="0" w:after="0"/>
-        <w:rPr>
-          <w:rFonts w:cs="Arial"/>
-        </w:rPr>
-      </w:pPr>
-      <w:r>
-        <w:rPr>
-          <w:rFonts w:cs="Arial"/>
-        </w:rPr>
-        <w:t>Результат: Меню отображается корректно.</w:t>
-      </w:r>
-    </w:p>
-    <w:p>
-      <w:pPr>
-        <w:pStyle w:val="Normal"/>
-        <w:spacing w:lineRule="auto" w:line="360" w:before="0" w:after="0"/>
-        <w:rPr>
-          <w:rFonts w:cs="Arial"/>
-        </w:rPr>
-      </w:pPr>
-      <w:r>
-        <w:rPr>
-          <w:rFonts w:cs="Arial"/>
-        </w:rPr>
+        <w:rPr>
+          <w:rFonts w:cs="Arial"/>
+        </w:rPr>
+      </w:pPr>
+      <w:r>
+        <w:rPr>
+          <w:rFonts w:cs="Arial"/>
+        </w:rPr>
+      </w:r>
+    </w:p>
+    <w:p>
+      <w:pPr>
+        <w:pStyle w:val="Normal"/>
+        <w:spacing w:lineRule="auto" w:line="360" w:before="0" w:after="0"/>
+        <w:rPr>
+          <w:rFonts w:cs="Arial"/>
+        </w:rPr>
+      </w:pPr>
+      <w:r>
+        <w:rPr>
+          <w:rFonts w:cs="Arial"/>
+        </w:rPr>
+        <w:t>Результат: Граф успешно создан. Матрица корректно отображается.</w:t>
+      </w:r>
+    </w:p>
+    <w:p>
+      <w:pPr>
+        <w:pStyle w:val="Normal"/>
+        <w:spacing w:lineRule="auto" w:line="259" w:before="0" w:after="160"/>
+        <w:ind w:hanging="0"/>
+        <w:jc w:val="left"/>
+        <w:rPr>
+          <w:rFonts w:cs="Arial"/>
+        </w:rPr>
+      </w:pPr>
+      <w:r>
+        <w:rPr>
+          <w:rFonts w:cs="Arial"/>
+        </w:rPr>
+      </w:r>
+      <w:r>
+        <w:br w:type="page"/>
       </w:r>
     </w:p>
     <w:p>
@@ -7645,8 +7554,15 @@
       <w:r>
         <w:rPr>
           <w:rFonts w:cs="Arial"/>
-        </w:rPr>
-        <w:t>Выбор пункта 1.</w:t>
+          <w:lang w:val="ru-RU"/>
+        </w:rPr>
+        <w:t>Запись сгенерированной матрицы в файл</w:t>
+      </w:r>
+      <w:r>
+        <w:rPr>
+          <w:rFonts w:cs="Arial"/>
+        </w:rPr>
+        <w:t>.</w:t>
       </w:r>
     </w:p>
     <w:p>
@@ -7663,10 +7579,18 @@
       <w:r>
         <w:rPr/>
         <w:drawing>
-          <wp:inline distT="0" distB="0" distL="0" distR="0">
-            <wp:extent cx="2753360" cy="1019175"/>
+          <wp:anchor behindDoc="0" distT="0" distB="0" distL="0" distR="0" simplePos="0" locked="0" layoutInCell="0" allowOverlap="1" relativeHeight="28">
+            <wp:simplePos x="0" y="0"/>
+            <wp:positionH relativeFrom="column">
+              <wp:align>center</wp:align>
+            </wp:positionH>
+            <wp:positionV relativeFrom="paragraph">
+              <wp:posOffset>635</wp:posOffset>
+            </wp:positionV>
+            <wp:extent cx="5182235" cy="2505075"/>
             <wp:effectExtent l="0" t="0" r="0" b="0"/>
-            <wp:docPr id="10" name="Рисунок 208" descr=""/>
+            <wp:wrapSquare wrapText="largest"/>
+            <wp:docPr id="10" name="Изображение4" descr=""/>
             <wp:cNvGraphicFramePr>
               <a:graphicFrameLocks xmlns:a="http://schemas.openxmlformats.org/drawingml/2006/main" noChangeAspect="1"/>
             </wp:cNvGraphicFramePr>
@@ -7674,14 +7598,13 @@
               <a:graphicData uri="http://schemas.openxmlformats.org/drawingml/2006/picture">
                 <pic:pic xmlns:pic="http://schemas.openxmlformats.org/drawingml/2006/picture">
                   <pic:nvPicPr>
-                    <pic:cNvPr id="10" name="Рисунок 208" descr=""/>
+                    <pic:cNvPr id="10" name="Изображение4" descr=""/>
                     <pic:cNvPicPr>
                       <a:picLocks noChangeAspect="1" noChangeArrowheads="1"/>
                     </pic:cNvPicPr>
                   </pic:nvPicPr>
                   <pic:blipFill>
                     <a:blip r:embed="rId29"/>
-                    <a:srcRect l="1010" t="0" r="0" b="0"/>
                     <a:stretch>
                       <a:fillRect/>
                     </a:stretch>
@@ -7689,7 +7612,7 @@
                   <pic:spPr bwMode="auto">
                     <a:xfrm>
                       <a:off x="0" y="0"/>
-                      <a:ext cx="2753360" cy="1019175"/>
+                      <a:ext cx="5182235" cy="2505075"/>
                     </a:xfrm>
                     <a:prstGeom prst="rect">
                       <a:avLst/>
@@ -7699,7 +7622,7 @@
                 </pic:pic>
               </a:graphicData>
             </a:graphic>
-          </wp:inline>
+          </wp:anchor>
         </w:drawing>
       </w:r>
     </w:p>
@@ -7710,15 +7633,14 @@
         <w:jc w:val="center"/>
         <w:rPr>
           <w:rFonts w:cs="Arial"/>
+        </w:rPr>
+      </w:pPr>
+      <w:r>
+        <w:rPr>
+          <w:rFonts w:cs="Arial"/>
           <w:shd w:fill="FFFFFF" w:val="clear"/>
         </w:rPr>
-      </w:pPr>
-      <w:r>
-        <w:rPr>
-          <w:rFonts w:cs="Arial"/>
-          <w:shd w:fill="FFFFFF" w:val="clear"/>
-        </w:rPr>
-        <w:t>Рисунок 10 –</w:t>
+        <w:t>Рисунок 12 –</w:t>
       </w:r>
       <w:r>
         <w:rPr>
@@ -7730,42 +7652,46 @@
         </w:rPr>
         <w:t xml:space="preserve"> </w:t>
       </w:r>
-      <w:r>
-        <w:rPr>
-          <w:rFonts w:cs="Arial"/>
-        </w:rPr>
-        <w:t>генерация случайного графа</w:t>
-      </w:r>
-    </w:p>
-    <w:p>
-      <w:pPr>
-        <w:pStyle w:val="ListParagraph"/>
-        <w:spacing w:lineRule="auto" w:line="360" w:before="0" w:after="0"/>
-        <w:ind w:firstLine="709" w:left="0"/>
-        <w:contextualSpacing/>
-        <w:rPr>
-          <w:rFonts w:cs="Arial"/>
-        </w:rPr>
-      </w:pPr>
-      <w:r>
-        <w:rPr>
-          <w:rFonts w:cs="Arial"/>
-        </w:rPr>
-      </w:r>
-    </w:p>
-    <w:p>
-      <w:pPr>
-        <w:pStyle w:val="Normal"/>
-        <w:spacing w:lineRule="auto" w:line="360" w:before="0" w:after="0"/>
-        <w:rPr>
-          <w:rFonts w:cs="Arial"/>
-        </w:rPr>
-      </w:pPr>
-      <w:r>
-        <w:rPr>
-          <w:rFonts w:cs="Arial"/>
-        </w:rPr>
-        <w:t>Результат: Граф успешно создан.</w:t>
+    </w:p>
+    <w:p>
+      <w:pPr>
+        <w:pStyle w:val="Normal"/>
+        <w:spacing w:lineRule="auto" w:line="360" w:before="0" w:after="0"/>
+        <w:rPr>
+          <w:rFonts w:cs="Arial"/>
+        </w:rPr>
+      </w:pPr>
+      <w:r>
+        <w:rPr>
+          <w:rFonts w:cs="Arial"/>
+        </w:rPr>
+      </w:r>
+    </w:p>
+    <w:p>
+      <w:pPr>
+        <w:pStyle w:val="Normal"/>
+        <w:spacing w:lineRule="auto" w:line="360" w:before="0" w:after="0"/>
+        <w:rPr>
+          <w:rFonts w:cs="Arial"/>
+        </w:rPr>
+      </w:pPr>
+      <w:r>
+        <w:rPr>
+          <w:rFonts w:cs="Arial"/>
+        </w:rPr>
+        <w:t xml:space="preserve">Результат: </w:t>
+      </w:r>
+      <w:r>
+        <w:rPr>
+          <w:rFonts w:cs="Arial"/>
+        </w:rPr>
+        <w:t>Матрица смежности записана в файл</w:t>
+      </w:r>
+      <w:r>
+        <w:rPr>
+          <w:rFonts w:cs="Arial"/>
+        </w:rPr>
+        <w:t>.</w:t>
       </w:r>
     </w:p>
     <w:p>
@@ -7785,6 +7711,20 @@
       </w:r>
       <w:r>
         <w:br w:type="page"/>
+      </w:r>
+    </w:p>
+    <w:p>
+      <w:pPr>
+        <w:pStyle w:val="Normal"/>
+        <w:spacing w:lineRule="auto" w:line="360" w:before="0" w:after="0"/>
+        <w:rPr>
+          <w:rFonts w:cs="Arial"/>
+        </w:rPr>
+      </w:pPr>
+      <w:r>
+        <w:rPr>
+          <w:rFonts w:cs="Arial"/>
+        </w:rPr>
       </w:r>
     </w:p>
     <w:p>
@@ -7803,28 +7743,24 @@
       <w:r>
         <w:rPr>
           <w:rFonts w:cs="Arial"/>
-        </w:rPr>
-        <w:t>Выбор пункта 4.</w:t>
-      </w:r>
-    </w:p>
-    <w:p>
-      <w:pPr>
-        <w:pStyle w:val="ListParagraph"/>
-        <w:spacing w:lineRule="auto" w:line="360" w:before="0" w:after="0"/>
-        <w:ind w:firstLine="709" w:left="0"/>
-        <w:contextualSpacing/>
-        <w:jc w:val="center"/>
-        <w:rPr>
-          <w:rFonts w:cs="Arial"/>
-        </w:rPr>
-      </w:pPr>
-      <w:r>
-        <w:rPr/>
+          <w:lang w:val="ru-RU"/>
+        </w:rPr>
+        <w:t>Работа ал</w:t>
+      </w:r>
+      <w:r>
         <w:drawing>
-          <wp:inline distT="0" distB="0" distL="0" distR="0">
-            <wp:extent cx="2200910" cy="1838325"/>
+          <wp:anchor behindDoc="0" distT="0" distB="0" distL="0" distR="0" simplePos="0" locked="0" layoutInCell="0" allowOverlap="1" relativeHeight="29">
+            <wp:simplePos x="0" y="0"/>
+            <wp:positionH relativeFrom="column">
+              <wp:posOffset>1506855</wp:posOffset>
+            </wp:positionH>
+            <wp:positionV relativeFrom="paragraph">
+              <wp:posOffset>266700</wp:posOffset>
+            </wp:positionV>
+            <wp:extent cx="2924175" cy="1323975"/>
             <wp:effectExtent l="0" t="0" r="0" b="0"/>
-            <wp:docPr id="11" name="Рисунок 210" descr=""/>
+            <wp:wrapSquare wrapText="largest"/>
+            <wp:docPr id="11" name="Изображение5" descr=""/>
             <wp:cNvGraphicFramePr>
               <a:graphicFrameLocks xmlns:a="http://schemas.openxmlformats.org/drawingml/2006/main" noChangeAspect="1"/>
             </wp:cNvGraphicFramePr>
@@ -7832,7 +7768,7 @@
               <a:graphicData uri="http://schemas.openxmlformats.org/drawingml/2006/picture">
                 <pic:pic xmlns:pic="http://schemas.openxmlformats.org/drawingml/2006/picture">
                   <pic:nvPicPr>
-                    <pic:cNvPr id="11" name="Рисунок 210" descr=""/>
+                    <pic:cNvPr id="11" name="Изображение5" descr=""/>
                     <pic:cNvPicPr>
                       <a:picLocks noChangeAspect="1" noChangeArrowheads="1"/>
                     </pic:cNvPicPr>
@@ -7846,7 +7782,7 @@
                   <pic:spPr bwMode="auto">
                     <a:xfrm>
                       <a:off x="0" y="0"/>
-                      <a:ext cx="2200910" cy="1838325"/>
+                      <a:ext cx="2924175" cy="1323975"/>
                     </a:xfrm>
                     <a:prstGeom prst="rect">
                       <a:avLst/>
@@ -7856,15 +7792,106 @@
                 </pic:pic>
               </a:graphicData>
             </a:graphic>
-          </wp:inline>
+          </wp:anchor>
         </w:drawing>
       </w:r>
-    </w:p>
-    <w:p>
-      <w:pPr>
-        <w:pStyle w:val="Normal"/>
-        <w:spacing w:lineRule="auto" w:line="360" w:before="0" w:after="0"/>
+      <w:r>
+        <w:rPr>
+          <w:rFonts w:cs="Arial"/>
+          <w:lang w:val="ru-RU"/>
+        </w:rPr>
+        <w:t>горитма Дейкстры</w:t>
+      </w:r>
+      <w:r>
+        <w:rPr>
+          <w:rFonts w:cs="Arial"/>
+        </w:rPr>
+        <w:t>.</w:t>
+      </w:r>
+    </w:p>
+    <w:p>
+      <w:pPr>
+        <w:pStyle w:val="ListParagraph"/>
+        <w:spacing w:lineRule="auto" w:line="360" w:before="0" w:after="0"/>
+        <w:ind w:firstLine="709" w:left="0"/>
+        <w:contextualSpacing/>
         <w:jc w:val="center"/>
+        <w:rPr/>
+      </w:pPr>
+      <w:r>
+        <w:rPr/>
+      </w:r>
+    </w:p>
+    <w:p>
+      <w:pPr>
+        <w:pStyle w:val="ListParagraph"/>
+        <w:spacing w:lineRule="auto" w:line="360" w:before="0" w:after="0"/>
+        <w:ind w:firstLine="709" w:left="0"/>
+        <w:contextualSpacing/>
+        <w:jc w:val="center"/>
+        <w:rPr/>
+      </w:pPr>
+      <w:r>
+        <w:rPr/>
+      </w:r>
+    </w:p>
+    <w:p>
+      <w:pPr>
+        <w:pStyle w:val="ListParagraph"/>
+        <w:spacing w:lineRule="auto" w:line="360" w:before="0" w:after="0"/>
+        <w:ind w:firstLine="709" w:left="0"/>
+        <w:contextualSpacing/>
+        <w:jc w:val="center"/>
+        <w:rPr/>
+      </w:pPr>
+      <w:r>
+        <w:rPr/>
+      </w:r>
+    </w:p>
+    <w:p>
+      <w:pPr>
+        <w:pStyle w:val="ListParagraph"/>
+        <w:spacing w:lineRule="auto" w:line="360" w:before="0" w:after="0"/>
+        <w:ind w:firstLine="709" w:left="0"/>
+        <w:contextualSpacing/>
+        <w:jc w:val="center"/>
+        <w:rPr/>
+      </w:pPr>
+      <w:r>
+        <w:rPr/>
+      </w:r>
+    </w:p>
+    <w:p>
+      <w:pPr>
+        <w:pStyle w:val="ListParagraph"/>
+        <w:spacing w:lineRule="auto" w:line="360" w:before="0" w:after="0"/>
+        <w:ind w:firstLine="709" w:left="0"/>
+        <w:contextualSpacing/>
+        <w:jc w:val="center"/>
+        <w:rPr/>
+      </w:pPr>
+      <w:r>
+        <w:rPr/>
+      </w:r>
+    </w:p>
+    <w:p>
+      <w:pPr>
+        <w:pStyle w:val="ListParagraph"/>
+        <w:spacing w:lineRule="auto" w:line="360" w:before="0" w:after="0"/>
+        <w:ind w:firstLine="709" w:left="0"/>
+        <w:contextualSpacing/>
+        <w:jc w:val="center"/>
+        <w:rPr/>
+      </w:pPr>
+      <w:r>
+        <w:rPr/>
+      </w:r>
+    </w:p>
+    <w:p>
+      <w:pPr>
+        <w:pStyle w:val="Normal"/>
+        <w:spacing w:lineRule="auto" w:line="360" w:before="0" w:after="0"/>
+        <w:jc w:val="center"/>
         <w:rPr>
           <w:rFonts w:cs="Arial"/>
         </w:rPr>
@@ -7874,7 +7901,7 @@
           <w:rFonts w:cs="Arial"/>
           <w:shd w:fill="FFFFFF" w:val="clear"/>
         </w:rPr>
-        <w:t>Рисунок 11 –</w:t>
+        <w:t>Рисунок 13 –</w:t>
       </w:r>
       <w:r>
         <w:rPr>
@@ -7890,81 +7917,158 @@
         <w:rPr>
           <w:rFonts w:cs="Arial"/>
         </w:rPr>
-        <w:t>вывод графа в консоль</w:t>
-      </w:r>
-    </w:p>
-    <w:p>
-      <w:pPr>
-        <w:pStyle w:val="Normal"/>
-        <w:spacing w:lineRule="auto" w:line="360" w:before="0" w:after="0"/>
-        <w:jc w:val="center"/>
-        <w:rPr>
-          <w:rFonts w:cs="Arial"/>
+        <w:t>сохранение результата</w:t>
+      </w:r>
+    </w:p>
+    <w:p>
+      <w:pPr>
+        <w:pStyle w:val="Normal"/>
+        <w:spacing w:lineRule="auto" w:line="360" w:before="0" w:after="0"/>
+        <w:ind w:hanging="0"/>
+        <w:rPr>
+          <w:rFonts w:cs="Arial"/>
+        </w:rPr>
+      </w:pPr>
+      <w:r>
+        <w:rPr>
+          <w:rFonts w:cs="Arial"/>
+        </w:rPr>
+      </w:r>
+    </w:p>
+    <w:p>
+      <w:pPr>
+        <w:pStyle w:val="Normal"/>
+        <w:spacing w:lineRule="auto" w:line="360" w:before="0" w:after="0"/>
+        <w:rPr>
+          <w:rFonts w:cs="Arial"/>
+          <w:sz w:val="20"/>
+          <w:szCs w:val="20"/>
+        </w:rPr>
+      </w:pPr>
+      <w:r>
+        <w:rPr>
+          <w:rFonts w:cs="Arial"/>
+        </w:rPr>
+        <w:t xml:space="preserve">Результат: Файл создан с содержимым </w:t>
+      </w:r>
+      <w:r>
+        <w:rPr>
+          <w:rFonts w:cs="Arial"/>
+        </w:rPr>
+        <w:t xml:space="preserve">или </w:t>
+      </w:r>
+      <w:r>
+        <w:rPr>
+          <w:rFonts w:cs="Arial"/>
+        </w:rPr>
+        <w:t>.</w:t>
+      </w:r>
+    </w:p>
+    <w:p>
+      <w:pPr>
+        <w:pStyle w:val="Normal"/>
+        <w:spacing w:lineRule="auto" w:line="360" w:before="0" w:after="0"/>
+        <w:rPr>
+          <w:rFonts w:cs="Arial"/>
+        </w:rPr>
+      </w:pPr>
+      <w:r>
+        <w:rPr>
+          <w:rFonts w:cs="Arial"/>
+        </w:rPr>
+      </w:r>
+    </w:p>
+    <w:p>
+      <w:pPr>
+        <w:pStyle w:val="Normal"/>
+        <w:spacing w:lineRule="auto" w:line="360" w:before="0" w:after="0"/>
+        <w:rPr>
+          <w:rFonts w:cs="Arial"/>
+        </w:rPr>
+      </w:pPr>
+      <w:r>
+        <w:rPr>
+          <w:rFonts w:cs="Arial"/>
+          <w:color w:val="0F1115"/>
           <w:shd w:fill="FFFFFF" w:val="clear"/>
         </w:rPr>
-      </w:pPr>
-      <w:r>
-        <w:rPr>
-          <w:rFonts w:cs="Arial"/>
-          <w:shd w:fill="FFFFFF" w:val="clear"/>
-        </w:rPr>
-      </w:r>
-    </w:p>
-    <w:p>
-      <w:pPr>
-        <w:pStyle w:val="Normal"/>
-        <w:spacing w:lineRule="auto" w:line="360" w:before="0" w:after="0"/>
-        <w:rPr>
-          <w:rFonts w:cs="Arial"/>
-        </w:rPr>
-      </w:pPr>
-      <w:r>
-        <w:rPr>
-          <w:rFonts w:cs="Arial"/>
-        </w:rPr>
-        <w:t>Результат: Матрица корректно отображается.</w:t>
-      </w:r>
-    </w:p>
-    <w:p>
-      <w:pPr>
-        <w:pStyle w:val="Normal"/>
-        <w:spacing w:lineRule="auto" w:line="360" w:before="0" w:after="0"/>
-        <w:rPr>
-          <w:rFonts w:cs="Arial"/>
-        </w:rPr>
-      </w:pPr>
-      <w:r>
-        <w:rPr>
-          <w:rFonts w:cs="Arial"/>
-        </w:rPr>
-      </w:r>
-    </w:p>
-    <w:p>
-      <w:pPr>
-        <w:pStyle w:val="ListParagraph"/>
-        <w:numPr>
-          <w:ilvl w:val="0"/>
-          <w:numId w:val="4"/>
-        </w:numPr>
-        <w:spacing w:lineRule="auto" w:line="360" w:before="0" w:after="0"/>
-        <w:contextualSpacing/>
-        <w:rPr>
-          <w:rFonts w:cs="Arial"/>
-        </w:rPr>
-      </w:pPr>
-      <w:r>
-        <w:rPr>
-          <w:rFonts w:cs="Arial"/>
-        </w:rPr>
-        <w:t>Выбор пункта 5.</w:t>
-      </w:r>
-    </w:p>
-    <w:p>
-      <w:pPr>
-        <w:pStyle w:val="ListParagraph"/>
-        <w:spacing w:lineRule="auto" w:line="360" w:before="0" w:after="0"/>
-        <w:ind w:firstLine="709" w:left="0"/>
-        <w:contextualSpacing/>
+        <w:t>Все функции работают последовательно, программа сохраняет состояние между операциями.</w:t>
+      </w:r>
+    </w:p>
+    <w:p>
+      <w:pPr>
+        <w:pStyle w:val="Normal"/>
+        <w:spacing w:lineRule="auto" w:line="360" w:before="0" w:after="0"/>
+        <w:rPr>
+          <w:rFonts w:cs="Arial"/>
+        </w:rPr>
+      </w:pPr>
+      <w:r>
+        <w:rPr>
+          <w:rFonts w:cs="Arial"/>
+        </w:rPr>
+      </w:r>
+    </w:p>
+    <w:p>
+      <w:pPr>
+        <w:pStyle w:val="Normal"/>
+        <w:spacing w:lineRule="auto" w:line="360" w:before="0" w:after="0"/>
+        <w:rPr>
+          <w:rFonts w:cs="Arial"/>
+        </w:rPr>
+      </w:pPr>
+      <w:r>
+        <w:rPr>
+          <w:rFonts w:cs="Arial"/>
+        </w:rPr>
+        <w:t>Работа с файлами.</w:t>
+      </w:r>
+    </w:p>
+    <w:p>
+      <w:pPr>
+        <w:pStyle w:val="Normal"/>
+        <w:spacing w:lineRule="auto" w:line="360" w:before="0" w:after="0"/>
+        <w:rPr>
+          <w:rFonts w:cs="Arial"/>
+        </w:rPr>
+      </w:pPr>
+      <w:r>
+        <w:rPr>
+          <w:rFonts w:cs="Arial"/>
+        </w:rPr>
+        <w:t xml:space="preserve">Создала тестовый файл </w:t>
+      </w:r>
+      <w:r>
+        <w:rPr>
+          <w:rFonts w:cs="Arial"/>
+          <w:lang w:val="en-US"/>
+        </w:rPr>
+        <w:t>qwerty</w:t>
+      </w:r>
+      <w:r>
+        <w:rPr>
+          <w:rFonts w:cs="Arial"/>
+        </w:rPr>
+        <w:t>.</w:t>
+      </w:r>
+      <w:r>
+        <w:rPr>
+          <w:rFonts w:cs="Arial"/>
+          <w:lang w:val="en-US"/>
+        </w:rPr>
+        <w:t>txt</w:t>
+      </w:r>
+      <w:r>
+        <w:rPr>
+          <w:rFonts w:cs="Arial"/>
+        </w:rPr>
+        <w:t>.</w:t>
+      </w:r>
+    </w:p>
+    <w:p>
+      <w:pPr>
+        <w:pStyle w:val="Normal"/>
+        <w:spacing w:lineRule="auto" w:line="360" w:before="0" w:after="0"/>
         <w:jc w:val="center"/>
         <w:rPr>
           <w:rFonts w:cs="Arial"/>
@@ -7974,9 +8078,9 @@
         <w:rPr/>
         <w:drawing>
           <wp:inline distT="0" distB="0" distL="0" distR="0">
-            <wp:extent cx="2567305" cy="1933575"/>
+            <wp:extent cx="1914525" cy="1600835"/>
             <wp:effectExtent l="0" t="0" r="0" b="0"/>
-            <wp:docPr id="12" name="Рисунок 232" descr=""/>
+            <wp:docPr id="12" name="Рисунок 260" descr=""/>
             <wp:cNvGraphicFramePr>
               <a:graphicFrameLocks xmlns:a="http://schemas.openxmlformats.org/drawingml/2006/main" noChangeAspect="1"/>
             </wp:cNvGraphicFramePr>
@@ -7984,398 +8088,13 @@
               <a:graphicData uri="http://schemas.openxmlformats.org/drawingml/2006/picture">
                 <pic:pic xmlns:pic="http://schemas.openxmlformats.org/drawingml/2006/picture">
                   <pic:nvPicPr>
-                    <pic:cNvPr id="12" name="Рисунок 232" descr=""/>
+                    <pic:cNvPr id="12" name="Рисунок 260" descr=""/>
                     <pic:cNvPicPr>
                       <a:picLocks noChangeAspect="1" noChangeArrowheads="1"/>
                     </pic:cNvPicPr>
                   </pic:nvPicPr>
                   <pic:blipFill>
                     <a:blip r:embed="rId31"/>
-                    <a:srcRect l="889" t="0" r="0" b="0"/>
-                    <a:stretch>
-                      <a:fillRect/>
-                    </a:stretch>
-                  </pic:blipFill>
-                  <pic:spPr bwMode="auto">
-                    <a:xfrm>
-                      <a:off x="0" y="0"/>
-                      <a:ext cx="2567305" cy="1933575"/>
-                    </a:xfrm>
-                    <a:prstGeom prst="rect">
-                      <a:avLst/>
-                    </a:prstGeom>
-                    <a:noFill/>
-                  </pic:spPr>
-                </pic:pic>
-              </a:graphicData>
-            </a:graphic>
-          </wp:inline>
-        </w:drawing>
-      </w:r>
-    </w:p>
-    <w:p>
-      <w:pPr>
-        <w:pStyle w:val="Normal"/>
-        <w:spacing w:lineRule="auto" w:line="360" w:before="0" w:after="0"/>
-        <w:jc w:val="center"/>
-        <w:rPr>
-          <w:rFonts w:cs="Arial"/>
-        </w:rPr>
-      </w:pPr>
-      <w:r>
-        <w:rPr>
-          <w:rFonts w:cs="Arial"/>
-          <w:shd w:fill="FFFFFF" w:val="clear"/>
-        </w:rPr>
-        <w:t>Рисунок 12 –</w:t>
-      </w:r>
-      <w:r>
-        <w:rPr>
-          <w:rStyle w:val="Strong"/>
-          <w:rFonts w:cs="Arial"/>
-          <w:b w:val="false"/>
-          <w:bCs w:val="false"/>
-          <w:color w:val="0F1115"/>
-        </w:rPr>
-        <w:t xml:space="preserve"> </w:t>
-      </w:r>
-      <w:r>
-        <w:rPr>
-          <w:rFonts w:cs="Arial"/>
-        </w:rPr>
-        <w:t>выполнение алгоритма Прима</w:t>
-      </w:r>
-    </w:p>
-    <w:p>
-      <w:pPr>
-        <w:pStyle w:val="Normal"/>
-        <w:spacing w:lineRule="auto" w:line="360" w:before="0" w:after="0"/>
-        <w:rPr>
-          <w:rFonts w:cs="Arial"/>
-        </w:rPr>
-      </w:pPr>
-      <w:r>
-        <w:rPr>
-          <w:rFonts w:cs="Arial"/>
-        </w:rPr>
-      </w:r>
-    </w:p>
-    <w:p>
-      <w:pPr>
-        <w:pStyle w:val="Normal"/>
-        <w:spacing w:lineRule="auto" w:line="360" w:before="0" w:after="0"/>
-        <w:rPr>
-          <w:rFonts w:cs="Arial"/>
-        </w:rPr>
-      </w:pPr>
-      <w:r>
-        <w:rPr>
-          <w:rFonts w:cs="Arial"/>
-        </w:rPr>
-        <w:t>Результат: Алгоритм выполнен, результат показан.</w:t>
-      </w:r>
-    </w:p>
-    <w:p>
-      <w:pPr>
-        <w:pStyle w:val="Normal"/>
-        <w:spacing w:lineRule="auto" w:line="259" w:before="0" w:after="160"/>
-        <w:ind w:hanging="0"/>
-        <w:jc w:val="left"/>
-        <w:rPr>
-          <w:rFonts w:cs="Arial"/>
-        </w:rPr>
-      </w:pPr>
-      <w:r>
-        <w:rPr>
-          <w:rFonts w:cs="Arial"/>
-        </w:rPr>
-      </w:r>
-      <w:r>
-        <w:br w:type="page"/>
-      </w:r>
-    </w:p>
-    <w:p>
-      <w:pPr>
-        <w:pStyle w:val="Normal"/>
-        <w:spacing w:lineRule="auto" w:line="360" w:before="0" w:after="0"/>
-        <w:rPr>
-          <w:rFonts w:cs="Arial"/>
-        </w:rPr>
-      </w:pPr>
-      <w:r>
-        <w:rPr>
-          <w:rFonts w:cs="Arial"/>
-        </w:rPr>
-      </w:r>
-    </w:p>
-    <w:p>
-      <w:pPr>
-        <w:pStyle w:val="ListParagraph"/>
-        <w:numPr>
-          <w:ilvl w:val="0"/>
-          <w:numId w:val="4"/>
-        </w:numPr>
-        <w:spacing w:lineRule="auto" w:line="360" w:before="0" w:after="0"/>
-        <w:contextualSpacing/>
-        <w:rPr>
-          <w:rFonts w:cs="Arial"/>
-        </w:rPr>
-      </w:pPr>
-      <w:r>
-        <w:rPr>
-          <w:rFonts w:cs="Arial"/>
-        </w:rPr>
-        <w:t>Выбор пункта 7.</w:t>
-      </w:r>
-    </w:p>
-    <w:p>
-      <w:pPr>
-        <w:pStyle w:val="ListParagraph"/>
-        <w:spacing w:lineRule="auto" w:line="360" w:before="0" w:after="0"/>
-        <w:ind w:firstLine="709" w:left="0"/>
-        <w:contextualSpacing/>
-        <w:rPr>
-          <w:rFonts w:cs="Arial"/>
-        </w:rPr>
-      </w:pPr>
-      <w:r>
-        <w:rPr/>
-        <w:drawing>
-          <wp:inline distT="0" distB="0" distL="0" distR="0">
-            <wp:extent cx="4286885" cy="1390650"/>
-            <wp:effectExtent l="0" t="0" r="0" b="0"/>
-            <wp:docPr id="13" name="Рисунок 233" descr=""/>
-            <wp:cNvGraphicFramePr>
-              <a:graphicFrameLocks xmlns:a="http://schemas.openxmlformats.org/drawingml/2006/main" noChangeAspect="1"/>
-            </wp:cNvGraphicFramePr>
-            <a:graphic xmlns:a="http://schemas.openxmlformats.org/drawingml/2006/main">
-              <a:graphicData uri="http://schemas.openxmlformats.org/drawingml/2006/picture">
-                <pic:pic xmlns:pic="http://schemas.openxmlformats.org/drawingml/2006/picture">
-                  <pic:nvPicPr>
-                    <pic:cNvPr id="13" name="Рисунок 233" descr=""/>
-                    <pic:cNvPicPr>
-                      <a:picLocks noChangeAspect="1" noChangeArrowheads="1"/>
-                    </pic:cNvPicPr>
-                  </pic:nvPicPr>
-                  <pic:blipFill>
-                    <a:blip r:embed="rId32"/>
-                    <a:stretch>
-                      <a:fillRect/>
-                    </a:stretch>
-                  </pic:blipFill>
-                  <pic:spPr bwMode="auto">
-                    <a:xfrm>
-                      <a:off x="0" y="0"/>
-                      <a:ext cx="4286885" cy="1390650"/>
-                    </a:xfrm>
-                    <a:prstGeom prst="rect">
-                      <a:avLst/>
-                    </a:prstGeom>
-                    <a:noFill/>
-                  </pic:spPr>
-                </pic:pic>
-              </a:graphicData>
-            </a:graphic>
-          </wp:inline>
-        </w:drawing>
-      </w:r>
-    </w:p>
-    <w:p>
-      <w:pPr>
-        <w:pStyle w:val="Normal"/>
-        <w:spacing w:lineRule="auto" w:line="360" w:before="0" w:after="0"/>
-        <w:jc w:val="center"/>
-        <w:rPr>
-          <w:rFonts w:cs="Arial"/>
-        </w:rPr>
-      </w:pPr>
-      <w:r>
-        <w:rPr>
-          <w:rFonts w:cs="Arial"/>
-          <w:shd w:fill="FFFFFF" w:val="clear"/>
-        </w:rPr>
-        <w:t>Рисунок 13 –</w:t>
-      </w:r>
-      <w:r>
-        <w:rPr>
-          <w:rStyle w:val="Strong"/>
-          <w:rFonts w:cs="Arial"/>
-          <w:b w:val="false"/>
-          <w:bCs w:val="false"/>
-          <w:color w:val="0F1115"/>
-        </w:rPr>
-        <w:t xml:space="preserve"> </w:t>
-      </w:r>
-      <w:r>
-        <w:rPr>
-          <w:rFonts w:cs="Arial"/>
-        </w:rPr>
-        <w:t>сохранение результата</w:t>
-      </w:r>
-    </w:p>
-    <w:p>
-      <w:pPr>
-        <w:pStyle w:val="Normal"/>
-        <w:spacing w:lineRule="auto" w:line="360" w:before="0" w:after="0"/>
-        <w:ind w:hanging="0"/>
-        <w:rPr>
-          <w:rFonts w:cs="Arial"/>
-        </w:rPr>
-      </w:pPr>
-      <w:r>
-        <w:rPr>
-          <w:rFonts w:cs="Arial"/>
-        </w:rPr>
-      </w:r>
-    </w:p>
-    <w:p>
-      <w:pPr>
-        <w:pStyle w:val="Normal"/>
-        <w:spacing w:lineRule="auto" w:line="360" w:before="0" w:after="0"/>
-        <w:rPr>
-          <w:rFonts w:cs="Arial"/>
-          <w:sz w:val="20"/>
-          <w:szCs w:val="20"/>
-        </w:rPr>
-      </w:pPr>
-      <w:r>
-        <w:rPr>
-          <w:rFonts w:cs="Arial"/>
-        </w:rPr>
-        <w:t>Результат: Файл создан с содержимым.</w:t>
-      </w:r>
-    </w:p>
-    <w:p>
-      <w:pPr>
-        <w:pStyle w:val="Normal"/>
-        <w:spacing w:lineRule="auto" w:line="360" w:before="0" w:after="0"/>
-        <w:rPr>
-          <w:rFonts w:cs="Arial"/>
-        </w:rPr>
-      </w:pPr>
-      <w:r>
-        <w:rPr>
-          <w:rFonts w:cs="Arial"/>
-        </w:rPr>
-      </w:r>
-    </w:p>
-    <w:p>
-      <w:pPr>
-        <w:pStyle w:val="Normal"/>
-        <w:spacing w:lineRule="auto" w:line="360" w:before="0" w:after="0"/>
-        <w:rPr>
-          <w:rFonts w:cs="Arial"/>
-        </w:rPr>
-      </w:pPr>
-      <w:r>
-        <w:rPr>
-          <w:rFonts w:cs="Arial"/>
-          <w:color w:val="0F1115"/>
-          <w:shd w:fill="FFFFFF" w:val="clear"/>
-        </w:rPr>
-        <w:t>Все функции работают последовательно, программа сохраняет состояние между операциями.</w:t>
-      </w:r>
-    </w:p>
-    <w:p>
-      <w:pPr>
-        <w:pStyle w:val="Normal"/>
-        <w:spacing w:lineRule="auto" w:line="360" w:before="0" w:after="0"/>
-        <w:rPr>
-          <w:rFonts w:cs="Arial"/>
-        </w:rPr>
-      </w:pPr>
-      <w:r>
-        <w:rPr>
-          <w:rFonts w:cs="Arial"/>
-        </w:rPr>
-      </w:r>
-    </w:p>
-    <w:p>
-      <w:pPr>
-        <w:pStyle w:val="Normal"/>
-        <w:spacing w:lineRule="auto" w:line="360" w:before="0" w:after="0"/>
-        <w:rPr>
-          <w:rFonts w:cs="Arial"/>
-        </w:rPr>
-      </w:pPr>
-      <w:r>
-        <w:rPr>
-          <w:rFonts w:cs="Arial"/>
-        </w:rPr>
-        <w:t>Работа с файлами.</w:t>
-      </w:r>
-    </w:p>
-    <w:p>
-      <w:pPr>
-        <w:pStyle w:val="Normal"/>
-        <w:spacing w:lineRule="auto" w:line="360" w:before="0" w:after="0"/>
-        <w:rPr>
-          <w:rFonts w:cs="Arial"/>
-        </w:rPr>
-      </w:pPr>
-      <w:r>
-        <w:rPr>
-          <w:rFonts w:cs="Arial"/>
-        </w:rPr>
-        <w:t xml:space="preserve">Создала тестовый файл </w:t>
-      </w:r>
-      <w:r>
-        <w:rPr>
-          <w:rFonts w:cs="Arial"/>
-          <w:lang w:val="en-US"/>
-        </w:rPr>
-        <w:t>qwerty</w:t>
-      </w:r>
-      <w:r>
-        <w:rPr>
-          <w:rFonts w:cs="Arial"/>
-        </w:rPr>
-        <w:t>.</w:t>
-      </w:r>
-      <w:r>
-        <w:rPr>
-          <w:rFonts w:cs="Arial"/>
-          <w:lang w:val="en-US"/>
-        </w:rPr>
-        <w:t>txt</w:t>
-      </w:r>
-      <w:r>
-        <w:rPr>
-          <w:rFonts w:cs="Arial"/>
-        </w:rPr>
-        <w:t>.</w:t>
-      </w:r>
-    </w:p>
-    <w:p>
-      <w:pPr>
-        <w:pStyle w:val="Normal"/>
-        <w:spacing w:lineRule="auto" w:line="360" w:before="0" w:after="0"/>
-        <w:jc w:val="center"/>
-        <w:rPr>
-          <w:rFonts w:cs="Arial"/>
-        </w:rPr>
-      </w:pPr>
-      <w:r>
-        <w:rPr/>
-        <w:drawing>
-          <wp:inline distT="0" distB="0" distL="0" distR="0">
-            <wp:extent cx="1914525" cy="1600835"/>
-            <wp:effectExtent l="0" t="0" r="0" b="0"/>
-            <wp:docPr id="14" name="Рисунок 260" descr=""/>
-            <wp:cNvGraphicFramePr>
-              <a:graphicFrameLocks xmlns:a="http://schemas.openxmlformats.org/drawingml/2006/main" noChangeAspect="1"/>
-            </wp:cNvGraphicFramePr>
-            <a:graphic xmlns:a="http://schemas.openxmlformats.org/drawingml/2006/main">
-              <a:graphicData uri="http://schemas.openxmlformats.org/drawingml/2006/picture">
-                <pic:pic xmlns:pic="http://schemas.openxmlformats.org/drawingml/2006/picture">
-                  <pic:nvPicPr>
-                    <pic:cNvPr id="14" name="Рисунок 260" descr=""/>
-                    <pic:cNvPicPr>
-                      <a:picLocks noChangeAspect="1" noChangeArrowheads="1"/>
-                    </pic:cNvPicPr>
-                  </pic:nvPicPr>
-                  <pic:blipFill>
-                    <a:blip r:embed="rId33"/>
                     <a:stretch>
                       <a:fillRect/>
                     </a:stretch>
@@ -8494,7 +8213,7 @@
           <wp:inline distT="0" distB="0" distL="0" distR="0">
             <wp:extent cx="2626995" cy="600075"/>
             <wp:effectExtent l="0" t="0" r="0" b="0"/>
-            <wp:docPr id="15" name="Рисунок 242" descr=""/>
+            <wp:docPr id="13" name="Рисунок 242" descr=""/>
             <wp:cNvGraphicFramePr>
               <a:graphicFrameLocks xmlns:a="http://schemas.openxmlformats.org/drawingml/2006/main" noChangeAspect="1"/>
             </wp:cNvGraphicFramePr>
@@ -8502,13 +8221,13 @@
               <a:graphicData uri="http://schemas.openxmlformats.org/drawingml/2006/picture">
                 <pic:pic xmlns:pic="http://schemas.openxmlformats.org/drawingml/2006/picture">
                   <pic:nvPicPr>
-                    <pic:cNvPr id="15" name="Рисунок 242" descr=""/>
+                    <pic:cNvPr id="13" name="Рисунок 242" descr=""/>
                     <pic:cNvPicPr>
                       <a:picLocks noChangeAspect="1" noChangeArrowheads="1"/>
                     </pic:cNvPicPr>
                   </pic:nvPicPr>
                   <pic:blipFill>
-                    <a:blip r:embed="rId34"/>
+                    <a:blip r:embed="rId32"/>
                     <a:srcRect l="1151" t="0" r="0" b="0"/>
                     <a:stretch>
                       <a:fillRect/>
@@ -8628,7 +8347,7 @@
           <wp:inline distT="0" distB="0" distL="0" distR="0">
             <wp:extent cx="1953260" cy="1590675"/>
             <wp:effectExtent l="0" t="0" r="0" b="0"/>
-            <wp:docPr id="16" name="Рисунок 258" descr=""/>
+            <wp:docPr id="14" name="Рисунок 258" descr=""/>
             <wp:cNvGraphicFramePr>
               <a:graphicFrameLocks xmlns:a="http://schemas.openxmlformats.org/drawingml/2006/main" noChangeAspect="1"/>
             </wp:cNvGraphicFramePr>
@@ -8636,13 +8355,13 @@
               <a:graphicData uri="http://schemas.openxmlformats.org/drawingml/2006/picture">
                 <pic:pic xmlns:pic="http://schemas.openxmlformats.org/drawingml/2006/picture">
                   <pic:nvPicPr>
-                    <pic:cNvPr id="16" name="Рисунок 258" descr=""/>
+                    <pic:cNvPr id="14" name="Рисунок 258" descr=""/>
                     <pic:cNvPicPr>
                       <a:picLocks noChangeAspect="1" noChangeArrowheads="1"/>
                     </pic:cNvPicPr>
                   </pic:nvPicPr>
                   <pic:blipFill>
-                    <a:blip r:embed="rId35"/>
+                    <a:blip r:embed="rId33"/>
                     <a:stretch>
                       <a:fillRect/>
                     </a:stretch>
@@ -8762,7 +8481,7 @@
           <wp:inline distT="0" distB="0" distL="0" distR="0">
             <wp:extent cx="3610610" cy="657225"/>
             <wp:effectExtent l="0" t="0" r="0" b="0"/>
-            <wp:docPr id="17" name="Рисунок 262" descr=""/>
+            <wp:docPr id="15" name="Рисунок 262" descr=""/>
             <wp:cNvGraphicFramePr>
               <a:graphicFrameLocks xmlns:a="http://schemas.openxmlformats.org/drawingml/2006/main" noChangeAspect="1"/>
             </wp:cNvGraphicFramePr>
@@ -8770,13 +8489,13 @@
               <a:graphicData uri="http://schemas.openxmlformats.org/drawingml/2006/picture">
                 <pic:pic xmlns:pic="http://schemas.openxmlformats.org/drawingml/2006/picture">
                   <pic:nvPicPr>
-                    <pic:cNvPr id="17" name="Рисунок 262" descr=""/>
+                    <pic:cNvPr id="15" name="Рисунок 262" descr=""/>
                     <pic:cNvPicPr>
                       <a:picLocks noChangeAspect="1" noChangeArrowheads="1"/>
                     </pic:cNvPicPr>
                   </pic:nvPicPr>
                   <pic:blipFill>
-                    <a:blip r:embed="rId36"/>
+                    <a:blip r:embed="rId34"/>
                     <a:stretch>
                       <a:fillRect/>
                     </a:stretch>
@@ -8933,7 +8652,7 @@
           <wp:inline distT="0" distB="0" distL="0" distR="0">
             <wp:extent cx="2163445" cy="1710055"/>
             <wp:effectExtent l="0" t="0" r="0" b="0"/>
-            <wp:docPr id="18" name="Рисунок 264" descr=""/>
+            <wp:docPr id="16" name="Рисунок 264" descr=""/>
             <wp:cNvGraphicFramePr>
               <a:graphicFrameLocks xmlns:a="http://schemas.openxmlformats.org/drawingml/2006/main" noChangeAspect="1"/>
             </wp:cNvGraphicFramePr>
@@ -8941,13 +8660,13 @@
               <a:graphicData uri="http://schemas.openxmlformats.org/drawingml/2006/picture">
                 <pic:pic xmlns:pic="http://schemas.openxmlformats.org/drawingml/2006/picture">
                   <pic:nvPicPr>
-                    <pic:cNvPr id="18" name="Рисунок 264" descr=""/>
+                    <pic:cNvPr id="16" name="Рисунок 264" descr=""/>
                     <pic:cNvPicPr>
                       <a:picLocks noChangeAspect="1" noChangeArrowheads="1"/>
                     </pic:cNvPicPr>
                   </pic:nvPicPr>
                   <pic:blipFill>
-                    <a:blip r:embed="rId37"/>
+                    <a:blip r:embed="rId35"/>
                     <a:stretch>
                       <a:fillRect/>
                     </a:stretch>
@@ -9039,7 +8758,7 @@
           <wp:inline distT="0" distB="0" distL="0" distR="0">
             <wp:extent cx="2145665" cy="1624965"/>
             <wp:effectExtent l="0" t="0" r="0" b="0"/>
-            <wp:docPr id="19" name="Рисунок 269" descr=""/>
+            <wp:docPr id="17" name="Рисунок 269" descr=""/>
             <wp:cNvGraphicFramePr>
               <a:graphicFrameLocks xmlns:a="http://schemas.openxmlformats.org/drawingml/2006/main" noChangeAspect="1"/>
             </wp:cNvGraphicFramePr>
@@ -9047,13 +8766,13 @@
               <a:graphicData uri="http://schemas.openxmlformats.org/drawingml/2006/picture">
                 <pic:pic xmlns:pic="http://schemas.openxmlformats.org/drawingml/2006/picture">
                   <pic:nvPicPr>
-                    <pic:cNvPr id="19" name="Рисунок 269" descr=""/>
+                    <pic:cNvPr id="17" name="Рисунок 269" descr=""/>
                     <pic:cNvPicPr>
                       <a:picLocks noChangeAspect="1" noChangeArrowheads="1"/>
                     </pic:cNvPicPr>
                   </pic:nvPicPr>
                   <pic:blipFill>
-                    <a:blip r:embed="rId38"/>
+                    <a:blip r:embed="rId36"/>
                     <a:stretch>
                       <a:fillRect/>
                     </a:stretch>
@@ -9245,7 +8964,7 @@
           <wp:inline distT="0" distB="0" distL="0" distR="0">
             <wp:extent cx="2807335" cy="1190625"/>
             <wp:effectExtent l="0" t="0" r="0" b="0"/>
-            <wp:docPr id="20" name="Рисунок 270" descr=""/>
+            <wp:docPr id="18" name="Рисунок 270" descr=""/>
             <wp:cNvGraphicFramePr>
               <a:graphicFrameLocks xmlns:a="http://schemas.openxmlformats.org/drawingml/2006/main" noChangeAspect="1"/>
             </wp:cNvGraphicFramePr>
@@ -9253,13 +8972,13 @@
               <a:graphicData uri="http://schemas.openxmlformats.org/drawingml/2006/picture">
                 <pic:pic xmlns:pic="http://schemas.openxmlformats.org/drawingml/2006/picture">
                   <pic:nvPicPr>
-                    <pic:cNvPr id="20" name="Рисунок 270" descr=""/>
+                    <pic:cNvPr id="18" name="Рисунок 270" descr=""/>
                     <pic:cNvPicPr>
                       <a:picLocks noChangeAspect="1" noChangeArrowheads="1"/>
                     </pic:cNvPicPr>
                   </pic:nvPicPr>
                   <pic:blipFill>
-                    <a:blip r:embed="rId39"/>
+                    <a:blip r:embed="rId37"/>
                     <a:srcRect l="434" t="0" r="0" b="0"/>
                     <a:stretch>
                       <a:fillRect/>
@@ -9384,7 +9103,7 @@
           <wp:inline distT="0" distB="0" distL="0" distR="0">
             <wp:extent cx="2112010" cy="1447800"/>
             <wp:effectExtent l="0" t="0" r="0" b="0"/>
-            <wp:docPr id="21" name="Рисунок 271" descr=""/>
+            <wp:docPr id="19" name="Рисунок 271" descr=""/>
             <wp:cNvGraphicFramePr>
               <a:graphicFrameLocks xmlns:a="http://schemas.openxmlformats.org/drawingml/2006/main" noChangeAspect="1"/>
             </wp:cNvGraphicFramePr>
@@ -9392,13 +9111,13 @@
               <a:graphicData uri="http://schemas.openxmlformats.org/drawingml/2006/picture">
                 <pic:pic xmlns:pic="http://schemas.openxmlformats.org/drawingml/2006/picture">
                   <pic:nvPicPr>
-                    <pic:cNvPr id="21" name="Рисунок 271" descr=""/>
+                    <pic:cNvPr id="19" name="Рисунок 271" descr=""/>
                     <pic:cNvPicPr>
                       <a:picLocks noChangeAspect="1" noChangeArrowheads="1"/>
                     </pic:cNvPicPr>
                   </pic:nvPicPr>
                   <pic:blipFill>
-                    <a:blip r:embed="rId40"/>
+                    <a:blip r:embed="rId38"/>
                     <a:srcRect l="576" t="0" r="0" b="0"/>
                     <a:stretch>
                       <a:fillRect/>
@@ -9524,7 +9243,7 @@
           <wp:inline distT="0" distB="0" distL="0" distR="0">
             <wp:extent cx="2543175" cy="1676400"/>
             <wp:effectExtent l="0" t="0" r="0" b="0"/>
-            <wp:docPr id="22" name="Рисунок 272" descr=""/>
+            <wp:docPr id="20" name="Рисунок 272" descr=""/>
             <wp:cNvGraphicFramePr>
               <a:graphicFrameLocks xmlns:a="http://schemas.openxmlformats.org/drawingml/2006/main" noChangeAspect="1"/>
             </wp:cNvGraphicFramePr>
@@ -9532,13 +9251,13 @@
               <a:graphicData uri="http://schemas.openxmlformats.org/drawingml/2006/picture">
                 <pic:pic xmlns:pic="http://schemas.openxmlformats.org/drawingml/2006/picture">
                   <pic:nvPicPr>
-                    <pic:cNvPr id="22" name="Рисунок 272" descr=""/>
+                    <pic:cNvPr id="20" name="Рисунок 272" descr=""/>
                     <pic:cNvPicPr>
                       <a:picLocks noChangeAspect="1" noChangeArrowheads="1"/>
                     </pic:cNvPicPr>
                   </pic:nvPicPr>
                   <pic:blipFill>
-                    <a:blip r:embed="rId41"/>
+                    <a:blip r:embed="rId39"/>
                     <a:stretch>
                       <a:fillRect/>
                     </a:stretch>
@@ -9658,7 +9377,9 @@
         </w:rPr>
       </w:pPr>
       <w:r>
-        <w:rPr/>
+        <w:rPr>
+          <w:rFonts w:cs="Arial"/>
+        </w:rPr>
       </w:r>
     </w:p>
     <w:p>
@@ -9734,7 +9455,7 @@
           <wp:inline distT="0" distB="0" distL="0" distR="0">
             <wp:extent cx="3121025" cy="639445"/>
             <wp:effectExtent l="0" t="0" r="0" b="0"/>
-            <wp:docPr id="23" name="Рисунок 274" descr=""/>
+            <wp:docPr id="21" name="Рисунок 274" descr=""/>
             <wp:cNvGraphicFramePr>
               <a:graphicFrameLocks xmlns:a="http://schemas.openxmlformats.org/drawingml/2006/main" noChangeAspect="1"/>
             </wp:cNvGraphicFramePr>
@@ -9742,13 +9463,13 @@
               <a:graphicData uri="http://schemas.openxmlformats.org/drawingml/2006/picture">
                 <pic:pic xmlns:pic="http://schemas.openxmlformats.org/drawingml/2006/picture">
                   <pic:nvPicPr>
-                    <pic:cNvPr id="23" name="Рисунок 274" descr=""/>
+                    <pic:cNvPr id="21" name="Рисунок 274" descr=""/>
                     <pic:cNvPicPr>
                       <a:picLocks noChangeAspect="1" noChangeArrowheads="1"/>
                     </pic:cNvPicPr>
                   </pic:nvPicPr>
                   <pic:blipFill>
-                    <a:blip r:embed="rId42"/>
+                    <a:blip r:embed="rId40"/>
                     <a:stretch>
                       <a:fillRect/>
                     </a:stretch>
@@ -9823,7 +9544,7 @@
           <wp:inline distT="0" distB="0" distL="0" distR="0">
             <wp:extent cx="3143250" cy="581025"/>
             <wp:effectExtent l="0" t="0" r="0" b="0"/>
-            <wp:docPr id="24" name="Рисунок 275" descr=""/>
+            <wp:docPr id="22" name="Рисунок 275" descr=""/>
             <wp:cNvGraphicFramePr>
               <a:graphicFrameLocks xmlns:a="http://schemas.openxmlformats.org/drawingml/2006/main" noChangeAspect="1"/>
             </wp:cNvGraphicFramePr>
@@ -9831,13 +9552,13 @@
               <a:graphicData uri="http://schemas.openxmlformats.org/drawingml/2006/picture">
                 <pic:pic xmlns:pic="http://schemas.openxmlformats.org/drawingml/2006/picture">
                   <pic:nvPicPr>
-                    <pic:cNvPr id="24" name="Рисунок 275" descr=""/>
+                    <pic:cNvPr id="22" name="Рисунок 275" descr=""/>
                     <pic:cNvPicPr>
                       <a:picLocks noChangeAspect="1" noChangeArrowheads="1"/>
                     </pic:cNvPicPr>
                   </pic:nvPicPr>
                   <pic:blipFill>
-                    <a:blip r:embed="rId43"/>
+                    <a:blip r:embed="rId41"/>
                     <a:srcRect l="581" t="0" r="0" b="0"/>
                     <a:stretch>
                       <a:fillRect/>
@@ -9913,7 +9634,7 @@
           <wp:inline distT="0" distB="0" distL="0" distR="0">
             <wp:extent cx="3136900" cy="552450"/>
             <wp:effectExtent l="0" t="0" r="0" b="0"/>
-            <wp:docPr id="25" name="Рисунок 276" descr=""/>
+            <wp:docPr id="23" name="Рисунок 276" descr=""/>
             <wp:cNvGraphicFramePr>
               <a:graphicFrameLocks xmlns:a="http://schemas.openxmlformats.org/drawingml/2006/main" noChangeAspect="1"/>
             </wp:cNvGraphicFramePr>
@@ -9921,13 +9642,13 @@
               <a:graphicData uri="http://schemas.openxmlformats.org/drawingml/2006/picture">
                 <pic:pic xmlns:pic="http://schemas.openxmlformats.org/drawingml/2006/picture">
                   <pic:nvPicPr>
-                    <pic:cNvPr id="25" name="Рисунок 276" descr=""/>
+                    <pic:cNvPr id="23" name="Рисунок 276" descr=""/>
                     <pic:cNvPicPr>
                       <a:picLocks noChangeAspect="1" noChangeArrowheads="1"/>
                     </pic:cNvPicPr>
                   </pic:nvPicPr>
                   <pic:blipFill>
-                    <a:blip r:embed="rId44"/>
+                    <a:blip r:embed="rId42"/>
                     <a:srcRect l="525" t="0" r="0" b="0"/>
                     <a:stretch>
                       <a:fillRect/>
@@ -10080,7 +9801,7 @@
           <wp:inline distT="0" distB="0" distL="0" distR="0">
             <wp:extent cx="3242945" cy="447675"/>
             <wp:effectExtent l="0" t="0" r="0" b="0"/>
-            <wp:docPr id="26" name="Рисунок 278" descr=""/>
+            <wp:docPr id="24" name="Рисунок 278" descr=""/>
             <wp:cNvGraphicFramePr>
               <a:graphicFrameLocks xmlns:a="http://schemas.openxmlformats.org/drawingml/2006/main" noChangeAspect="1"/>
             </wp:cNvGraphicFramePr>
@@ -10088,13 +9809,13 @@
               <a:graphicData uri="http://schemas.openxmlformats.org/drawingml/2006/picture">
                 <pic:pic xmlns:pic="http://schemas.openxmlformats.org/drawingml/2006/picture">
                   <pic:nvPicPr>
-                    <pic:cNvPr id="26" name="Рисунок 278" descr=""/>
+                    <pic:cNvPr id="24" name="Рисунок 278" descr=""/>
                     <pic:cNvPicPr>
                       <a:picLocks noChangeAspect="1" noChangeArrowheads="1"/>
                     </pic:cNvPicPr>
                   </pic:nvPicPr>
                   <pic:blipFill>
-                    <a:blip r:embed="rId45"/>
+                    <a:blip r:embed="rId43"/>
                     <a:srcRect l="133" t="0" r="0" b="0"/>
                     <a:stretch>
                       <a:fillRect/>
@@ -11672,7 +11393,10 @@
         </w:rPr>
       </w:pPr>
       <w:r>
-        <w:rPr/>
+        <w:rPr>
+          <w:rFonts w:cs="Arial" w:ascii="Arial" w:hAnsi="Arial"/>
+          <w:color w:val="0F1115"/>
+        </w:rPr>
       </w:r>
     </w:p>
     <w:p>
@@ -11700,7 +11424,9 @@
         </w:rPr>
       </w:pPr>
       <w:r>
-        <w:rPr/>
+        <w:rPr>
+          <w:rFonts w:cs="Arial"/>
+        </w:rPr>
       </w:r>
     </w:p>
     <w:p>
@@ -11751,7 +11477,9 @@
         </w:rPr>
       </w:pPr>
       <w:r>
-        <w:rPr/>
+        <w:rPr>
+          <w:rFonts w:cs="Arial"/>
+        </w:rPr>
       </w:r>
     </w:p>
     <w:p>
@@ -11862,91 +11590,37 @@
           <w:rFonts w:cs="Arial"/>
           <w:shd w:fill="FFFFFF" w:val="clear"/>
         </w:rPr>
-        <w:t xml:space="preserve">, реализующая алгоритм </w:t>
-      </w:r>
-      <w:r>
+        <w:t>, реализующая алгоритм Дейкстры для поиска минимального расстояния между двумя вершинами взвешенного ориентировнного графа.</w:t>
+      </w:r>
+    </w:p>
+    <w:p>
+      <w:pPr>
+        <w:pStyle w:val="Normal"/>
+        <w:spacing w:lineRule="auto" w:line="360" w:before="0" w:after="0"/>
         <w:rPr>
           <w:rFonts w:cs="Arial"/>
           <w:shd w:fill="FFFFFF" w:val="clear"/>
         </w:rPr>
-        <w:t>Дейкстры</w:t>
-      </w:r>
+      </w:pPr>
       <w:r>
         <w:rPr>
           <w:rFonts w:cs="Arial"/>
           <w:shd w:fill="FFFFFF" w:val="clear"/>
         </w:rPr>
-        <w:t xml:space="preserve"> для поиска минимального </w:t>
+        <w:t xml:space="preserve"> </w:t>
       </w:r>
       <w:r>
         <w:rPr>
           <w:rFonts w:cs="Arial"/>
           <w:shd w:fill="FFFFFF" w:val="clear"/>
         </w:rPr>
-        <w:t xml:space="preserve">расстояния между двумя вершинами </w:t>
-      </w:r>
-      <w:r>
-        <w:rPr>
-          <w:rFonts w:cs="Arial"/>
-          <w:shd w:fill="FFFFFF" w:val="clear"/>
-        </w:rPr>
-        <w:t xml:space="preserve">взвешенного </w:t>
-      </w:r>
-      <w:r>
-        <w:rPr>
-          <w:rFonts w:cs="Arial"/>
-          <w:shd w:fill="FFFFFF" w:val="clear"/>
-        </w:rPr>
-        <w:t>ориентировнного</w:t>
-      </w:r>
-      <w:r>
-        <w:rPr>
-          <w:rFonts w:cs="Arial"/>
-          <w:shd w:fill="FFFFFF" w:val="clear"/>
-        </w:rPr>
-        <w:t xml:space="preserve"> графа.</w:t>
-      </w:r>
-    </w:p>
-    <w:p>
-      <w:pPr>
-        <w:pStyle w:val="Normal"/>
-        <w:spacing w:lineRule="auto" w:line="360" w:before="0" w:after="0"/>
-        <w:rPr>
-          <w:rFonts w:cs="Arial"/>
-          <w:shd w:fill="FFFFFF" w:val="clear"/>
-        </w:rPr>
-      </w:pPr>
-      <w:r>
-        <w:rPr>
-          <w:rFonts w:cs="Arial"/>
-          <w:shd w:fill="FFFFFF" w:val="clear"/>
-        </w:rPr>
-        <w:t xml:space="preserve"> </w:t>
-      </w:r>
-      <w:r>
-        <w:rPr>
-          <w:rFonts w:cs="Arial"/>
-          <w:shd w:fill="FFFFFF" w:val="clear"/>
-        </w:rPr>
         <w:t xml:space="preserve">Программа предоставляет пользователю удобный консольный интерфейс, позволяющий генерировать случайные графы, загружать их из файлов, вводить данные вручную, выполнять алгоритм и сохранять результаты. Все поставленные цели достигнуты: изучены </w:t>
       </w:r>
       <w:r>
         <w:rPr>
           <w:rFonts w:cs="Arial"/>
         </w:rPr>
-        <w:t xml:space="preserve">теоретические основы алгоритма </w:t>
-      </w:r>
-      <w:r>
-        <w:rPr>
-          <w:rFonts w:cs="Arial"/>
-        </w:rPr>
-        <w:t>Дейкстры</w:t>
-      </w:r>
-      <w:r>
-        <w:rPr>
-          <w:rFonts w:cs="Arial"/>
-        </w:rPr>
-        <w:t>, разработано  программное обеспечение с чёткой модульной структурой, проведено</w:t>
+        <w:t>теоретические основы алгоритма Дейкстры, разработано  программное обеспечение с чёткой модульной структурой, проведено</w:t>
       </w:r>
       <w:r>
         <w:rPr>
@@ -12153,7 +11827,9 @@
         </w:rPr>
       </w:pPr>
       <w:r>
-        <w:rPr/>
+        <w:rPr>
+          <w:rFonts w:cs="Arial"/>
+        </w:rPr>
       </w:r>
       <w:r>
         <w:br w:type="page"/>
@@ -17433,7 +17109,13 @@
         </w:rPr>
       </w:pPr>
       <w:r>
-        <w:rPr/>
+        <w:rPr>
+          <w:rFonts w:cs="Courier New" w:ascii="Courier New" w:hAnsi="Courier New"/>
+          <w:color w:val="000000"/>
+          <w:kern w:val="0"/>
+          <w:shd w:fill="FFFFFF" w:val="clear"/>
+          <w:lang w:eastAsia="ru-RU" w:bidi="ar-SA"/>
+        </w:rPr>
       </w:r>
       <w:r>
         <w:br w:type="page"/>
@@ -17492,7 +17174,7 @@
           <wp:inline distT="0" distB="0" distL="0" distR="0">
             <wp:extent cx="2952750" cy="2365375"/>
             <wp:effectExtent l="0" t="0" r="0" b="0"/>
-            <wp:docPr id="27" name="Рисунок 281" descr=""/>
+            <wp:docPr id="25" name="Рисунок 281" descr=""/>
             <wp:cNvGraphicFramePr>
               <a:graphicFrameLocks xmlns:a="http://schemas.openxmlformats.org/drawingml/2006/main" noChangeAspect="1"/>
             </wp:cNvGraphicFramePr>
@@ -17500,13 +17182,13 @@
               <a:graphicData uri="http://schemas.openxmlformats.org/drawingml/2006/picture">
                 <pic:pic xmlns:pic="http://schemas.openxmlformats.org/drawingml/2006/picture">
                   <pic:nvPicPr>
-                    <pic:cNvPr id="27" name="Рисунок 281" descr=""/>
+                    <pic:cNvPr id="25" name="Рисунок 281" descr=""/>
                     <pic:cNvPicPr>
                       <a:picLocks noChangeAspect="1" noChangeArrowheads="1"/>
                     </pic:cNvPicPr>
                   </pic:nvPicPr>
                   <pic:blipFill>
-                    <a:blip r:embed="rId46"/>
+                    <a:blip r:embed="rId44"/>
                     <a:srcRect l="0" t="2202" r="0" b="0"/>
                     <a:stretch>
                       <a:fillRect/>
@@ -17575,7 +17257,7 @@
           <wp:inline distT="0" distB="0" distL="0" distR="0">
             <wp:extent cx="3448685" cy="2096135"/>
             <wp:effectExtent l="0" t="0" r="0" b="0"/>
-            <wp:docPr id="28" name="Рисунок 283" descr=""/>
+            <wp:docPr id="26" name="Рисунок 283" descr=""/>
             <wp:cNvGraphicFramePr>
               <a:graphicFrameLocks xmlns:a="http://schemas.openxmlformats.org/drawingml/2006/main" noChangeAspect="1"/>
             </wp:cNvGraphicFramePr>
@@ -17583,13 +17265,13 @@
               <a:graphicData uri="http://schemas.openxmlformats.org/drawingml/2006/picture">
                 <pic:pic xmlns:pic="http://schemas.openxmlformats.org/drawingml/2006/picture">
                   <pic:nvPicPr>
-                    <pic:cNvPr id="28" name="Рисунок 283" descr=""/>
+                    <pic:cNvPr id="26" name="Рисунок 283" descr=""/>
                     <pic:cNvPicPr>
                       <a:picLocks noChangeAspect="1" noChangeArrowheads="1"/>
                     </pic:cNvPicPr>
                   </pic:nvPicPr>
                   <pic:blipFill>
-                    <a:blip r:embed="rId47"/>
+                    <a:blip r:embed="rId45"/>
                     <a:stretch>
                       <a:fillRect/>
                     </a:stretch>
@@ -17653,7 +17335,10 @@
         </w:rPr>
       </w:pPr>
       <w:r>
-        <w:rPr/>
+        <w:rPr>
+          <w:rFonts w:cs="Arial"/>
+          <w:lang w:val="en-US"/>
+        </w:rPr>
       </w:r>
     </w:p>
     <w:p>
@@ -17674,12 +17359,12 @@
       <w:bookmarkEnd w:id="19"/>
     </w:p>
     <w:sectPr>
-      <w:headerReference w:type="even" r:id="rId48"/>
-      <w:headerReference w:type="default" r:id="rId49"/>
-      <w:headerReference w:type="first" r:id="rId50"/>
-      <w:footerReference w:type="even" r:id="rId51"/>
-      <w:footerReference w:type="default" r:id="rId52"/>
-      <w:footerReference w:type="first" r:id="rId53"/>
+      <w:headerReference w:type="even" r:id="rId46"/>
+      <w:headerReference w:type="default" r:id="rId47"/>
+      <w:headerReference w:type="first" r:id="rId48"/>
+      <w:footerReference w:type="even" r:id="rId49"/>
+      <w:footerReference w:type="default" r:id="rId50"/>
+      <w:footerReference w:type="first" r:id="rId51"/>
       <w:type w:val="nextPage"/>
       <w:pgSz w:w="11906" w:h="16838"/>
       <w:pgMar w:left="1704" w:right="851" w:gutter="0" w:header="709" w:top="851" w:footer="709" w:bottom="851"/>
@@ -17753,7 +17438,7 @@
         </w:r>
         <w:r>
           <w:rPr/>
-          <w:t>39</w:t>
+          <w:t>40</w:t>
         </w:r>
         <w:r>
           <w:rPr/>
@@ -17807,7 +17492,7 @@
         </w:r>
         <w:r>
           <w:rPr/>
-          <w:t>39</w:t>
+          <w:t>40</w:t>
         </w:r>
         <w:r>
           <w:rPr/>
@@ -19581,6 +19266,14 @@
       <w:u w:val="single"/>
     </w:rPr>
   </w:style>
+  <w:style w:type="character" w:styleId="InternetLink3">
+    <w:name w:val="Internet Link3"/>
+    <w:qFormat/>
+    <w:rPr>
+      <w:color w:val="000080"/>
+      <w:u w:val="single"/>
+    </w:rPr>
+  </w:style>
   <w:style w:type="character" w:styleId="Hyperlink">
     <w:name w:val="Hyperlink"/>
     <w:rPr>

</xml_diff>

<commit_message>
modified:   ".~lock.\320\270\321\201\320\277\321\200\320\260\320\262\320\273\320\265\320\275\320\275\320\260\321\217.docx#" 	modified:   "\320\270\321\201\320\277\321\200\320\260\320\262\320\273\320\265\320\275\320\275\320\260\321\217.docx"
</commit_message>
<xml_diff>
--- a/исправленная.docx
+++ b/исправленная.docx
@@ -934,7 +934,7 @@
                 <w:webHidden/>
                 <w:rStyle w:val="Style14"/>
               </w:rPr>
-              <w:t>3.3 Описание алгоритма</w:t>
+              <w:t>3.2 Описание алгоритма</w:t>
               <w:tab/>
               <w:t>8</w:t>
             </w:r>
@@ -955,7 +955,7 @@
                 <w:webHidden/>
                 <w:rStyle w:val="Style14"/>
               </w:rPr>
-              <w:t>3.4 Интерфейс программы</w:t>
+              <w:t>3.3 Интерфейс программы</w:t>
               <w:tab/>
               <w:t>12</w:t>
             </w:r>
@@ -998,27 +998,6 @@
                 <w:rStyle w:val="Style14"/>
               </w:rPr>
               <w:t>4. Ручной расчёт</w:t>
-              <w:tab/>
-              <w:t>27</w:t>
-            </w:r>
-          </w:hyperlink>
-        </w:p>
-        <w:p>
-          <w:pPr>
-            <w:pStyle w:val="TOC1"/>
-            <w:tabs>
-              <w:tab w:val="clear" w:pos="708"/>
-              <w:tab w:val="right" w:pos="9637" w:leader="dot"/>
-            </w:tabs>
-            <w:rPr/>
-          </w:pPr>
-          <w:hyperlink w:anchor="__RefHeading___Toc2262_2261980060">
-            <w:r>
-              <w:rPr>
-                <w:webHidden/>
-                <w:rStyle w:val="Style14"/>
-              </w:rPr>
-              <w:t>Ручной расчёт</w:t>
               <w:tab/>
               <w:t>27</w:t>
             </w:r>
@@ -1378,7 +1357,19 @@
         <w:rPr>
           <w:rFonts w:cs="Arial"/>
         </w:rPr>
-        <w:t xml:space="preserve">В работе рассмотрены теоретические основы алгоритма Прима. Разработана программа с консольным интерфейсом, позволяющая генерировать случайные графы, загружать их из файлов, выполнять алгоритм Дейкстры и сохранять результаты. </w:t>
+        <w:t xml:space="preserve">В работе рассмотрены теоретические основы алгоритма </w:t>
+      </w:r>
+      <w:r>
+        <w:rPr>
+          <w:rFonts w:cs="Arial"/>
+        </w:rPr>
+        <w:t>Дейкстры</w:t>
+      </w:r>
+      <w:r>
+        <w:rPr>
+          <w:rFonts w:cs="Arial"/>
+        </w:rPr>
+        <w:t xml:space="preserve">. Разработана программа с консольным интерфейсом, позволяющая генерировать случайные графы, загружать их из файлов, выполнять алгоритм Дейкстры и сохранять результаты. </w:t>
       </w:r>
       <w:r>
         <w:rPr>
@@ -1720,7 +1711,19 @@
         <w:rPr>
           <w:rFonts w:cs="Arial"/>
         </w:rPr>
-        <w:t>, реализующую алгоритм Прима для нахождения минимального остовного дерева взвешенного неориентированного графа.</w:t>
+        <w:t xml:space="preserve">, реализующую алгоритм </w:t>
+      </w:r>
+      <w:r>
+        <w:rPr>
+          <w:rFonts w:cs="Arial"/>
+        </w:rPr>
+        <w:t>Дейкстры</w:t>
+      </w:r>
+      <w:r>
+        <w:rPr>
+          <w:rFonts w:cs="Arial"/>
+        </w:rPr>
+        <w:t xml:space="preserve"> для нахождения минимального остовного дерева взвешенного неориентированного графа.</w:t>
       </w:r>
     </w:p>
     <w:p>
@@ -1787,41 +1790,6 @@
           <w:shd w:fill="FFFFFF" w:val="clear"/>
         </w:rPr>
         <w:t>Итоговый набор функций программы включает: создание случайного графа, работу с файлами (загрузку и сохранение), ручной ввод, отображение графа и поиск минимального пути. Пользователь работает с программой через клавиатуру, а все результаты видит в консоли или в сохранённых текстовых файлах.</w:t>
-      </w:r>
-    </w:p>
-    <w:p>
-      <w:pPr>
-        <w:pStyle w:val="Normal"/>
-        <w:spacing w:lineRule="auto" w:line="360" w:before="0" w:after="0"/>
-        <w:rPr>
-          <w:rFonts w:cs="Arial"/>
-        </w:rPr>
-      </w:pPr>
-      <w:r>
-        <w:rPr>
-          <w:rFonts w:cs="Arial"/>
-          <w:shd w:fill="FFFFFF" w:val="clear"/>
-        </w:rPr>
-        <w:t>Задания выполняются в соответствии с вариантом №18.</w:t>
-        <w:br/>
-      </w:r>
-    </w:p>
-    <w:p>
-      <w:pPr>
-        <w:pStyle w:val="Normal"/>
-        <w:spacing w:lineRule="auto" w:line="360" w:before="0" w:after="0"/>
-        <w:jc w:val="left"/>
-        <w:rPr>
-          <w:rFonts w:cs="Arial"/>
-        </w:rPr>
-      </w:pPr>
-      <w:r>
-        <w:rPr>
-          <w:rFonts w:cs="Arial"/>
-        </w:rPr>
-      </w:r>
-      <w:r>
-        <w:br w:type="page"/>
       </w:r>
     </w:p>
     <w:p>
@@ -1833,6 +1801,22 @@
           <w:rFonts w:cs="Arial"/>
         </w:rPr>
       </w:pPr>
+      <w:r>
+        <w:rPr/>
+      </w:r>
+      <w:r>
+        <w:br w:type="page"/>
+      </w:r>
+    </w:p>
+    <w:p>
+      <w:pPr>
+        <w:pStyle w:val="Heading1"/>
+        <w:spacing w:before="0" w:after="0"/>
+        <w:jc w:val="both"/>
+        <w:rPr>
+          <w:rFonts w:cs="Arial"/>
+        </w:rPr>
+      </w:pPr>
       <w:bookmarkStart w:id="6" w:name="__RefHeading___Toc3185_2491804379"/>
       <w:bookmarkStart w:id="7" w:name="_Toc216821222"/>
       <w:bookmarkEnd w:id="6"/>
@@ -1934,31 +1918,46 @@
     <w:p>
       <w:pPr>
         <w:pStyle w:val="Normal"/>
-        <w:ind w:firstLine="420" w:left="0"/>
-        <w:jc w:val="left"/>
+        <w:spacing w:lineRule="auto" w:line="360" w:before="0" w:after="0"/>
+        <w:rPr/>
+      </w:pPr>
+      <w:r>
         <w:rPr>
           <w:rStyle w:val="Strong"/>
           <w:rFonts w:cs="Arial"/>
           <w:b w:val="false"/>
           <w:bCs w:val="false"/>
-        </w:rPr>
-      </w:pPr>
+          <w:shd w:fill="FFFFFF" w:val="clear"/>
+        </w:rPr>
+        <w:t>Алгоритм Дейкстры</w:t>
+      </w:r>
+      <w:r>
+        <w:rPr>
+          <w:rFonts w:cs="Arial"/>
+          <w:b w:val="false"/>
+          <w:bCs w:val="false"/>
+          <w:shd w:fill="FFFFFF" w:val="clear"/>
+        </w:rPr>
+        <w:t> — это алгоритм на графах, который находит </w:t>
+      </w:r>
       <w:r>
         <w:rPr>
           <w:rStyle w:val="Strong"/>
           <w:rFonts w:cs="Arial"/>
           <w:b w:val="false"/>
           <w:bCs w:val="false"/>
-        </w:rPr>
-        <w:t>Алгоритм Дейкстры</w:t>
-      </w:r>
-      <w:r>
-        <w:rPr>
-          <w:rFonts w:cs="Arial"/>
-          <w:b w:val="false"/>
-          <w:bCs w:val="false"/>
-        </w:rPr>
-        <w:t> — это алгоритм на графах, который находит </w:t>
+          <w:shd w:fill="FFFFFF" w:val="clear"/>
+        </w:rPr>
+        <w:t>кратчайшие пути</w:t>
+      </w:r>
+      <w:r>
+        <w:rPr>
+          <w:rFonts w:cs="Arial"/>
+          <w:b w:val="false"/>
+          <w:bCs w:val="false"/>
+          <w:shd w:fill="FFFFFF" w:val="clear"/>
+        </w:rPr>
+        <w:t> от одной начальной вершины до всех остальных вершин в взвешенном графе. Веса ребер должны быть </w:t>
       </w:r>
       <w:r>
         <w:rPr>
@@ -1966,40 +1965,41 @@
           <w:rFonts w:cs="Arial"/>
           <w:b w:val="false"/>
           <w:bCs w:val="false"/>
-        </w:rPr>
-        <w:t>кратчайшие пути</w:t>
-      </w:r>
-      <w:r>
-        <w:rPr>
-          <w:rFonts w:cs="Arial"/>
-          <w:b w:val="false"/>
-          <w:bCs w:val="false"/>
-        </w:rPr>
-        <w:t> от одной начальной вершины до всех остальных вершин в взвешенном графе. Веса ребер должны быть </w:t>
-      </w:r>
+          <w:shd w:fill="FFFFFF" w:val="clear"/>
+        </w:rPr>
+        <w:t>неотрицательными</w:t>
+      </w:r>
+      <w:r>
+        <w:rPr>
+          <w:rFonts w:cs="Arial"/>
+          <w:b w:val="false"/>
+          <w:bCs w:val="false"/>
+          <w:shd w:fill="FFFFFF" w:val="clear"/>
+        </w:rPr>
+        <w:t>.</w:t>
+      </w:r>
+    </w:p>
+    <w:p>
+      <w:pPr>
+        <w:pStyle w:val="Normal"/>
+        <w:spacing w:lineRule="auto" w:line="360" w:before="0" w:after="0"/>
+        <w:rPr/>
+      </w:pPr>
       <w:r>
         <w:rPr>
           <w:rStyle w:val="Strong"/>
           <w:rFonts w:cs="Arial"/>
           <w:b w:val="false"/>
           <w:bCs w:val="false"/>
-        </w:rPr>
-        <w:t>неотрицательными</w:t>
-      </w:r>
-      <w:r>
-        <w:rPr>
-          <w:rFonts w:cs="Arial"/>
-          <w:b w:val="false"/>
-          <w:bCs w:val="false"/>
-        </w:rPr>
-        <w:t>.</w:t>
-      </w:r>
-    </w:p>
-    <w:p>
-      <w:pPr>
-        <w:pStyle w:val="Normal"/>
-        <w:ind w:firstLine="420" w:left="0"/>
-        <w:jc w:val="left"/>
+          <w:shd w:fill="FFFFFF" w:val="clear"/>
+        </w:rPr>
+        <w:t xml:space="preserve">Алгоритм начинает с выбранной стартовой вершины и на каждом шаге добавляет к множеству обработанных вершин ту, до которой найдено кратчайшее расстояние. Процесс продолжается, пока не будут найдены кратчайшие пути от стартовой вершины ко всем достижимым вершинам графа. </w:t>
+      </w:r>
+    </w:p>
+    <w:p>
+      <w:pPr>
+        <w:pStyle w:val="Normal"/>
+        <w:spacing w:lineRule="auto" w:line="360" w:before="0" w:after="0"/>
         <w:rPr/>
       </w:pPr>
       <w:r>
@@ -2008,41 +2008,19 @@
           <w:rFonts w:cs="Arial"/>
           <w:b w:val="false"/>
           <w:bCs w:val="false"/>
-        </w:rPr>
-        <w:t xml:space="preserve">Алгоритм начинает с выбранной стартовой вершины и на каждом шаге добавляет к множеству обработанных вершин ту, до которой найдено кратчайшее расстояние. Процесс продолжается, пока не будут найдены кратчайшие пути от стартовой вершины ко всем достижимым вершинам графа. </w:t>
-      </w:r>
-    </w:p>
-    <w:p>
-      <w:pPr>
-        <w:pStyle w:val="Normal"/>
-        <w:spacing w:lineRule="auto" w:line="360" w:before="0" w:after="0"/>
-        <w:rPr>
-          <w:rFonts w:cs="Arial"/>
-          <w:color w:val="0F1115"/>
-        </w:rPr>
-      </w:pPr>
-      <w:r>
-        <w:rPr>
-          <w:rStyle w:val="Strong"/>
-          <w:rFonts w:cs="Arial"/>
-          <w:b w:val="false"/>
-          <w:bCs w:val="false"/>
-          <w:color w:val="0F1115"/>
+          <w:shd w:fill="FFFFFF" w:val="clear"/>
         </w:rPr>
         <w:t>Шаги алгоритма в моей реализации:</w:t>
       </w:r>
     </w:p>
     <w:p>
       <w:pPr>
-        <w:pStyle w:val="ListParagraph"/>
+        <w:pStyle w:val="Normal"/>
         <w:numPr>
           <w:ilvl w:val="0"/>
           <w:numId w:val="1"/>
         </w:numPr>
         <w:spacing w:lineRule="auto" w:line="360" w:before="0" w:after="0"/>
-        <w:ind w:firstLine="709" w:left="0"/>
-        <w:contextualSpacing/>
-        <w:jc w:val="both"/>
         <w:rPr/>
       </w:pPr>
       <w:r>
@@ -2050,7 +2028,8 @@
           <w:rStyle w:val="Strong"/>
           <w:rFonts w:cs="Arial"/>
           <w:b w:val="false"/>
-          <w:color w:val="0F1115"/>
+          <w:bCs w:val="false"/>
+          <w:shd w:fill="FFFFFF" w:val="clear"/>
         </w:rPr>
         <w:t>Инициализация:</w:t>
       </w:r>
@@ -2059,12 +2038,19 @@
       <w:pPr>
         <w:pStyle w:val="Normal"/>
         <w:spacing w:lineRule="auto" w:line="360" w:before="0" w:after="0"/>
-        <w:jc w:val="both"/>
-        <w:rPr/>
-      </w:pPr>
-      <w:r>
-        <w:rPr>
-          <w:rFonts w:cs="Arial"/>
+        <w:rPr>
+          <w:rFonts w:cs="Arial"/>
+          <w:b w:val="false"/>
+          <w:bCs w:val="false"/>
+          <w:shd w:fill="FFFFFF" w:val="clear"/>
+        </w:rPr>
+      </w:pPr>
+      <w:r>
+        <w:rPr>
+          <w:rFonts w:cs="Arial"/>
+          <w:b w:val="false"/>
+          <w:bCs w:val="false"/>
+          <w:shd w:fill="FFFFFF" w:val="clear"/>
         </w:rPr>
         <w:t>Выбираем стартовую вершину.</w:t>
       </w:r>
@@ -2076,13 +2062,20 @@
           <w:ilvl w:val="0"/>
           <w:numId w:val="1"/>
         </w:numPr>
-        <w:ind w:firstLine="420" w:left="0"/>
-        <w:jc w:val="both"/>
-        <w:rPr/>
-      </w:pPr>
-      <w:r>
-        <w:rPr>
-          <w:rFonts w:cs="Arial"/>
+        <w:spacing w:lineRule="auto" w:line="360" w:before="0" w:after="0"/>
+        <w:rPr>
+          <w:rFonts w:cs="Arial"/>
+          <w:b w:val="false"/>
+          <w:bCs w:val="false"/>
+          <w:shd w:fill="FFFFFF" w:val="clear"/>
+        </w:rPr>
+      </w:pPr>
+      <w:r>
+        <w:rPr>
+          <w:rFonts w:cs="Arial"/>
+          <w:b w:val="false"/>
+          <w:bCs w:val="false"/>
+          <w:shd w:fill="FFFFFF" w:val="clear"/>
         </w:rPr>
         <w:t>Извлечение вершины из очереди:</w:t>
       </w:r>
@@ -2090,8 +2083,7 @@
     <w:p>
       <w:pPr>
         <w:pStyle w:val="Normal"/>
-        <w:ind w:firstLine="420" w:left="0"/>
-        <w:jc w:val="both"/>
+        <w:spacing w:lineRule="auto" w:line="360" w:before="0" w:after="0"/>
         <w:rPr/>
       </w:pPr>
       <w:r>
@@ -2100,6 +2092,7 @@
           <w:rFonts w:cs="Arial"/>
           <w:b w:val="false"/>
           <w:bCs w:val="false"/>
+          <w:shd w:fill="FFFFFF" w:val="clear"/>
         </w:rPr>
         <w:tab/>
         <w:t>Извлекаем вершину с минимальным текущим расстоянием из очереди.</w:t>
@@ -2112,20 +2105,28 @@
           <w:ilvl w:val="0"/>
           <w:numId w:val="1"/>
         </w:numPr>
-        <w:ind w:firstLine="420" w:left="0"/>
-        <w:jc w:val="left"/>
-        <w:rPr/>
-      </w:pPr>
-      <w:r>
-        <w:rPr/>
+        <w:spacing w:lineRule="auto" w:line="360" w:before="0" w:after="0"/>
+        <w:rPr>
+          <w:rFonts w:cs="Arial"/>
+          <w:b w:val="false"/>
+          <w:bCs w:val="false"/>
+          <w:shd w:fill="FFFFFF" w:val="clear"/>
+        </w:rPr>
+      </w:pPr>
+      <w:r>
+        <w:rPr>
+          <w:rFonts w:cs="Arial"/>
+          <w:b w:val="false"/>
+          <w:bCs w:val="false"/>
+          <w:shd w:fill="FFFFFF" w:val="clear"/>
+        </w:rPr>
         <w:t>Проверка актуальности:</w:t>
       </w:r>
     </w:p>
     <w:p>
       <w:pPr>
         <w:pStyle w:val="Normal"/>
-        <w:ind w:firstLine="420" w:left="0"/>
-        <w:jc w:val="left"/>
+        <w:spacing w:lineRule="auto" w:line="360" w:before="0" w:after="0"/>
         <w:rPr/>
       </w:pPr>
       <w:r>
@@ -2134,6 +2135,7 @@
           <w:rFonts w:cs="Arial"/>
           <w:b w:val="false"/>
           <w:bCs w:val="false"/>
+          <w:shd w:fill="FFFFFF" w:val="clear"/>
         </w:rPr>
         <w:tab/>
         <w:t>Если расстояние в очереди больше актуального в таблице distances значит, эта вершина уже была обработана с лучшим путём. Пропускаем обработку этой устаревшей записи</w:t>
@@ -2146,38 +2148,33 @@
           <w:ilvl w:val="0"/>
           <w:numId w:val="1"/>
         </w:numPr>
-        <w:ind w:firstLine="420" w:left="0"/>
-        <w:jc w:val="left"/>
+        <w:spacing w:lineRule="auto" w:line="360" w:before="0" w:after="0"/>
+        <w:rPr/>
+      </w:pPr>
+      <w:r>
         <w:rPr>
           <w:rStyle w:val="Strong"/>
           <w:rFonts w:cs="Arial"/>
           <w:b w:val="false"/>
           <w:bCs w:val="false"/>
-        </w:rPr>
+          <w:shd w:fill="FFFFFF" w:val="clear"/>
+        </w:rPr>
+        <w:t>Проверка завершения:</w:t>
+      </w:r>
+    </w:p>
+    <w:p>
+      <w:pPr>
+        <w:pStyle w:val="Normal"/>
+        <w:spacing w:lineRule="auto" w:line="360" w:before="0" w:after="0"/>
+        <w:rPr/>
       </w:pPr>
       <w:r>
         <w:rPr>
           <w:rStyle w:val="Strong"/>
           <w:rFonts w:cs="Arial"/>
           <w:b w:val="false"/>
-          <w:color w:val="0F1115"/>
-        </w:rPr>
-        <w:t>Проверка завершения:</w:t>
-      </w:r>
-    </w:p>
-    <w:p>
-      <w:pPr>
-        <w:pStyle w:val="Normal"/>
-        <w:ind w:firstLine="420" w:left="0"/>
-        <w:jc w:val="left"/>
-        <w:rPr/>
-      </w:pPr>
-      <w:r>
-        <w:rPr>
-          <w:rStyle w:val="Strong"/>
-          <w:rFonts w:cs="Arial"/>
-          <w:b w:val="false"/>
-          <w:bCs w:val="false"/>
+          <w:bCs w:val="false"/>
+          <w:shd w:fill="FFFFFF" w:val="clear"/>
         </w:rPr>
         <w:tab/>
         <w:t>Если достигли целевой вершины — досрочный выход. Оптимизация: не нужно искать пути до всех вершин</w:t>
@@ -2186,28 +2183,44 @@
     <w:p>
       <w:pPr>
         <w:pStyle w:val="Normal"/>
-        <w:ind w:firstLine="420" w:left="0"/>
-        <w:jc w:val="left"/>
+        <w:spacing w:lineRule="auto" w:line="360" w:before="0" w:after="0"/>
+        <w:rPr>
+          <w:rFonts w:cs="Arial"/>
+          <w:b w:val="false"/>
+          <w:bCs w:val="false"/>
+          <w:shd w:fill="FFFFFF" w:val="clear"/>
+        </w:rPr>
+      </w:pPr>
+      <w:r>
+        <w:rPr>
+          <w:rFonts w:cs="Arial"/>
+          <w:b w:val="false"/>
+          <w:bCs w:val="false"/>
+          <w:shd w:fill="FFFFFF" w:val="clear"/>
+        </w:rPr>
+      </w:r>
+    </w:p>
+    <w:p>
+      <w:pPr>
+        <w:pStyle w:val="Normal"/>
+        <w:spacing w:lineRule="auto" w:line="360" w:before="0" w:after="0"/>
+        <w:rPr/>
+      </w:pPr>
+      <w:r>
         <w:rPr>
           <w:rStyle w:val="Strong"/>
           <w:rFonts w:cs="Arial"/>
           <w:b w:val="false"/>
           <w:bCs w:val="false"/>
-        </w:rPr>
-      </w:pPr>
-      <w:r>
-        <w:rPr>
-          <w:rFonts w:cs="Arial"/>
-          <w:b w:val="false"/>
-          <w:bCs w:val="false"/>
-        </w:rPr>
-      </w:r>
-    </w:p>
-    <w:p>
-      <w:pPr>
-        <w:pStyle w:val="Normal"/>
-        <w:ind w:firstLine="420" w:left="0"/>
-        <w:jc w:val="left"/>
+          <w:shd w:fill="FFFFFF" w:val="clear"/>
+        </w:rPr>
+        <w:t>5. Обработка соседей:</w:t>
+      </w:r>
+    </w:p>
+    <w:p>
+      <w:pPr>
+        <w:pStyle w:val="Normal"/>
+        <w:spacing w:lineRule="auto" w:line="360" w:before="0" w:after="0"/>
         <w:rPr/>
       </w:pPr>
       <w:r>
@@ -2216,23 +2229,7 @@
           <w:rFonts w:cs="Arial"/>
           <w:b w:val="false"/>
           <w:bCs w:val="false"/>
-        </w:rPr>
-        <w:t>5. Обработка соседей:</w:t>
-      </w:r>
-    </w:p>
-    <w:p>
-      <w:pPr>
-        <w:pStyle w:val="Normal"/>
-        <w:ind w:firstLine="420" w:left="0"/>
-        <w:jc w:val="left"/>
-        <w:rPr/>
-      </w:pPr>
-      <w:r>
-        <w:rPr>
-          <w:rStyle w:val="Strong"/>
-          <w:rFonts w:cs="Arial"/>
-          <w:b w:val="false"/>
-          <w:bCs w:val="false"/>
+          <w:shd w:fill="FFFFFF" w:val="clear"/>
         </w:rPr>
         <w:t>Для каждого соседа текущей вершины вычисляет расстояние до соседа через текущую вершину</w:t>
       </w:r>
@@ -2243,95 +2240,91 @@
         <w:spacing w:lineRule="auto" w:line="360" w:before="0" w:after="0"/>
         <w:rPr>
           <w:rFonts w:cs="Arial"/>
-        </w:rPr>
-      </w:pPr>
-      <w:r>
-        <w:rPr>
-          <w:rFonts w:cs="Arial"/>
-        </w:rPr>
-      </w:r>
-    </w:p>
-    <w:p>
-      <w:pPr>
-        <w:pStyle w:val="Normal"/>
-        <w:spacing w:lineRule="auto" w:line="360" w:before="0" w:after="0"/>
-        <w:rPr>
-          <w:rFonts w:cs="Arial"/>
-        </w:rPr>
-      </w:pPr>
-      <w:r>
-        <w:rPr>
-          <w:rFonts w:cs="Arial"/>
-          <w:bCs/>
-        </w:rPr>
-        <w:t>Матрица смежности</w:t>
-      </w:r>
-      <w:r>
-        <w:rPr>
-          <w:rFonts w:cs="Arial"/>
-        </w:rPr>
-        <w:t> — это квадратная матрица размером V×V, которая используется в моей программе для представления графа. Элемент matrix[</w:t>
-      </w:r>
-      <w:r>
-        <w:rPr>
-          <w:rFonts w:cs="Arial"/>
-          <w:lang w:val="en-US"/>
-        </w:rPr>
-        <w:t>i</w:t>
-      </w:r>
-      <w:r>
-        <w:rPr>
-          <w:rFonts w:cs="Arial"/>
-        </w:rPr>
-        <w:t>][</w:t>
-      </w:r>
-      <w:r>
-        <w:rPr>
-          <w:rFonts w:cs="Arial"/>
-          <w:lang w:val="en-US"/>
-        </w:rPr>
-        <w:t>j</w:t>
-      </w:r>
-      <w:r>
-        <w:rPr>
-          <w:rFonts w:cs="Arial"/>
-        </w:rPr>
-        <w:t>] содержит:</w:t>
-      </w:r>
-    </w:p>
-    <w:p>
-      <w:pPr>
-        <w:pStyle w:val="ListParagraph"/>
-        <w:spacing w:lineRule="auto" w:line="360" w:before="0" w:after="0"/>
-        <w:ind w:hanging="0" w:left="709"/>
-        <w:contextualSpacing/>
-        <w:rPr>
-          <w:rFonts w:cs="Arial"/>
-        </w:rPr>
-      </w:pPr>
-      <w:r>
-        <w:rPr>
-          <w:rFonts w:cs="Arial"/>
+          <w:b w:val="false"/>
+          <w:bCs w:val="false"/>
+          <w:shd w:fill="FFFFFF" w:val="clear"/>
+        </w:rPr>
+      </w:pPr>
+      <w:r>
+        <w:rPr>
+          <w:rFonts w:cs="Arial"/>
+          <w:b w:val="false"/>
+          <w:bCs w:val="false"/>
+          <w:shd w:fill="FFFFFF" w:val="clear"/>
+        </w:rPr>
+      </w:r>
+    </w:p>
+    <w:p>
+      <w:pPr>
+        <w:pStyle w:val="Normal"/>
+        <w:spacing w:lineRule="auto" w:line="360" w:before="0" w:after="0"/>
+        <w:rPr>
+          <w:rFonts w:cs="Arial"/>
+          <w:b w:val="false"/>
+          <w:bCs w:val="false"/>
+          <w:shd w:fill="FFFFFF" w:val="clear"/>
+        </w:rPr>
+      </w:pPr>
+      <w:r>
+        <w:rPr>
+          <w:rFonts w:cs="Arial"/>
+          <w:b w:val="false"/>
+          <w:bCs w:val="false"/>
+          <w:shd w:fill="FFFFFF" w:val="clear"/>
+        </w:rPr>
+        <w:t>Матрица смежности — это квадратная матрица размером V×V, которая используется в моей программе для представления графа. Элемент matrix[i][j] содержит:</w:t>
+      </w:r>
+    </w:p>
+    <w:p>
+      <w:pPr>
+        <w:pStyle w:val="Normal"/>
+        <w:spacing w:lineRule="auto" w:line="360" w:before="0" w:after="0"/>
+        <w:rPr>
+          <w:rFonts w:cs="Arial"/>
+          <w:b w:val="false"/>
+          <w:bCs w:val="false"/>
+          <w:shd w:fill="FFFFFF" w:val="clear"/>
+        </w:rPr>
+      </w:pPr>
+      <w:r>
+        <w:rPr>
+          <w:rFonts w:cs="Arial"/>
+          <w:b w:val="false"/>
+          <w:bCs w:val="false"/>
+          <w:shd w:fill="FFFFFF" w:val="clear"/>
         </w:rPr>
         <w:t>- Вес ребра между вершинами i и j, если ребро существует.</w:t>
       </w:r>
     </w:p>
     <w:p>
       <w:pPr>
-        <w:pStyle w:val="ListParagraph"/>
-        <w:spacing w:lineRule="auto" w:line="360" w:before="0" w:after="0"/>
-        <w:ind w:hanging="0" w:left="709"/>
-        <w:contextualSpacing/>
-        <w:jc w:val="left"/>
-        <w:rPr>
-          <w:rFonts w:cs="Arial"/>
-        </w:rPr>
-      </w:pPr>
-      <w:r>
-        <w:rPr>
-          <w:rFonts w:cs="Arial"/>
-        </w:rPr>
-        <w:t>- 0, если ребра нет или если i = j.</w:t>
+        <w:pStyle w:val="Normal"/>
+        <w:spacing w:lineRule="auto" w:line="360" w:before="0" w:after="0"/>
+        <w:rPr>
+          <w:rFonts w:cs="Arial"/>
+          <w:shd w:fill="FFFFFF" w:val="clear"/>
+        </w:rPr>
+      </w:pPr>
+      <w:r>
+        <w:rPr>
+          <w:rFonts w:cs="Arial"/>
+          <w:b w:val="false"/>
+          <w:bCs w:val="false"/>
+          <w:shd w:fill="FFFFFF" w:val="clear"/>
+        </w:rPr>
+        <w:t xml:space="preserve">- 0, если ребра нет или если i = </w:t>
+      </w:r>
+      <w:r>
+        <w:rPr>
+          <w:rFonts w:cs="Arial"/>
+          <w:shd w:fill="FFFFFF" w:val="clear"/>
+        </w:rPr>
+        <w:t>j.</w:t>
+      </w:r>
+      <w:r>
+        <w:rPr>
+          <w:rFonts w:cs="Arial"/>
+        </w:rPr>
         <w:br/>
       </w:r>
     </w:p>
@@ -7662,7 +7655,7 @@
         <w:pStyle w:val="ListParagraph"/>
         <w:numPr>
           <w:ilvl w:val="0"/>
-          <w:numId w:val="4"/>
+          <w:numId w:val="3"/>
         </w:numPr>
         <w:spacing w:lineRule="auto" w:line="360" w:before="0" w:after="0"/>
         <w:contextualSpacing/>
@@ -7813,7 +7806,7 @@
         <w:pStyle w:val="ListParagraph"/>
         <w:numPr>
           <w:ilvl w:val="0"/>
-          <w:numId w:val="4"/>
+          <w:numId w:val="3"/>
         </w:numPr>
         <w:spacing w:lineRule="auto" w:line="360" w:before="0" w:after="0"/>
         <w:contextualSpacing/>
@@ -7992,7 +7985,7 @@
         <w:pStyle w:val="ListParagraph"/>
         <w:numPr>
           <w:ilvl w:val="0"/>
-          <w:numId w:val="4"/>
+          <w:numId w:val="3"/>
         </w:numPr>
         <w:spacing w:lineRule="auto" w:line="360" w:before="0" w:after="0"/>
         <w:contextualSpacing/>
@@ -9186,7 +9179,7 @@
         <w:pStyle w:val="ListParagraph"/>
         <w:numPr>
           <w:ilvl w:val="0"/>
-          <w:numId w:val="3"/>
+          <w:numId w:val="2"/>
         </w:numPr>
         <w:spacing w:lineRule="auto" w:line="360" w:before="0" w:after="0"/>
         <w:contextualSpacing/>
@@ -9354,7 +9347,7 @@
         <w:pStyle w:val="ListParagraph"/>
         <w:numPr>
           <w:ilvl w:val="0"/>
-          <w:numId w:val="3"/>
+          <w:numId w:val="2"/>
         </w:numPr>
         <w:spacing w:lineRule="auto" w:line="360" w:before="0" w:after="0"/>
         <w:contextualSpacing/>
@@ -9608,7 +9601,7 @@
         <w:pStyle w:val="ListParagraph"/>
         <w:numPr>
           <w:ilvl w:val="0"/>
-          <w:numId w:val="3"/>
+          <w:numId w:val="2"/>
         </w:numPr>
         <w:spacing w:lineRule="auto" w:line="360" w:before="0" w:after="0"/>
         <w:contextualSpacing/>
@@ -9786,7 +9779,7 @@
         <w:pStyle w:val="ListParagraph"/>
         <w:numPr>
           <w:ilvl w:val="0"/>
-          <w:numId w:val="3"/>
+          <w:numId w:val="2"/>
         </w:numPr>
         <w:spacing w:lineRule="auto" w:line="360" w:before="0" w:after="0"/>
         <w:ind w:firstLine="709" w:left="0"/>
@@ -11545,18 +11538,20 @@
     <w:p>
       <w:pPr>
         <w:pStyle w:val="Heading1"/>
-        <w:numPr>
-          <w:ilvl w:val="0"/>
-          <w:numId w:val="2"/>
-        </w:numPr>
         <w:spacing w:before="0" w:after="0"/>
         <w:rPr>
           <w:rFonts w:cs="Arial"/>
         </w:rPr>
       </w:pPr>
       <w:bookmarkStart w:id="18" w:name="__RefHeading___Toc3197_2491804379"/>
+      <w:bookmarkEnd w:id="18"/>
+      <w:r>
+        <w:rPr>
+          <w:rFonts w:cs="Arial"/>
+        </w:rPr>
+        <w:t>5.</w:t>
+      </w:r>
       <w:bookmarkStart w:id="19" w:name="_Toc216821229"/>
-      <w:bookmarkEnd w:id="18"/>
       <w:r>
         <w:rPr>
           <w:rFonts w:cs="Arial"/>
@@ -11564,36 +11559,6 @@
         <w:t>Ручной расчёт</w:t>
       </w:r>
       <w:bookmarkEnd w:id="19"/>
-    </w:p>
-    <w:p>
-      <w:pPr>
-        <w:pStyle w:val="Heading1"/>
-        <w:widowControl/>
-        <w:suppressAutoHyphens w:val="true"/>
-        <w:bidi w:val="0"/>
-        <w:spacing w:lineRule="auto" w:line="240" w:before="0" w:after="330"/>
-        <w:ind w:firstLine="709" w:left="0"/>
-        <w:jc w:val="both"/>
-        <w:rPr>
-          <w:rFonts w:ascii="Arial" w:hAnsi="Arial" w:eastAsia="Times New Roman" w:cs="Arial"/>
-          <w:color w:val="auto"/>
-          <w:sz w:val="32"/>
-          <w:szCs w:val="32"/>
-          <w:lang w:val="ru-RU" w:eastAsia="ru-RU" w:bidi="ar-SA"/>
-        </w:rPr>
-      </w:pPr>
-      <w:bookmarkStart w:id="20" w:name="__RefHeading___Toc2262_2261980060"/>
-      <w:bookmarkEnd w:id="20"/>
-      <w:r>
-        <w:rPr>
-          <w:rFonts w:eastAsia="Times New Roman" w:cs="Arial"/>
-          <w:color w:val="auto"/>
-          <w:sz w:val="32"/>
-          <w:szCs w:val="32"/>
-          <w:lang w:val="ru-RU" w:eastAsia="ru-RU" w:bidi="ar-SA"/>
-        </w:rPr>
-        <w:t>Ручной расчёт</w:t>
-      </w:r>
     </w:p>
     <w:p>
       <w:pPr>
@@ -12282,7 +12247,7 @@
         <w:pStyle w:val="Normal"/>
         <w:numPr>
           <w:ilvl w:val="0"/>
-          <w:numId w:val="5"/>
+          <w:numId w:val="4"/>
         </w:numPr>
         <w:tabs>
           <w:tab w:val="clear" w:pos="708"/>
@@ -12307,7 +12272,7 @@
         <w:pStyle w:val="Normal"/>
         <w:numPr>
           <w:ilvl w:val="0"/>
-          <w:numId w:val="5"/>
+          <w:numId w:val="4"/>
         </w:numPr>
         <w:tabs>
           <w:tab w:val="clear" w:pos="708"/>
@@ -12869,7 +12834,7 @@
         <w:pStyle w:val="Normal"/>
         <w:numPr>
           <w:ilvl w:val="0"/>
-          <w:numId w:val="6"/>
+          <w:numId w:val="5"/>
         </w:numPr>
         <w:tabs>
           <w:tab w:val="clear" w:pos="708"/>
@@ -12892,6 +12857,89 @@
           <w:bCs w:val="false"/>
         </w:rPr>
         <w:t>: [0, ∞, ∞, ∞, ∞]</w:t>
+      </w:r>
+    </w:p>
+    <w:p>
+      <w:pPr>
+        <w:pStyle w:val="Normal"/>
+        <w:numPr>
+          <w:ilvl w:val="0"/>
+          <w:numId w:val="5"/>
+        </w:numPr>
+        <w:tabs>
+          <w:tab w:val="clear" w:pos="708"/>
+          <w:tab w:val="left" w:pos="0" w:leader="none"/>
+        </w:tabs>
+        <w:ind w:firstLine="709" w:left="0"/>
+        <w:rPr/>
+      </w:pPr>
+      <w:r>
+        <w:rPr>
+          <w:rStyle w:val="Strong"/>
+          <w:b w:val="false"/>
+          <w:bCs w:val="false"/>
+        </w:rPr>
+        <w:t>Текущая вершина</w:t>
+      </w:r>
+      <w:r>
+        <w:rPr>
+          <w:b w:val="false"/>
+          <w:bCs w:val="false"/>
+        </w:rPr>
+        <w:t>: 0</w:t>
+      </w:r>
+    </w:p>
+    <w:p>
+      <w:pPr>
+        <w:pStyle w:val="Normal"/>
+        <w:rPr>
+          <w:b w:val="false"/>
+          <w:bCs w:val="false"/>
+        </w:rPr>
+      </w:pPr>
+      <w:r>
+        <w:rPr>
+          <w:b w:val="false"/>
+          <w:bCs w:val="false"/>
+        </w:rPr>
+        <w:t>Шаг 1: Обрабатываем вершину 0</w:t>
+      </w:r>
+    </w:p>
+    <w:p>
+      <w:pPr>
+        <w:pStyle w:val="Normal"/>
+        <w:rPr>
+          <w:b w:val="false"/>
+          <w:bCs w:val="false"/>
+        </w:rPr>
+      </w:pPr>
+      <w:r>
+        <w:rPr>
+          <w:b w:val="false"/>
+          <w:bCs w:val="false"/>
+        </w:rPr>
+        <w:t>Из вершины 0 есть ребро в вершину 4 с весом 47</w:t>
+      </w:r>
+    </w:p>
+    <w:p>
+      <w:pPr>
+        <w:pStyle w:val="Normal"/>
+        <w:rPr/>
+      </w:pPr>
+      <w:r>
+        <w:rPr>
+          <w:rStyle w:val="Strong"/>
+          <w:b w:val="false"/>
+          <w:bCs w:val="false"/>
+        </w:rPr>
+        <w:t>Обновляем расстояния</w:t>
+      </w:r>
+      <w:r>
+        <w:rPr>
+          <w:b w:val="false"/>
+          <w:bCs w:val="false"/>
+        </w:rPr>
+        <w:t>:</w:t>
       </w:r>
     </w:p>
     <w:p>
@@ -12906,6 +12954,22 @@
           <w:tab w:val="left" w:pos="0" w:leader="none"/>
         </w:tabs>
         <w:ind w:firstLine="709" w:left="0"/>
+        <w:rPr>
+          <w:b w:val="false"/>
+          <w:bCs w:val="false"/>
+        </w:rPr>
+      </w:pPr>
+      <w:r>
+        <w:rPr>
+          <w:b w:val="false"/>
+          <w:bCs w:val="false"/>
+        </w:rPr>
+        <w:t>dist[4] = min(∞, 0 + 47) = 47</w:t>
+      </w:r>
+    </w:p>
+    <w:p>
+      <w:pPr>
+        <w:pStyle w:val="Normal"/>
         <w:rPr/>
       </w:pPr>
       <w:r>
@@ -12914,46 +12978,62 @@
           <w:b w:val="false"/>
           <w:bCs w:val="false"/>
         </w:rPr>
-        <w:t>Текущая вершина</w:t>
-      </w:r>
-      <w:r>
-        <w:rPr>
-          <w:b w:val="false"/>
-          <w:bCs w:val="false"/>
-        </w:rPr>
-        <w:t>: 0</w:t>
-      </w:r>
-    </w:p>
-    <w:p>
-      <w:pPr>
-        <w:pStyle w:val="Normal"/>
-        <w:rPr>
-          <w:b w:val="false"/>
-          <w:bCs w:val="false"/>
-        </w:rPr>
-      </w:pPr>
-      <w:r>
-        <w:rPr>
-          <w:b w:val="false"/>
-          <w:bCs w:val="false"/>
-        </w:rPr>
-        <w:t>Шаг 1: Обрабатываем вершину 0</w:t>
-      </w:r>
-    </w:p>
-    <w:p>
-      <w:pPr>
-        <w:pStyle w:val="Normal"/>
-        <w:rPr>
-          <w:b w:val="false"/>
-          <w:bCs w:val="false"/>
-        </w:rPr>
-      </w:pPr>
-      <w:r>
-        <w:rPr>
-          <w:b w:val="false"/>
-          <w:bCs w:val="false"/>
-        </w:rPr>
-        <w:t>Из вершины 0 есть ребро в вершину 4 с весом 47</w:t>
+        <w:t>Текущие расстояния</w:t>
+      </w:r>
+      <w:r>
+        <w:rPr>
+          <w:b w:val="false"/>
+          <w:bCs w:val="false"/>
+        </w:rPr>
+        <w:t>: [0, ∞, ∞, ∞, 47]</w:t>
+        <w:br/>
+      </w:r>
+      <w:r>
+        <w:rPr>
+          <w:rStyle w:val="Strong"/>
+          <w:b w:val="false"/>
+          <w:bCs w:val="false"/>
+        </w:rPr>
+        <w:t>Следующая вершина</w:t>
+      </w:r>
+      <w:r>
+        <w:rPr>
+          <w:b w:val="false"/>
+          <w:bCs w:val="false"/>
+        </w:rPr>
+        <w:t>: вершина 4 (наименьшее расстояние среди непосещённых)</w:t>
+      </w:r>
+    </w:p>
+    <w:p>
+      <w:pPr>
+        <w:pStyle w:val="Normal"/>
+        <w:rPr>
+          <w:b w:val="false"/>
+          <w:bCs w:val="false"/>
+        </w:rPr>
+      </w:pPr>
+      <w:r>
+        <w:rPr>
+          <w:b w:val="false"/>
+          <w:bCs w:val="false"/>
+        </w:rPr>
+        <w:t>Шаг 2: Обрабатываем вершину 4</w:t>
+      </w:r>
+    </w:p>
+    <w:p>
+      <w:pPr>
+        <w:pStyle w:val="Normal"/>
+        <w:rPr>
+          <w:b w:val="false"/>
+          <w:bCs w:val="false"/>
+        </w:rPr>
+      </w:pPr>
+      <w:r>
+        <w:rPr>
+          <w:b w:val="false"/>
+          <w:bCs w:val="false"/>
+        </w:rPr>
+        <w:t>Из вершины 4 есть ребро в вершину 3 с весом 11</w:t>
       </w:r>
     </w:p>
     <w:p>
@@ -12999,7 +13079,7 @@
           <w:b w:val="false"/>
           <w:bCs w:val="false"/>
         </w:rPr>
-        <w:t>dist[4] = min(∞, 0 + 47) = 47</w:t>
+        <w:t>dist[3] = min(∞, 47 + 11) = 58</w:t>
       </w:r>
     </w:p>
     <w:p>
@@ -13020,7 +13100,7 @@
           <w:b w:val="false"/>
           <w:bCs w:val="false"/>
         </w:rPr>
-        <w:t>: [0, ∞, ∞, ∞, 47]</w:t>
+        <w:t>: [0, ∞, ∞, 58, 47]</w:t>
         <w:br/>
       </w:r>
       <w:r>
@@ -13036,60 +13116,39 @@
           <w:b w:val="false"/>
           <w:bCs w:val="false"/>
         </w:rPr>
-        <w:t>: вершина 4 (наименьшее расстояние среди непосещённых)</w:t>
-      </w:r>
-    </w:p>
-    <w:p>
-      <w:pPr>
-        <w:pStyle w:val="Normal"/>
-        <w:rPr>
-          <w:b w:val="false"/>
-          <w:bCs w:val="false"/>
-        </w:rPr>
-      </w:pPr>
-      <w:r>
-        <w:rPr>
-          <w:b w:val="false"/>
-          <w:bCs w:val="false"/>
-        </w:rPr>
-        <w:t>Шаг 2: Обрабатываем вершину 4</w:t>
-      </w:r>
-    </w:p>
-    <w:p>
-      <w:pPr>
-        <w:pStyle w:val="Normal"/>
-        <w:rPr>
-          <w:b w:val="false"/>
-          <w:bCs w:val="false"/>
-        </w:rPr>
-      </w:pPr>
-      <w:r>
-        <w:rPr>
-          <w:b w:val="false"/>
-          <w:bCs w:val="false"/>
-        </w:rPr>
-        <w:t>Из вершины 4 есть ребро в вершину 3 с весом 11</w:t>
-      </w:r>
-    </w:p>
-    <w:p>
-      <w:pPr>
-        <w:pStyle w:val="Normal"/>
-        <w:rPr/>
-      </w:pPr>
-      <w:r>
-        <w:rPr>
-          <w:rStyle w:val="Strong"/>
-          <w:b w:val="false"/>
-          <w:bCs w:val="false"/>
-        </w:rPr>
-        <w:t>Обновляем расстояния</w:t>
-      </w:r>
-      <w:r>
-        <w:rPr>
-          <w:b w:val="false"/>
-          <w:bCs w:val="false"/>
-        </w:rPr>
-        <w:t>:</w:t>
+        <w:t>: вершина 3 (наименьшее расстояние среди непосещённых)</w:t>
+      </w:r>
+    </w:p>
+    <w:p>
+      <w:pPr>
+        <w:pStyle w:val="Normal"/>
+        <w:rPr>
+          <w:b w:val="false"/>
+          <w:bCs w:val="false"/>
+        </w:rPr>
+      </w:pPr>
+      <w:r>
+        <w:rPr>
+          <w:b w:val="false"/>
+          <w:bCs w:val="false"/>
+        </w:rPr>
+        <w:t>Шаг 3: Обрабатываем вершину 3</w:t>
+      </w:r>
+    </w:p>
+    <w:p>
+      <w:pPr>
+        <w:pStyle w:val="Normal"/>
+        <w:rPr>
+          <w:b w:val="false"/>
+          <w:bCs w:val="false"/>
+        </w:rPr>
+      </w:pPr>
+      <w:r>
+        <w:rPr>
+          <w:b w:val="false"/>
+          <w:bCs w:val="false"/>
+        </w:rPr>
+        <w:t>Из вершины 3 есть рёбра:</w:t>
       </w:r>
     </w:p>
     <w:p>
@@ -13114,7 +13173,32 @@
           <w:b w:val="false"/>
           <w:bCs w:val="false"/>
         </w:rPr>
-        <w:t>dist[3] = min(∞, 47 + 11) = 58</w:t>
+        <w:t>в вершину 2 с весом 59</w:t>
+      </w:r>
+    </w:p>
+    <w:p>
+      <w:pPr>
+        <w:pStyle w:val="Normal"/>
+        <w:numPr>
+          <w:ilvl w:val="0"/>
+          <w:numId w:val="8"/>
+        </w:numPr>
+        <w:tabs>
+          <w:tab w:val="clear" w:pos="708"/>
+          <w:tab w:val="left" w:pos="0" w:leader="none"/>
+        </w:tabs>
+        <w:ind w:firstLine="709" w:left="0"/>
+        <w:rPr>
+          <w:b w:val="false"/>
+          <w:bCs w:val="false"/>
+        </w:rPr>
+      </w:pPr>
+      <w:r>
+        <w:rPr>
+          <w:b w:val="false"/>
+          <w:bCs w:val="false"/>
+        </w:rPr>
+        <w:t>в вершину 4 с весом 27 (вершина 4 уже посещена)</w:t>
       </w:r>
     </w:p>
     <w:p>
@@ -13128,62 +13212,14 @@
           <w:b w:val="false"/>
           <w:bCs w:val="false"/>
         </w:rPr>
-        <w:t>Текущие расстояния</w:t>
-      </w:r>
-      <w:r>
-        <w:rPr>
-          <w:b w:val="false"/>
-          <w:bCs w:val="false"/>
-        </w:rPr>
-        <w:t>: [0, ∞, ∞, 58, 47]</w:t>
-        <w:br/>
-      </w:r>
-      <w:r>
-        <w:rPr>
-          <w:rStyle w:val="Strong"/>
-          <w:b w:val="false"/>
-          <w:bCs w:val="false"/>
-        </w:rPr>
-        <w:t>Следующая вершина</w:t>
-      </w:r>
-      <w:r>
-        <w:rPr>
-          <w:b w:val="false"/>
-          <w:bCs w:val="false"/>
-        </w:rPr>
-        <w:t>: вершина 3 (наименьшее расстояние среди непосещённых)</w:t>
-      </w:r>
-    </w:p>
-    <w:p>
-      <w:pPr>
-        <w:pStyle w:val="Normal"/>
-        <w:rPr>
-          <w:b w:val="false"/>
-          <w:bCs w:val="false"/>
-        </w:rPr>
-      </w:pPr>
-      <w:r>
-        <w:rPr>
-          <w:b w:val="false"/>
-          <w:bCs w:val="false"/>
-        </w:rPr>
-        <w:t>Шаг 3: Обрабатываем вершину 3</w:t>
-      </w:r>
-    </w:p>
-    <w:p>
-      <w:pPr>
-        <w:pStyle w:val="Normal"/>
-        <w:rPr>
-          <w:b w:val="false"/>
-          <w:bCs w:val="false"/>
-        </w:rPr>
-      </w:pPr>
-      <w:r>
-        <w:rPr>
-          <w:b w:val="false"/>
-          <w:bCs w:val="false"/>
-        </w:rPr>
-        <w:t>Из вершины 3 есть рёбра:</w:t>
+        <w:t>Обновляем расстояния</w:t>
+      </w:r>
+      <w:r>
+        <w:rPr>
+          <w:b w:val="false"/>
+          <w:bCs w:val="false"/>
+        </w:rPr>
+        <w:t>:</w:t>
       </w:r>
     </w:p>
     <w:p>
@@ -13208,32 +13244,7 @@
           <w:b w:val="false"/>
           <w:bCs w:val="false"/>
         </w:rPr>
-        <w:t>в вершину 2 с весом 59</w:t>
-      </w:r>
-    </w:p>
-    <w:p>
-      <w:pPr>
-        <w:pStyle w:val="Normal"/>
-        <w:numPr>
-          <w:ilvl w:val="0"/>
-          <w:numId w:val="9"/>
-        </w:numPr>
-        <w:tabs>
-          <w:tab w:val="clear" w:pos="708"/>
-          <w:tab w:val="left" w:pos="0" w:leader="none"/>
-        </w:tabs>
-        <w:ind w:firstLine="709" w:left="0"/>
-        <w:rPr>
-          <w:b w:val="false"/>
-          <w:bCs w:val="false"/>
-        </w:rPr>
-      </w:pPr>
-      <w:r>
-        <w:rPr>
-          <w:b w:val="false"/>
-          <w:bCs w:val="false"/>
-        </w:rPr>
-        <w:t>в вершину 4 с весом 27 (вершина 4 уже посещена)</w:t>
+        <w:t>dist[2] = min(∞, 58 + 59) = 117</w:t>
       </w:r>
     </w:p>
     <w:p>
@@ -13247,14 +13258,62 @@
           <w:b w:val="false"/>
           <w:bCs w:val="false"/>
         </w:rPr>
-        <w:t>Обновляем расстояния</w:t>
-      </w:r>
-      <w:r>
-        <w:rPr>
-          <w:b w:val="false"/>
-          <w:bCs w:val="false"/>
-        </w:rPr>
-        <w:t>:</w:t>
+        <w:t>Текущие расстояния</w:t>
+      </w:r>
+      <w:r>
+        <w:rPr>
+          <w:b w:val="false"/>
+          <w:bCs w:val="false"/>
+        </w:rPr>
+        <w:t>: [0, ∞, 117, 58, 47]</w:t>
+        <w:br/>
+      </w:r>
+      <w:r>
+        <w:rPr>
+          <w:rStyle w:val="Strong"/>
+          <w:b w:val="false"/>
+          <w:bCs w:val="false"/>
+        </w:rPr>
+        <w:t>Следующая вершина</w:t>
+      </w:r>
+      <w:r>
+        <w:rPr>
+          <w:b w:val="false"/>
+          <w:bCs w:val="false"/>
+        </w:rPr>
+        <w:t>: вершина 2 (наименьшее расстояние среди непосещённых)</w:t>
+      </w:r>
+    </w:p>
+    <w:p>
+      <w:pPr>
+        <w:pStyle w:val="Normal"/>
+        <w:rPr>
+          <w:b w:val="false"/>
+          <w:bCs w:val="false"/>
+        </w:rPr>
+      </w:pPr>
+      <w:r>
+        <w:rPr>
+          <w:b w:val="false"/>
+          <w:bCs w:val="false"/>
+        </w:rPr>
+        <w:t>Шаг 4: Обрабатываем вершину 2</w:t>
+      </w:r>
+    </w:p>
+    <w:p>
+      <w:pPr>
+        <w:pStyle w:val="Normal"/>
+        <w:rPr>
+          <w:b w:val="false"/>
+          <w:bCs w:val="false"/>
+        </w:rPr>
+      </w:pPr>
+      <w:r>
+        <w:rPr>
+          <w:b w:val="false"/>
+          <w:bCs w:val="false"/>
+        </w:rPr>
+        <w:t>Из вершины 2 есть рёбра:</w:t>
       </w:r>
     </w:p>
     <w:p>
@@ -13269,86 +13328,18 @@
           <w:tab w:val="left" w:pos="0" w:leader="none"/>
         </w:tabs>
         <w:ind w:firstLine="709" w:left="0"/>
-        <w:rPr>
-          <w:b w:val="false"/>
-          <w:bCs w:val="false"/>
-        </w:rPr>
-      </w:pPr>
-      <w:r>
-        <w:rPr>
-          <w:b w:val="false"/>
-          <w:bCs w:val="false"/>
-        </w:rPr>
-        <w:t>dist[2] = min(∞, 58 + 59) = 117</w:t>
-      </w:r>
-    </w:p>
-    <w:p>
-      <w:pPr>
-        <w:pStyle w:val="Normal"/>
-        <w:rPr/>
-      </w:pPr>
-      <w:r>
-        <w:rPr>
-          <w:rStyle w:val="Strong"/>
-          <w:b w:val="false"/>
-          <w:bCs w:val="false"/>
-        </w:rPr>
-        <w:t>Текущие расстояния</w:t>
-      </w:r>
-      <w:r>
-        <w:rPr>
-          <w:b w:val="false"/>
-          <w:bCs w:val="false"/>
-        </w:rPr>
-        <w:t>: [0, ∞, 117, 58, 47]</w:t>
-        <w:br/>
-      </w:r>
-      <w:r>
-        <w:rPr>
-          <w:rStyle w:val="Strong"/>
-          <w:b w:val="false"/>
-          <w:bCs w:val="false"/>
-        </w:rPr>
-        <w:t>Следующая вершина</w:t>
-      </w:r>
-      <w:r>
-        <w:rPr>
-          <w:b w:val="false"/>
-          <w:bCs w:val="false"/>
-        </w:rPr>
-        <w:t>: вершина 2 (наименьшее расстояние среди непосещённых)</w:t>
-      </w:r>
-    </w:p>
-    <w:p>
-      <w:pPr>
-        <w:pStyle w:val="Normal"/>
-        <w:rPr>
-          <w:b w:val="false"/>
-          <w:bCs w:val="false"/>
-        </w:rPr>
-      </w:pPr>
-      <w:r>
-        <w:rPr>
-          <w:b w:val="false"/>
-          <w:bCs w:val="false"/>
-        </w:rPr>
-        <w:t>Шаг 4: Обрабатываем вершину 2</w:t>
-      </w:r>
-    </w:p>
-    <w:p>
-      <w:pPr>
-        <w:pStyle w:val="Normal"/>
-        <w:rPr>
-          <w:b w:val="false"/>
-          <w:bCs w:val="false"/>
-        </w:rPr>
-      </w:pPr>
-      <w:r>
-        <w:rPr>
-          <w:b w:val="false"/>
-          <w:bCs w:val="false"/>
-        </w:rPr>
-        <w:t>Из вершины 2 есть рёбра:</w:t>
+        <w:rPr/>
+      </w:pPr>
+      <w:r>
+        <w:rPr>
+          <w:b w:val="false"/>
+          <w:bCs w:val="false"/>
+        </w:rPr>
+        <w:t>в вершину 0 с весом 90 (вершина 0 у</w:t>
+      </w:r>
+      <w:r>
+        <w:rPr/>
+        <w:t>же посещена)</w:t>
       </w:r>
     </w:p>
     <w:p>
@@ -13356,33 +13347,7 @@
         <w:pStyle w:val="Normal"/>
         <w:numPr>
           <w:ilvl w:val="0"/>
-          <w:numId w:val="11"/>
-        </w:numPr>
-        <w:tabs>
-          <w:tab w:val="clear" w:pos="708"/>
-          <w:tab w:val="left" w:pos="0" w:leader="none"/>
-        </w:tabs>
-        <w:ind w:firstLine="709" w:left="0"/>
-        <w:rPr/>
-      </w:pPr>
-      <w:r>
-        <w:rPr>
-          <w:b w:val="false"/>
-          <w:bCs w:val="false"/>
-        </w:rPr>
-        <w:t>в вершину 0 с весом 90 (вершина 0 у</w:t>
-      </w:r>
-      <w:r>
-        <w:rPr/>
-        <w:t>же посещена)</w:t>
-      </w:r>
-    </w:p>
-    <w:p>
-      <w:pPr>
-        <w:pStyle w:val="Normal"/>
-        <w:numPr>
-          <w:ilvl w:val="0"/>
-          <w:numId w:val="11"/>
+          <w:numId w:val="10"/>
         </w:numPr>
         <w:tabs>
           <w:tab w:val="clear" w:pos="708"/>
@@ -13953,7 +13918,7 @@
         <w:pStyle w:val="Normal"/>
         <w:numPr>
           <w:ilvl w:val="0"/>
-          <w:numId w:val="12"/>
+          <w:numId w:val="11"/>
         </w:numPr>
         <w:tabs>
           <w:tab w:val="clear" w:pos="708"/>
@@ -13976,6 +13941,68 @@
           <w:bCs w:val="false"/>
         </w:rPr>
         <w:t>: [0, ∞, ∞, ∞]</w:t>
+      </w:r>
+    </w:p>
+    <w:p>
+      <w:pPr>
+        <w:pStyle w:val="Normal"/>
+        <w:numPr>
+          <w:ilvl w:val="0"/>
+          <w:numId w:val="11"/>
+        </w:numPr>
+        <w:tabs>
+          <w:tab w:val="clear" w:pos="708"/>
+          <w:tab w:val="left" w:pos="0" w:leader="none"/>
+        </w:tabs>
+        <w:ind w:firstLine="709" w:left="0"/>
+        <w:rPr/>
+      </w:pPr>
+      <w:r>
+        <w:rPr>
+          <w:rStyle w:val="Strong"/>
+          <w:b w:val="false"/>
+          <w:bCs w:val="false"/>
+        </w:rPr>
+        <w:t>Текущая вершина</w:t>
+      </w:r>
+      <w:r>
+        <w:rPr>
+          <w:b w:val="false"/>
+          <w:bCs w:val="false"/>
+        </w:rPr>
+        <w:t>: 0</w:t>
+      </w:r>
+    </w:p>
+    <w:p>
+      <w:pPr>
+        <w:pStyle w:val="Normal"/>
+        <w:rPr>
+          <w:b w:val="false"/>
+          <w:bCs w:val="false"/>
+        </w:rPr>
+      </w:pPr>
+      <w:r>
+        <w:rPr>
+          <w:b w:val="false"/>
+          <w:bCs w:val="false"/>
+        </w:rPr>
+        <w:t>Шаг 1: Обрабатываем вершину 0</w:t>
+      </w:r>
+    </w:p>
+    <w:p>
+      <w:pPr>
+        <w:pStyle w:val="Normal"/>
+        <w:rPr>
+          <w:b w:val="false"/>
+          <w:bCs w:val="false"/>
+        </w:rPr>
+      </w:pPr>
+      <w:r>
+        <w:rPr>
+          <w:b w:val="false"/>
+          <w:bCs w:val="false"/>
+        </w:rPr>
+        <w:t>Из вершины 0 есть рёбра:</w:t>
       </w:r>
     </w:p>
     <w:p>
@@ -13990,6 +14017,47 @@
           <w:tab w:val="left" w:pos="0" w:leader="none"/>
         </w:tabs>
         <w:ind w:firstLine="709" w:left="0"/>
+        <w:rPr>
+          <w:b w:val="false"/>
+          <w:bCs w:val="false"/>
+        </w:rPr>
+      </w:pPr>
+      <w:r>
+        <w:rPr>
+          <w:b w:val="false"/>
+          <w:bCs w:val="false"/>
+        </w:rPr>
+        <w:t>в вершину 1 с весом 89</w:t>
+      </w:r>
+    </w:p>
+    <w:p>
+      <w:pPr>
+        <w:pStyle w:val="Normal"/>
+        <w:numPr>
+          <w:ilvl w:val="0"/>
+          <w:numId w:val="12"/>
+        </w:numPr>
+        <w:tabs>
+          <w:tab w:val="clear" w:pos="708"/>
+          <w:tab w:val="left" w:pos="0" w:leader="none"/>
+        </w:tabs>
+        <w:ind w:firstLine="709" w:left="0"/>
+        <w:rPr>
+          <w:b w:val="false"/>
+          <w:bCs w:val="false"/>
+        </w:rPr>
+      </w:pPr>
+      <w:r>
+        <w:rPr>
+          <w:b w:val="false"/>
+          <w:bCs w:val="false"/>
+        </w:rPr>
+        <w:t>в вершину 2 с весом 89</w:t>
+      </w:r>
+    </w:p>
+    <w:p>
+      <w:pPr>
+        <w:pStyle w:val="Normal"/>
         <w:rPr/>
       </w:pPr>
       <w:r>
@@ -13998,46 +14066,14 @@
           <w:b w:val="false"/>
           <w:bCs w:val="false"/>
         </w:rPr>
-        <w:t>Текущая вершина</w:t>
-      </w:r>
-      <w:r>
-        <w:rPr>
-          <w:b w:val="false"/>
-          <w:bCs w:val="false"/>
-        </w:rPr>
-        <w:t>: 0</w:t>
-      </w:r>
-    </w:p>
-    <w:p>
-      <w:pPr>
-        <w:pStyle w:val="Normal"/>
-        <w:rPr>
-          <w:b w:val="false"/>
-          <w:bCs w:val="false"/>
-        </w:rPr>
-      </w:pPr>
-      <w:r>
-        <w:rPr>
-          <w:b w:val="false"/>
-          <w:bCs w:val="false"/>
-        </w:rPr>
-        <w:t>Шаг 1: Обрабатываем вершину 0</w:t>
-      </w:r>
-    </w:p>
-    <w:p>
-      <w:pPr>
-        <w:pStyle w:val="Normal"/>
-        <w:rPr>
-          <w:b w:val="false"/>
-          <w:bCs w:val="false"/>
-        </w:rPr>
-      </w:pPr>
-      <w:r>
-        <w:rPr>
-          <w:b w:val="false"/>
-          <w:bCs w:val="false"/>
-        </w:rPr>
-        <w:t>Из вершины 0 есть рёбра:</w:t>
+        <w:t>Обновляем расстояния</w:t>
+      </w:r>
+      <w:r>
+        <w:rPr>
+          <w:b w:val="false"/>
+          <w:bCs w:val="false"/>
+        </w:rPr>
+        <w:t>:</w:t>
       </w:r>
     </w:p>
     <w:p>
@@ -14062,7 +14098,7 @@
           <w:b w:val="false"/>
           <w:bCs w:val="false"/>
         </w:rPr>
-        <w:t>в вершину 1 с весом 89</w:t>
+        <w:t>dist[1] = min(∞, 0 + 89) = 89</w:t>
       </w:r>
     </w:p>
     <w:p>
@@ -14087,7 +14123,7 @@
           <w:b w:val="false"/>
           <w:bCs w:val="false"/>
         </w:rPr>
-        <w:t>в вершину 2 с весом 89</w:t>
+        <w:t>dist[2] = min(∞, 0 + 89) = 89</w:t>
       </w:r>
     </w:p>
     <w:p>
@@ -14101,14 +14137,56 @@
           <w:b w:val="false"/>
           <w:bCs w:val="false"/>
         </w:rPr>
-        <w:t>Обновляем расстояния</w:t>
-      </w:r>
-      <w:r>
-        <w:rPr>
-          <w:b w:val="false"/>
-          <w:bCs w:val="false"/>
-        </w:rPr>
-        <w:t>:</w:t>
+        <w:t>Текущие расстояния</w:t>
+      </w:r>
+      <w:r>
+        <w:rPr>
+          <w:b w:val="false"/>
+          <w:bCs w:val="false"/>
+        </w:rPr>
+        <w:t>: [0, 89, 89, ∞]</w:t>
+        <w:br/>
+      </w:r>
+      <w:r>
+        <w:rPr>
+          <w:rStyle w:val="Strong"/>
+          <w:b w:val="false"/>
+          <w:bCs w:val="false"/>
+        </w:rPr>
+        <w:t>Следующая вершина</w:t>
+      </w:r>
+      <w:r>
+        <w:rPr>
+          <w:b w:val="false"/>
+          <w:bCs w:val="false"/>
+        </w:rPr>
+        <w:t>: вершина 1 или 2 (одинаковое расстояние, выберем 1)</w:t>
+      </w:r>
+    </w:p>
+    <w:p>
+      <w:pPr>
+        <w:pStyle w:val="Normal"/>
+        <w:rPr>
+          <w:b w:val="false"/>
+          <w:bCs w:val="false"/>
+        </w:rPr>
+      </w:pPr>
+      <w:r>
+        <w:rPr>
+          <w:b w:val="false"/>
+          <w:bCs w:val="false"/>
+        </w:rPr>
+        <w:t>Шаг 2: Обрабатываем вершину 1</w:t>
+      </w:r>
+    </w:p>
+    <w:p>
+      <w:pPr>
+        <w:pStyle w:val="Normal"/>
+        <w:rPr/>
+      </w:pPr>
+      <w:r>
+        <w:rPr/>
+        <w:t>Из вершины 1 есть рёбра:</w:t>
       </w:r>
     </w:p>
     <w:p>
@@ -14123,17 +14201,11 @@
           <w:tab w:val="left" w:pos="0" w:leader="none"/>
         </w:tabs>
         <w:ind w:firstLine="709" w:left="0"/>
-        <w:rPr>
-          <w:b w:val="false"/>
-          <w:bCs w:val="false"/>
-        </w:rPr>
-      </w:pPr>
-      <w:r>
-        <w:rPr>
-          <w:b w:val="false"/>
-          <w:bCs w:val="false"/>
-        </w:rPr>
-        <w:t>dist[1] = min(∞, 0 + 89) = 89</w:t>
+        <w:rPr/>
+      </w:pPr>
+      <w:r>
+        <w:rPr/>
+        <w:t>в вершину 0 с весом 89 (вершина 0 уже посещена)</w:t>
       </w:r>
     </w:p>
     <w:p>
@@ -14148,17 +14220,43 @@
           <w:tab w:val="left" w:pos="0" w:leader="none"/>
         </w:tabs>
         <w:ind w:firstLine="709" w:left="0"/>
-        <w:rPr>
-          <w:b w:val="false"/>
-          <w:bCs w:val="false"/>
-        </w:rPr>
-      </w:pPr>
-      <w:r>
-        <w:rPr>
-          <w:b w:val="false"/>
-          <w:bCs w:val="false"/>
-        </w:rPr>
-        <w:t>dist[2] = min(∞, 0 + 89) = 89</w:t>
+        <w:rPr/>
+      </w:pPr>
+      <w:r>
+        <w:rPr/>
+        <w:t>в</w:t>
+      </w:r>
+      <w:r>
+        <w:rPr>
+          <w:b w:val="false"/>
+          <w:bCs w:val="false"/>
+        </w:rPr>
+        <w:t xml:space="preserve"> вершину 2 с весом 91</w:t>
+      </w:r>
+    </w:p>
+    <w:p>
+      <w:pPr>
+        <w:pStyle w:val="Normal"/>
+        <w:numPr>
+          <w:ilvl w:val="0"/>
+          <w:numId w:val="14"/>
+        </w:numPr>
+        <w:tabs>
+          <w:tab w:val="clear" w:pos="708"/>
+          <w:tab w:val="left" w:pos="0" w:leader="none"/>
+        </w:tabs>
+        <w:ind w:firstLine="709" w:left="0"/>
+        <w:rPr>
+          <w:b w:val="false"/>
+          <w:bCs w:val="false"/>
+        </w:rPr>
+      </w:pPr>
+      <w:r>
+        <w:rPr>
+          <w:b w:val="false"/>
+          <w:bCs w:val="false"/>
+        </w:rPr>
+        <w:t>в вершину 3 с весом 35</w:t>
       </w:r>
     </w:p>
     <w:p>
@@ -14172,56 +14270,14 @@
           <w:b w:val="false"/>
           <w:bCs w:val="false"/>
         </w:rPr>
-        <w:t>Текущие расстояния</w:t>
-      </w:r>
-      <w:r>
-        <w:rPr>
-          <w:b w:val="false"/>
-          <w:bCs w:val="false"/>
-        </w:rPr>
-        <w:t>: [0, 89, 89, ∞]</w:t>
-        <w:br/>
-      </w:r>
-      <w:r>
-        <w:rPr>
-          <w:rStyle w:val="Strong"/>
-          <w:b w:val="false"/>
-          <w:bCs w:val="false"/>
-        </w:rPr>
-        <w:t>Следующая вершина</w:t>
-      </w:r>
-      <w:r>
-        <w:rPr>
-          <w:b w:val="false"/>
-          <w:bCs w:val="false"/>
-        </w:rPr>
-        <w:t>: вершина 1 или 2 (одинаковое расстояние, выберем 1)</w:t>
-      </w:r>
-    </w:p>
-    <w:p>
-      <w:pPr>
-        <w:pStyle w:val="Normal"/>
-        <w:rPr>
-          <w:b w:val="false"/>
-          <w:bCs w:val="false"/>
-        </w:rPr>
-      </w:pPr>
-      <w:r>
-        <w:rPr>
-          <w:b w:val="false"/>
-          <w:bCs w:val="false"/>
-        </w:rPr>
-        <w:t>Шаг 2: Обрабатываем вершину 1</w:t>
-      </w:r>
-    </w:p>
-    <w:p>
-      <w:pPr>
-        <w:pStyle w:val="Normal"/>
-        <w:rPr/>
-      </w:pPr>
-      <w:r>
-        <w:rPr/>
-        <w:t>Из вершины 1 есть рёбра:</w:t>
+        <w:t>Обновляем расстояния</w:t>
+      </w:r>
+      <w:r>
+        <w:rPr>
+          <w:b w:val="false"/>
+          <w:bCs w:val="false"/>
+        </w:rPr>
+        <w:t>:</w:t>
       </w:r>
     </w:p>
     <w:p>
@@ -14236,11 +14292,17 @@
           <w:tab w:val="left" w:pos="0" w:leader="none"/>
         </w:tabs>
         <w:ind w:firstLine="709" w:left="0"/>
-        <w:rPr/>
-      </w:pPr>
-      <w:r>
-        <w:rPr/>
-        <w:t>в вершину 0 с весом 89 (вершина 0 уже посещена)</w:t>
+        <w:rPr>
+          <w:b w:val="false"/>
+          <w:bCs w:val="false"/>
+        </w:rPr>
+      </w:pPr>
+      <w:r>
+        <w:rPr>
+          <w:b w:val="false"/>
+          <w:bCs w:val="false"/>
+        </w:rPr>
+        <w:t>dist[2] = min(89, 89 + 91) = 89 (не изменилось)</w:t>
       </w:r>
     </w:p>
     <w:p>
@@ -14255,43 +14317,17 @@
           <w:tab w:val="left" w:pos="0" w:leader="none"/>
         </w:tabs>
         <w:ind w:firstLine="709" w:left="0"/>
-        <w:rPr/>
-      </w:pPr>
-      <w:r>
-        <w:rPr/>
-        <w:t>в</w:t>
-      </w:r>
-      <w:r>
-        <w:rPr>
-          <w:b w:val="false"/>
-          <w:bCs w:val="false"/>
-        </w:rPr>
-        <w:t xml:space="preserve"> вершину 2 с весом 91</w:t>
-      </w:r>
-    </w:p>
-    <w:p>
-      <w:pPr>
-        <w:pStyle w:val="Normal"/>
-        <w:numPr>
-          <w:ilvl w:val="0"/>
-          <w:numId w:val="15"/>
-        </w:numPr>
-        <w:tabs>
-          <w:tab w:val="clear" w:pos="708"/>
-          <w:tab w:val="left" w:pos="0" w:leader="none"/>
-        </w:tabs>
-        <w:ind w:firstLine="709" w:left="0"/>
-        <w:rPr>
-          <w:b w:val="false"/>
-          <w:bCs w:val="false"/>
-        </w:rPr>
-      </w:pPr>
-      <w:r>
-        <w:rPr>
-          <w:b w:val="false"/>
-          <w:bCs w:val="false"/>
-        </w:rPr>
-        <w:t>в вершину 3 с весом 35</w:t>
+        <w:rPr>
+          <w:b w:val="false"/>
+          <w:bCs w:val="false"/>
+        </w:rPr>
+      </w:pPr>
+      <w:r>
+        <w:rPr>
+          <w:b w:val="false"/>
+          <w:bCs w:val="false"/>
+        </w:rPr>
+        <w:t>dist[3] = min(∞, 89 + 35) = 124</w:t>
       </w:r>
     </w:p>
     <w:p>
@@ -14305,14 +14341,62 @@
           <w:b w:val="false"/>
           <w:bCs w:val="false"/>
         </w:rPr>
-        <w:t>Обновляем расстояния</w:t>
-      </w:r>
-      <w:r>
-        <w:rPr>
-          <w:b w:val="false"/>
-          <w:bCs w:val="false"/>
-        </w:rPr>
-        <w:t>:</w:t>
+        <w:t>Текущие расстояния</w:t>
+      </w:r>
+      <w:r>
+        <w:rPr>
+          <w:b w:val="false"/>
+          <w:bCs w:val="false"/>
+        </w:rPr>
+        <w:t>: [0, 89, 89, 124]</w:t>
+        <w:br/>
+      </w:r>
+      <w:r>
+        <w:rPr>
+          <w:rStyle w:val="Strong"/>
+          <w:b w:val="false"/>
+          <w:bCs w:val="false"/>
+        </w:rPr>
+        <w:t>Следующая вершина</w:t>
+      </w:r>
+      <w:r>
+        <w:rPr>
+          <w:b w:val="false"/>
+          <w:bCs w:val="false"/>
+        </w:rPr>
+        <w:t>: вершина 2 (наименьшее расстояние среди непосещённых)</w:t>
+      </w:r>
+    </w:p>
+    <w:p>
+      <w:pPr>
+        <w:pStyle w:val="Normal"/>
+        <w:rPr>
+          <w:b w:val="false"/>
+          <w:bCs w:val="false"/>
+        </w:rPr>
+      </w:pPr>
+      <w:r>
+        <w:rPr>
+          <w:b w:val="false"/>
+          <w:bCs w:val="false"/>
+        </w:rPr>
+        <w:t>Шаг 3: Обрабатываем вершину 2</w:t>
+      </w:r>
+    </w:p>
+    <w:p>
+      <w:pPr>
+        <w:pStyle w:val="Normal"/>
+        <w:rPr>
+          <w:b w:val="false"/>
+          <w:bCs w:val="false"/>
+        </w:rPr>
+      </w:pPr>
+      <w:r>
+        <w:rPr>
+          <w:b w:val="false"/>
+          <w:bCs w:val="false"/>
+        </w:rPr>
+        <w:t>Из вершины 2 есть рёбра:</w:t>
       </w:r>
     </w:p>
     <w:p>
@@ -14337,7 +14421,7 @@
           <w:b w:val="false"/>
           <w:bCs w:val="false"/>
         </w:rPr>
-        <w:t>dist[2] = min(89, 89 + 91) = 89 (не изменилось)</w:t>
+        <w:t>в вершину 0 с весом 89 (вершина 0 уже посещена)</w:t>
       </w:r>
     </w:p>
     <w:p>
@@ -14362,7 +14446,7 @@
           <w:b w:val="false"/>
           <w:bCs w:val="false"/>
         </w:rPr>
-        <w:t>dist[3] = min(∞, 89 + 35) = 124</w:t>
+        <w:t>в вершину 1 с весом 91 (вершина 1 уже посещена)</w:t>
       </w:r>
     </w:p>
     <w:p>
@@ -14399,39 +14483,39 @@
           <w:b w:val="false"/>
           <w:bCs w:val="false"/>
         </w:rPr>
-        <w:t>: вершина 2 (наименьшее расстояние среди непосещённых)</w:t>
-      </w:r>
-    </w:p>
-    <w:p>
-      <w:pPr>
-        <w:pStyle w:val="Normal"/>
-        <w:rPr>
-          <w:b w:val="false"/>
-          <w:bCs w:val="false"/>
-        </w:rPr>
-      </w:pPr>
-      <w:r>
-        <w:rPr>
-          <w:b w:val="false"/>
-          <w:bCs w:val="false"/>
-        </w:rPr>
-        <w:t>Шаг 3: Обрабатываем вершину 2</w:t>
-      </w:r>
-    </w:p>
-    <w:p>
-      <w:pPr>
-        <w:pStyle w:val="Normal"/>
-        <w:rPr>
-          <w:b w:val="false"/>
-          <w:bCs w:val="false"/>
-        </w:rPr>
-      </w:pPr>
-      <w:r>
-        <w:rPr>
-          <w:b w:val="false"/>
-          <w:bCs w:val="false"/>
-        </w:rPr>
-        <w:t>Из вершины 2 есть рёбра:</w:t>
+        <w:t>: вершина 3</w:t>
+      </w:r>
+    </w:p>
+    <w:p>
+      <w:pPr>
+        <w:pStyle w:val="Normal"/>
+        <w:rPr>
+          <w:b w:val="false"/>
+          <w:bCs w:val="false"/>
+        </w:rPr>
+      </w:pPr>
+      <w:r>
+        <w:rPr>
+          <w:b w:val="false"/>
+          <w:bCs w:val="false"/>
+        </w:rPr>
+        <w:t>Шаг 4: Обрабатываем вершину 3</w:t>
+      </w:r>
+    </w:p>
+    <w:p>
+      <w:pPr>
+        <w:pStyle w:val="Normal"/>
+        <w:rPr>
+          <w:b w:val="false"/>
+          <w:bCs w:val="false"/>
+        </w:rPr>
+      </w:pPr>
+      <w:r>
+        <w:rPr>
+          <w:b w:val="false"/>
+          <w:bCs w:val="false"/>
+        </w:rPr>
+        <w:t>Из вершины 3 есть рёбра:</w:t>
       </w:r>
     </w:p>
     <w:p>
@@ -14456,32 +14540,7 @@
           <w:b w:val="false"/>
           <w:bCs w:val="false"/>
         </w:rPr>
-        <w:t>в вершину 0 с весом 89 (вершина 0 уже посещена)</w:t>
-      </w:r>
-    </w:p>
-    <w:p>
-      <w:pPr>
-        <w:pStyle w:val="Normal"/>
-        <w:numPr>
-          <w:ilvl w:val="0"/>
-          <w:numId w:val="17"/>
-        </w:numPr>
-        <w:tabs>
-          <w:tab w:val="clear" w:pos="708"/>
-          <w:tab w:val="left" w:pos="0" w:leader="none"/>
-        </w:tabs>
-        <w:ind w:firstLine="709" w:left="0"/>
-        <w:rPr>
-          <w:b w:val="false"/>
-          <w:bCs w:val="false"/>
-        </w:rPr>
-      </w:pPr>
-      <w:r>
-        <w:rPr>
-          <w:b w:val="false"/>
-          <w:bCs w:val="false"/>
-        </w:rPr>
-        <w:t>в вершину 1 с весом 91 (вершина 1 уже посещена)</w:t>
+        <w:t>в вершину 1 с весом 35 (вершина 1 уже посещена)</w:t>
       </w:r>
     </w:p>
     <w:p>
@@ -14504,53 +14563,60 @@
         </w:rPr>
         <w:t>: [0, 89, 89, 124]</w:t>
         <w:br/>
-      </w:r>
+        <w:t>Результат:</w:t>
+      </w:r>
+    </w:p>
+    <w:p>
+      <w:pPr>
+        <w:pStyle w:val="Normal"/>
+        <w:rPr/>
+      </w:pPr>
       <w:r>
         <w:rPr>
           <w:rStyle w:val="Strong"/>
           <w:b w:val="false"/>
           <w:bCs w:val="false"/>
         </w:rPr>
-        <w:t>Следующая вершина</w:t>
-      </w:r>
-      <w:r>
-        <w:rPr>
-          <w:b w:val="false"/>
-          <w:bCs w:val="false"/>
-        </w:rPr>
-        <w:t>: вершина 3</w:t>
-      </w:r>
-    </w:p>
-    <w:p>
-      <w:pPr>
-        <w:pStyle w:val="Normal"/>
-        <w:rPr>
-          <w:b w:val="false"/>
-          <w:bCs w:val="false"/>
-        </w:rPr>
-      </w:pPr>
-      <w:r>
-        <w:rPr>
-          <w:b w:val="false"/>
-          <w:bCs w:val="false"/>
-        </w:rPr>
-        <w:t>Шаг 4: Обрабатываем вершину 3</w:t>
-      </w:r>
-    </w:p>
-    <w:p>
-      <w:pPr>
-        <w:pStyle w:val="Normal"/>
-        <w:rPr>
-          <w:b w:val="false"/>
-          <w:bCs w:val="false"/>
-        </w:rPr>
-      </w:pPr>
-      <w:r>
-        <w:rPr>
-          <w:b w:val="false"/>
-          <w:bCs w:val="false"/>
-        </w:rPr>
-        <w:t>Из вершины 3 есть рёбра:</w:t>
+        <w:t>Кратчайшее расстояние из 0 в 3</w:t>
+      </w:r>
+      <w:r>
+        <w:rPr>
+          <w:b w:val="false"/>
+          <w:bCs w:val="false"/>
+        </w:rPr>
+        <w:t>: 124</w:t>
+        <w:br/>
+      </w:r>
+      <w:r>
+        <w:rPr>
+          <w:rStyle w:val="Strong"/>
+          <w:b w:val="false"/>
+          <w:bCs w:val="false"/>
+        </w:rPr>
+        <w:t>Путь</w:t>
+      </w:r>
+      <w:r>
+        <w:rPr>
+          <w:b w:val="false"/>
+          <w:bCs w:val="false"/>
+        </w:rPr>
+        <w:t>: 0 → 1 → 3</w:t>
+      </w:r>
+    </w:p>
+    <w:p>
+      <w:pPr>
+        <w:pStyle w:val="Normal"/>
+        <w:rPr>
+          <w:b w:val="false"/>
+          <w:bCs w:val="false"/>
+        </w:rPr>
+      </w:pPr>
+      <w:r>
+        <w:rPr>
+          <w:b w:val="false"/>
+          <w:bCs w:val="false"/>
+        </w:rPr>
+        <w:t>Восстановление пути:</w:t>
       </w:r>
     </w:p>
     <w:p>
@@ -14575,83 +14641,7 @@
           <w:b w:val="false"/>
           <w:bCs w:val="false"/>
         </w:rPr>
-        <w:t>в вершину 1 с весом 35 (вершина 1 уже посещена)</w:t>
-      </w:r>
-    </w:p>
-    <w:p>
-      <w:pPr>
-        <w:pStyle w:val="Normal"/>
-        <w:rPr/>
-      </w:pPr>
-      <w:r>
-        <w:rPr>
-          <w:rStyle w:val="Strong"/>
-          <w:b w:val="false"/>
-          <w:bCs w:val="false"/>
-        </w:rPr>
-        <w:t>Текущие расстояния</w:t>
-      </w:r>
-      <w:r>
-        <w:rPr>
-          <w:b w:val="false"/>
-          <w:bCs w:val="false"/>
-        </w:rPr>
-        <w:t>: [0, 89, 89, 124]</w:t>
-        <w:br/>
-        <w:t>Результат:</w:t>
-      </w:r>
-    </w:p>
-    <w:p>
-      <w:pPr>
-        <w:pStyle w:val="Normal"/>
-        <w:rPr/>
-      </w:pPr>
-      <w:r>
-        <w:rPr>
-          <w:rStyle w:val="Strong"/>
-          <w:b w:val="false"/>
-          <w:bCs w:val="false"/>
-        </w:rPr>
-        <w:t>Кратчайшее расстояние из 0 в 3</w:t>
-      </w:r>
-      <w:r>
-        <w:rPr>
-          <w:b w:val="false"/>
-          <w:bCs w:val="false"/>
-        </w:rPr>
-        <w:t>: 124</w:t>
-        <w:br/>
-      </w:r>
-      <w:r>
-        <w:rPr>
-          <w:rStyle w:val="Strong"/>
-          <w:b w:val="false"/>
-          <w:bCs w:val="false"/>
-        </w:rPr>
-        <w:t>Путь</w:t>
-      </w:r>
-      <w:r>
-        <w:rPr>
-          <w:b w:val="false"/>
-          <w:bCs w:val="false"/>
-        </w:rPr>
-        <w:t>: 0 → 1 → 3</w:t>
-      </w:r>
-    </w:p>
-    <w:p>
-      <w:pPr>
-        <w:pStyle w:val="Normal"/>
-        <w:rPr>
-          <w:b w:val="false"/>
-          <w:bCs w:val="false"/>
-        </w:rPr>
-      </w:pPr>
-      <w:r>
-        <w:rPr>
-          <w:b w:val="false"/>
-          <w:bCs w:val="false"/>
-        </w:rPr>
-        <w:t>Восстановление пути:</w:t>
+        <w:t>Из вершины 3 пришли из вершины 1 (124 - 35 = 89)</w:t>
       </w:r>
     </w:p>
     <w:p>
@@ -14659,7 +14649,7 @@
         <w:pStyle w:val="Normal"/>
         <w:numPr>
           <w:ilvl w:val="0"/>
-          <w:numId w:val="19"/>
+          <w:numId w:val="18"/>
         </w:numPr>
         <w:tabs>
           <w:tab w:val="clear" w:pos="708"/>
@@ -14676,31 +14666,6 @@
           <w:b w:val="false"/>
           <w:bCs w:val="false"/>
         </w:rPr>
-        <w:t>Из вершины 3 пришли из вершины 1 (124 - 35 = 89)</w:t>
-      </w:r>
-    </w:p>
-    <w:p>
-      <w:pPr>
-        <w:pStyle w:val="Normal"/>
-        <w:numPr>
-          <w:ilvl w:val="0"/>
-          <w:numId w:val="19"/>
-        </w:numPr>
-        <w:tabs>
-          <w:tab w:val="clear" w:pos="708"/>
-          <w:tab w:val="left" w:pos="0" w:leader="none"/>
-        </w:tabs>
-        <w:ind w:firstLine="709" w:left="0"/>
-        <w:rPr>
-          <w:b w:val="false"/>
-          <w:bCs w:val="false"/>
-        </w:rPr>
-      </w:pPr>
-      <w:r>
-        <w:rPr>
-          <w:b w:val="false"/>
-          <w:bCs w:val="false"/>
-        </w:rPr>
         <w:t>Из вершины 1 пришли из вершины 0 (89 - 89 = 0)</w:t>
       </w:r>
     </w:p>
@@ -14803,22 +14768,22 @@
           <w:rFonts w:cs="Arial"/>
         </w:rPr>
       </w:pPr>
-      <w:bookmarkStart w:id="21" w:name="__RefHeading___Toc3199_2491804379"/>
+      <w:bookmarkStart w:id="20" w:name="__RefHeading___Toc3199_2491804379"/>
+      <w:bookmarkEnd w:id="20"/>
+      <w:r>
+        <w:rPr>
+          <w:rFonts w:cs="Arial"/>
+        </w:rPr>
+        <w:t>З</w:t>
+      </w:r>
+      <w:bookmarkStart w:id="21" w:name="_Toc216821230"/>
+      <w:r>
+        <w:rPr>
+          <w:rFonts w:cs="Arial"/>
+        </w:rPr>
+        <w:t>аключение</w:t>
+      </w:r>
       <w:bookmarkEnd w:id="21"/>
-      <w:r>
-        <w:rPr>
-          <w:rFonts w:cs="Arial"/>
-        </w:rPr>
-        <w:t>З</w:t>
-      </w:r>
-      <w:bookmarkStart w:id="22" w:name="_Toc216821230"/>
-      <w:r>
-        <w:rPr>
-          <w:rFonts w:cs="Arial"/>
-        </w:rPr>
-        <w:t>аключение</w:t>
-      </w:r>
-      <w:bookmarkEnd w:id="22"/>
     </w:p>
     <w:p>
       <w:pPr>
@@ -14996,16 +14961,16 @@
           <w:rFonts w:cs="Arial"/>
         </w:rPr>
       </w:pPr>
-      <w:bookmarkStart w:id="23" w:name="__RefHeading___Toc3201_2491804379"/>
-      <w:bookmarkStart w:id="24" w:name="_Toc216821231"/>
+      <w:bookmarkStart w:id="22" w:name="__RefHeading___Toc3201_2491804379"/>
+      <w:bookmarkStart w:id="23" w:name="_Toc216821231"/>
+      <w:bookmarkEnd w:id="22"/>
+      <w:r>
+        <w:rPr>
+          <w:rFonts w:cs="Arial"/>
+        </w:rPr>
+        <w:t>Список использованных источников</w:t>
+      </w:r>
       <w:bookmarkEnd w:id="23"/>
-      <w:r>
-        <w:rPr>
-          <w:rFonts w:cs="Arial"/>
-        </w:rPr>
-        <w:t>Список использованных источников</w:t>
-      </w:r>
-      <w:bookmarkEnd w:id="24"/>
     </w:p>
     <w:p>
       <w:pPr>
@@ -15113,16 +15078,16 @@
           <w:rFonts w:cs="Arial"/>
         </w:rPr>
       </w:pPr>
-      <w:bookmarkStart w:id="25" w:name="__RefHeading___Toc3203_2491804379"/>
-      <w:bookmarkStart w:id="26" w:name="_Toc216821232"/>
+      <w:bookmarkStart w:id="24" w:name="__RefHeading___Toc3203_2491804379"/>
+      <w:bookmarkStart w:id="25" w:name="_Toc216821232"/>
+      <w:bookmarkEnd w:id="24"/>
+      <w:r>
+        <w:rPr>
+          <w:rFonts w:cs="Arial"/>
+        </w:rPr>
+        <w:t>Приложение А (Листинг программы)</w:t>
+      </w:r>
       <w:bookmarkEnd w:id="25"/>
-      <w:r>
-        <w:rPr>
-          <w:rFonts w:cs="Arial"/>
-        </w:rPr>
-        <w:t>Приложение А (Листинг программы)</w:t>
-      </w:r>
-      <w:bookmarkEnd w:id="26"/>
     </w:p>
     <w:p>
       <w:pPr>
@@ -15133,33 +15098,33 @@
           <w:shd w:fill="FFFFFF" w:val="clear"/>
         </w:rPr>
       </w:pPr>
-      <w:bookmarkStart w:id="27" w:name="__RefHeading___Toc3205_2491804379"/>
+      <w:bookmarkStart w:id="26" w:name="__RefHeading___Toc3205_2491804379"/>
+      <w:bookmarkEnd w:id="26"/>
+      <w:r>
+        <w:rPr>
+          <w:rFonts w:cs="Arial"/>
+          <w:shd w:fill="FFFFFF" w:val="clear"/>
+          <w:lang w:val="en-US"/>
+        </w:rPr>
+        <w:t>cursach</w:t>
+      </w:r>
+      <w:bookmarkStart w:id="27" w:name="_Toc216821233"/>
+      <w:r>
+        <w:rPr>
+          <w:rFonts w:cs="Arial"/>
+          <w:shd w:fill="FFFFFF" w:val="clear"/>
+        </w:rPr>
+        <w:t>.</w:t>
+      </w:r>
+      <w:r>
+        <w:rPr>
+          <w:rFonts w:cs="Arial"/>
+          <w:shd w:fill="FFFFFF" w:val="clear"/>
+          <w:lang w:val="en-US"/>
+        </w:rPr>
+        <w:t>p</w:t>
+      </w:r>
       <w:bookmarkEnd w:id="27"/>
-      <w:r>
-        <w:rPr>
-          <w:rFonts w:cs="Arial"/>
-          <w:shd w:fill="FFFFFF" w:val="clear"/>
-          <w:lang w:val="en-US"/>
-        </w:rPr>
-        <w:t>cursach</w:t>
-      </w:r>
-      <w:bookmarkStart w:id="28" w:name="_Toc216821233"/>
-      <w:r>
-        <w:rPr>
-          <w:rFonts w:cs="Arial"/>
-          <w:shd w:fill="FFFFFF" w:val="clear"/>
-        </w:rPr>
-        <w:t>.</w:t>
-      </w:r>
-      <w:r>
-        <w:rPr>
-          <w:rFonts w:cs="Arial"/>
-          <w:shd w:fill="FFFFFF" w:val="clear"/>
-          <w:lang w:val="en-US"/>
-        </w:rPr>
-        <w:t>p</w:t>
-      </w:r>
-      <w:bookmarkEnd w:id="28"/>
       <w:r>
         <w:rPr>
           <w:rFonts w:cs="Arial"/>
@@ -16465,26 +16430,26 @@
           <w:lang w:val="en-US"/>
         </w:rPr>
       </w:pPr>
-      <w:bookmarkStart w:id="29" w:name="__RefHeading___Toc3207_2491804379"/>
+      <w:bookmarkStart w:id="28" w:name="__RefHeading___Toc3207_2491804379"/>
+      <w:bookmarkEnd w:id="28"/>
+      <w:r>
+        <w:rPr>
+          <w:rFonts w:cs="Arial"/>
+          <w:shd w:fill="FFFFFF" w:val="clear"/>
+          <w:lang w:val="en-US"/>
+        </w:rPr>
+        <w:t>functions</w:t>
+      </w:r>
+      <w:bookmarkStart w:id="29" w:name="_Toc216821234"/>
+      <w:r>
+        <w:rPr>
+          <w:rFonts w:cs="Arial"/>
+          <w:shd w:fill="FFFFFF" w:val="clear"/>
+          <w:lang w:val="en-US"/>
+        </w:rPr>
+        <w:t>.</w:t>
+      </w:r>
       <w:bookmarkEnd w:id="29"/>
-      <w:r>
-        <w:rPr>
-          <w:rFonts w:cs="Arial"/>
-          <w:shd w:fill="FFFFFF" w:val="clear"/>
-          <w:lang w:val="en-US"/>
-        </w:rPr>
-        <w:t>functions</w:t>
-      </w:r>
-      <w:bookmarkStart w:id="30" w:name="_Toc216821234"/>
-      <w:r>
-        <w:rPr>
-          <w:rFonts w:cs="Arial"/>
-          <w:shd w:fill="FFFFFF" w:val="clear"/>
-          <w:lang w:val="en-US"/>
-        </w:rPr>
-        <w:t>.</w:t>
-      </w:r>
-      <w:bookmarkEnd w:id="30"/>
       <w:r>
         <w:rPr>
           <w:rFonts w:cs="Arial"/>
@@ -18536,8 +18501,8 @@
           <w:lang w:val="en-US" w:eastAsia="ru-RU" w:bidi="ar-SA"/>
         </w:rPr>
       </w:pPr>
-      <w:bookmarkStart w:id="31" w:name="__RefHeading___Toc3209_2491804379"/>
-      <w:bookmarkEnd w:id="31"/>
+      <w:bookmarkStart w:id="30" w:name="__RefHeading___Toc3209_2491804379"/>
+      <w:bookmarkEnd w:id="30"/>
       <w:r>
         <w:rPr>
           <w:rFonts w:cs="Arial"/>
@@ -18548,7 +18513,7 @@
         </w:rPr>
         <w:t>filework</w:t>
       </w:r>
-      <w:bookmarkStart w:id="32" w:name="_Toc216821235"/>
+      <w:bookmarkStart w:id="31" w:name="_Toc216821235"/>
       <w:r>
         <w:rPr>
           <w:rFonts w:cs="Arial"/>
@@ -18559,7 +18524,7 @@
         </w:rPr>
         <w:t>.</w:t>
       </w:r>
-      <w:bookmarkEnd w:id="32"/>
+      <w:bookmarkEnd w:id="31"/>
       <w:r>
         <w:rPr>
           <w:rFonts w:cs="Arial"/>
@@ -20239,8 +20204,8 @@
           <w:lang w:val="en-US"/>
         </w:rPr>
       </w:pPr>
-      <w:bookmarkStart w:id="33" w:name="__RefHeading___Toc3211_2491804379"/>
-      <w:bookmarkEnd w:id="33"/>
+      <w:bookmarkStart w:id="32" w:name="__RefHeading___Toc3211_2491804379"/>
+      <w:bookmarkEnd w:id="32"/>
       <w:r>
         <w:rPr>
           <w:rFonts w:cs="Arial"/>
@@ -20911,36 +20876,36 @@
           <w:lang w:val="en-US"/>
         </w:rPr>
       </w:pPr>
-      <w:bookmarkStart w:id="34" w:name="__RefHeading___Toc3213_2491804379"/>
-      <w:bookmarkStart w:id="35" w:name="_Toc216821237"/>
+      <w:bookmarkStart w:id="33" w:name="__RefHeading___Toc3213_2491804379"/>
+      <w:bookmarkStart w:id="34" w:name="_Toc216821237"/>
+      <w:bookmarkEnd w:id="33"/>
+      <w:r>
+        <w:rPr>
+          <w:rFonts w:cs="Arial"/>
+        </w:rPr>
+        <w:t>Приложение</w:t>
+      </w:r>
+      <w:r>
+        <w:rPr>
+          <w:rFonts w:cs="Arial"/>
+          <w:lang w:val="en-US"/>
+        </w:rPr>
+        <w:t xml:space="preserve"> </w:t>
+      </w:r>
+      <w:r>
+        <w:rPr>
+          <w:rFonts w:cs="Arial"/>
+        </w:rPr>
+        <w:t>Б</w:t>
+      </w:r>
+      <w:r>
+        <w:rPr>
+          <w:rFonts w:cs="Arial"/>
+          <w:lang w:val="en-US"/>
+        </w:rPr>
+        <w:t>.</w:t>
+      </w:r>
       <w:bookmarkEnd w:id="34"/>
-      <w:r>
-        <w:rPr>
-          <w:rFonts w:cs="Arial"/>
-        </w:rPr>
-        <w:t>Приложение</w:t>
-      </w:r>
-      <w:r>
-        <w:rPr>
-          <w:rFonts w:cs="Arial"/>
-          <w:lang w:val="en-US"/>
-        </w:rPr>
-        <w:t xml:space="preserve"> </w:t>
-      </w:r>
-      <w:r>
-        <w:rPr>
-          <w:rFonts w:cs="Arial"/>
-        </w:rPr>
-        <w:t>Б</w:t>
-      </w:r>
-      <w:r>
-        <w:rPr>
-          <w:rFonts w:cs="Arial"/>
-          <w:lang w:val="en-US"/>
-        </w:rPr>
-        <w:t>.</w:t>
-      </w:r>
-      <w:bookmarkEnd w:id="35"/>
     </w:p>
     <w:p>
       <w:pPr>
@@ -21749,7 +21714,7 @@
         </w:r>
         <w:r>
           <w:rPr/>
-          <w:t>43</w:t>
+          <w:t>26</w:t>
         </w:r>
         <w:r>
           <w:rPr/>
@@ -21803,7 +21768,7 @@
         </w:r>
         <w:r>
           <w:rPr/>
-          <w:t>43</w:t>
+          <w:t>26</w:t>
         </w:r>
         <w:r>
           <w:rPr/>
@@ -22077,7 +22042,7 @@
   </w:abstractNum>
   <w:abstractNum w:abstractNumId="2">
     <w:lvl w:ilvl="0">
-      <w:start w:val="4"/>
+      <w:start w:val="1"/>
       <w:numFmt w:val="decimal"/>
       <w:lvlText w:val="%1."/>
       <w:lvlJc w:val="left"/>
@@ -22316,120 +22281,139 @@
   <w:abstractNum w:abstractNumId="4">
     <w:lvl w:ilvl="0">
       <w:start w:val="1"/>
-      <w:numFmt w:val="decimal"/>
-      <w:lvlText w:val="%1."/>
+      <w:numFmt w:val="bullet"/>
+      <w:suff w:val="nothing"/>
+      <w:lvlText w:val=""/>
       <w:lvlJc w:val="left"/>
       <w:pPr>
         <w:tabs>
           <w:tab w:val="num" w:pos="0"/>
         </w:tabs>
-        <w:ind w:left="1069" w:hanging="360"/>
-      </w:pPr>
-      <w:rPr/>
+        <w:ind w:left="0" w:hanging="0"/>
+      </w:pPr>
+      <w:rPr>
+        <w:rFonts w:ascii="Symbol" w:hAnsi="Symbol" w:cs="Symbol" w:hint="default"/>
+      </w:rPr>
     </w:lvl>
     <w:lvl w:ilvl="1">
       <w:start w:val="1"/>
-      <w:numFmt w:val="lowerLetter"/>
-      <w:lvlText w:val="%2."/>
+      <w:numFmt w:val="bullet"/>
+      <w:lvlText w:val=""/>
       <w:lvlJc w:val="left"/>
       <w:pPr>
         <w:tabs>
-          <w:tab w:val="num" w:pos="0"/>
+          <w:tab w:val="num" w:pos="1418"/>
         </w:tabs>
-        <w:ind w:left="1789" w:hanging="360"/>
-      </w:pPr>
-      <w:rPr/>
+        <w:ind w:left="1418" w:hanging="283"/>
+      </w:pPr>
+      <w:rPr>
+        <w:rFonts w:ascii="Symbol" w:hAnsi="Symbol" w:cs="Symbol" w:hint="default"/>
+      </w:rPr>
     </w:lvl>
     <w:lvl w:ilvl="2">
       <w:start w:val="1"/>
-      <w:numFmt w:val="lowerRoman"/>
-      <w:lvlText w:val="%3."/>
-      <w:lvlJc w:val="right"/>
+      <w:numFmt w:val="bullet"/>
+      <w:lvlText w:val=""/>
+      <w:lvlJc w:val="left"/>
       <w:pPr>
         <w:tabs>
-          <w:tab w:val="num" w:pos="0"/>
+          <w:tab w:val="num" w:pos="2127"/>
         </w:tabs>
-        <w:ind w:left="2509" w:hanging="180"/>
-      </w:pPr>
-      <w:rPr/>
+        <w:ind w:left="2127" w:hanging="283"/>
+      </w:pPr>
+      <w:rPr>
+        <w:rFonts w:ascii="Symbol" w:hAnsi="Symbol" w:cs="Symbol" w:hint="default"/>
+      </w:rPr>
     </w:lvl>
     <w:lvl w:ilvl="3">
       <w:start w:val="1"/>
-      <w:numFmt w:val="decimal"/>
-      <w:lvlText w:val="%4."/>
+      <w:numFmt w:val="bullet"/>
+      <w:lvlText w:val=""/>
       <w:lvlJc w:val="left"/>
       <w:pPr>
         <w:tabs>
-          <w:tab w:val="num" w:pos="0"/>
+          <w:tab w:val="num" w:pos="2836"/>
         </w:tabs>
-        <w:ind w:left="3229" w:hanging="360"/>
-      </w:pPr>
-      <w:rPr/>
+        <w:ind w:left="2836" w:hanging="283"/>
+      </w:pPr>
+      <w:rPr>
+        <w:rFonts w:ascii="Symbol" w:hAnsi="Symbol" w:cs="Symbol" w:hint="default"/>
+      </w:rPr>
     </w:lvl>
     <w:lvl w:ilvl="4">
       <w:start w:val="1"/>
-      <w:numFmt w:val="lowerLetter"/>
-      <w:lvlText w:val="%5."/>
+      <w:numFmt w:val="bullet"/>
+      <w:lvlText w:val=""/>
       <w:lvlJc w:val="left"/>
       <w:pPr>
         <w:tabs>
-          <w:tab w:val="num" w:pos="0"/>
+          <w:tab w:val="num" w:pos="3545"/>
         </w:tabs>
-        <w:ind w:left="3949" w:hanging="360"/>
-      </w:pPr>
-      <w:rPr/>
+        <w:ind w:left="3545" w:hanging="283"/>
+      </w:pPr>
+      <w:rPr>
+        <w:rFonts w:ascii="Symbol" w:hAnsi="Symbol" w:cs="Symbol" w:hint="default"/>
+      </w:rPr>
     </w:lvl>
     <w:lvl w:ilvl="5">
       <w:start w:val="1"/>
-      <w:numFmt w:val="lowerRoman"/>
-      <w:lvlText w:val="%6."/>
-      <w:lvlJc w:val="right"/>
+      <w:numFmt w:val="bullet"/>
+      <w:lvlText w:val=""/>
+      <w:lvlJc w:val="left"/>
       <w:pPr>
         <w:tabs>
-          <w:tab w:val="num" w:pos="0"/>
+          <w:tab w:val="num" w:pos="4254"/>
         </w:tabs>
-        <w:ind w:left="4669" w:hanging="180"/>
-      </w:pPr>
-      <w:rPr/>
+        <w:ind w:left="4254" w:hanging="283"/>
+      </w:pPr>
+      <w:rPr>
+        <w:rFonts w:ascii="Symbol" w:hAnsi="Symbol" w:cs="Symbol" w:hint="default"/>
+      </w:rPr>
     </w:lvl>
     <w:lvl w:ilvl="6">
       <w:start w:val="1"/>
-      <w:numFmt w:val="decimal"/>
-      <w:lvlText w:val="%7."/>
+      <w:numFmt w:val="bullet"/>
+      <w:lvlText w:val=""/>
       <w:lvlJc w:val="left"/>
       <w:pPr>
         <w:tabs>
-          <w:tab w:val="num" w:pos="0"/>
+          <w:tab w:val="num" w:pos="4963"/>
         </w:tabs>
-        <w:ind w:left="5389" w:hanging="360"/>
-      </w:pPr>
-      <w:rPr/>
+        <w:ind w:left="4963" w:hanging="283"/>
+      </w:pPr>
+      <w:rPr>
+        <w:rFonts w:ascii="Symbol" w:hAnsi="Symbol" w:cs="Symbol" w:hint="default"/>
+      </w:rPr>
     </w:lvl>
     <w:lvl w:ilvl="7">
       <w:start w:val="1"/>
-      <w:numFmt w:val="lowerLetter"/>
-      <w:lvlText w:val="%8."/>
+      <w:numFmt w:val="bullet"/>
+      <w:lvlText w:val=""/>
       <w:lvlJc w:val="left"/>
       <w:pPr>
         <w:tabs>
-          <w:tab w:val="num" w:pos="0"/>
+          <w:tab w:val="num" w:pos="5672"/>
         </w:tabs>
-        <w:ind w:left="6109" w:hanging="360"/>
-      </w:pPr>
-      <w:rPr/>
+        <w:ind w:left="5672" w:hanging="283"/>
+      </w:pPr>
+      <w:rPr>
+        <w:rFonts w:ascii="Symbol" w:hAnsi="Symbol" w:cs="Symbol" w:hint="default"/>
+      </w:rPr>
     </w:lvl>
     <w:lvl w:ilvl="8">
       <w:start w:val="1"/>
-      <w:numFmt w:val="lowerRoman"/>
-      <w:lvlText w:val="%9."/>
-      <w:lvlJc w:val="right"/>
+      <w:numFmt w:val="bullet"/>
+      <w:lvlText w:val=""/>
+      <w:lvlJc w:val="left"/>
       <w:pPr>
         <w:tabs>
-          <w:tab w:val="num" w:pos="0"/>
+          <w:tab w:val="num" w:pos="6381"/>
         </w:tabs>
-        <w:ind w:left="6829" w:hanging="180"/>
-      </w:pPr>
-      <w:rPr/>
+        <w:ind w:left="6381" w:hanging="283"/>
+      </w:pPr>
+      <w:rPr>
+        <w:rFonts w:ascii="Symbol" w:hAnsi="Symbol" w:cs="Symbol" w:hint="default"/>
+      </w:rPr>
     </w:lvl>
   </w:abstractNum>
   <w:abstractNum w:abstractNumId="5">
@@ -24365,144 +24349,6 @@
     </w:lvl>
   </w:abstractNum>
   <w:abstractNum w:abstractNumId="19">
-    <w:lvl w:ilvl="0">
-      <w:start w:val="1"/>
-      <w:numFmt w:val="bullet"/>
-      <w:suff w:val="nothing"/>
-      <w:lvlText w:val=""/>
-      <w:lvlJc w:val="left"/>
-      <w:pPr>
-        <w:tabs>
-          <w:tab w:val="num" w:pos="0"/>
-        </w:tabs>
-        <w:ind w:left="0" w:hanging="0"/>
-      </w:pPr>
-      <w:rPr>
-        <w:rFonts w:ascii="Symbol" w:hAnsi="Symbol" w:cs="Symbol" w:hint="default"/>
-      </w:rPr>
-    </w:lvl>
-    <w:lvl w:ilvl="1">
-      <w:start w:val="1"/>
-      <w:numFmt w:val="bullet"/>
-      <w:lvlText w:val=""/>
-      <w:lvlJc w:val="left"/>
-      <w:pPr>
-        <w:tabs>
-          <w:tab w:val="num" w:pos="1418"/>
-        </w:tabs>
-        <w:ind w:left="1418" w:hanging="283"/>
-      </w:pPr>
-      <w:rPr>
-        <w:rFonts w:ascii="Symbol" w:hAnsi="Symbol" w:cs="Symbol" w:hint="default"/>
-      </w:rPr>
-    </w:lvl>
-    <w:lvl w:ilvl="2">
-      <w:start w:val="1"/>
-      <w:numFmt w:val="bullet"/>
-      <w:lvlText w:val=""/>
-      <w:lvlJc w:val="left"/>
-      <w:pPr>
-        <w:tabs>
-          <w:tab w:val="num" w:pos="2127"/>
-        </w:tabs>
-        <w:ind w:left="2127" w:hanging="283"/>
-      </w:pPr>
-      <w:rPr>
-        <w:rFonts w:ascii="Symbol" w:hAnsi="Symbol" w:cs="Symbol" w:hint="default"/>
-      </w:rPr>
-    </w:lvl>
-    <w:lvl w:ilvl="3">
-      <w:start w:val="1"/>
-      <w:numFmt w:val="bullet"/>
-      <w:lvlText w:val=""/>
-      <w:lvlJc w:val="left"/>
-      <w:pPr>
-        <w:tabs>
-          <w:tab w:val="num" w:pos="2836"/>
-        </w:tabs>
-        <w:ind w:left="2836" w:hanging="283"/>
-      </w:pPr>
-      <w:rPr>
-        <w:rFonts w:ascii="Symbol" w:hAnsi="Symbol" w:cs="Symbol" w:hint="default"/>
-      </w:rPr>
-    </w:lvl>
-    <w:lvl w:ilvl="4">
-      <w:start w:val="1"/>
-      <w:numFmt w:val="bullet"/>
-      <w:lvlText w:val=""/>
-      <w:lvlJc w:val="left"/>
-      <w:pPr>
-        <w:tabs>
-          <w:tab w:val="num" w:pos="3545"/>
-        </w:tabs>
-        <w:ind w:left="3545" w:hanging="283"/>
-      </w:pPr>
-      <w:rPr>
-        <w:rFonts w:ascii="Symbol" w:hAnsi="Symbol" w:cs="Symbol" w:hint="default"/>
-      </w:rPr>
-    </w:lvl>
-    <w:lvl w:ilvl="5">
-      <w:start w:val="1"/>
-      <w:numFmt w:val="bullet"/>
-      <w:lvlText w:val=""/>
-      <w:lvlJc w:val="left"/>
-      <w:pPr>
-        <w:tabs>
-          <w:tab w:val="num" w:pos="4254"/>
-        </w:tabs>
-        <w:ind w:left="4254" w:hanging="283"/>
-      </w:pPr>
-      <w:rPr>
-        <w:rFonts w:ascii="Symbol" w:hAnsi="Symbol" w:cs="Symbol" w:hint="default"/>
-      </w:rPr>
-    </w:lvl>
-    <w:lvl w:ilvl="6">
-      <w:start w:val="1"/>
-      <w:numFmt w:val="bullet"/>
-      <w:lvlText w:val=""/>
-      <w:lvlJc w:val="left"/>
-      <w:pPr>
-        <w:tabs>
-          <w:tab w:val="num" w:pos="4963"/>
-        </w:tabs>
-        <w:ind w:left="4963" w:hanging="283"/>
-      </w:pPr>
-      <w:rPr>
-        <w:rFonts w:ascii="Symbol" w:hAnsi="Symbol" w:cs="Symbol" w:hint="default"/>
-      </w:rPr>
-    </w:lvl>
-    <w:lvl w:ilvl="7">
-      <w:start w:val="1"/>
-      <w:numFmt w:val="bullet"/>
-      <w:lvlText w:val=""/>
-      <w:lvlJc w:val="left"/>
-      <w:pPr>
-        <w:tabs>
-          <w:tab w:val="num" w:pos="5672"/>
-        </w:tabs>
-        <w:ind w:left="5672" w:hanging="283"/>
-      </w:pPr>
-      <w:rPr>
-        <w:rFonts w:ascii="Symbol" w:hAnsi="Symbol" w:cs="Symbol" w:hint="default"/>
-      </w:rPr>
-    </w:lvl>
-    <w:lvl w:ilvl="8">
-      <w:start w:val="1"/>
-      <w:numFmt w:val="bullet"/>
-      <w:lvlText w:val=""/>
-      <w:lvlJc w:val="left"/>
-      <w:pPr>
-        <w:tabs>
-          <w:tab w:val="num" w:pos="6381"/>
-        </w:tabs>
-        <w:ind w:left="6381" w:hanging="283"/>
-      </w:pPr>
-      <w:rPr>
-        <w:rFonts w:ascii="Symbol" w:hAnsi="Symbol" w:cs="Symbol" w:hint="default"/>
-      </w:rPr>
-    </w:lvl>
-  </w:abstractNum>
-  <w:abstractNum w:abstractNumId="20">
     <w:lvl w:ilvl="0">
       <w:start w:val="1"/>
       <w:numFmt w:val="none"/>
@@ -24677,9 +24523,6 @@
   </w:num>
   <w:num w:numId="19">
     <w:abstractNumId w:val="19"/>
-  </w:num>
-  <w:num w:numId="20">
-    <w:abstractNumId w:val="20"/>
   </w:num>
 </w:numbering>
 </file>

</xml_diff>